<commit_message>
actualizacao do relatorio de encerramento
</commit_message>
<xml_diff>
--- a/DOCUMENTACAO/SIGEO-Relatorio de encerramento do contracto_1.0.docx
+++ b/DOCUMENTACAO/SIGEO-Relatorio de encerramento do contracto_1.0.docx
@@ -1,78 +1,117 @@
 
 <file path=word/document.xml><?xml version="1.0" encoding="utf-8"?>
-<w:document xmlns:wpc="http://schemas.microsoft.com/office/word/2010/wordprocessingCanvas" xmlns:mc="http://schemas.openxmlformats.org/markup-compatibility/2006" xmlns:o="urn:schemas-microsoft-com:office:office" xmlns:r="http://schemas.openxmlformats.org/officeDocument/2006/relationships" xmlns:m="http://schemas.openxmlformats.org/officeDocument/2006/math" xmlns:v="urn:schemas-microsoft-com:vml" xmlns:wp14="http://schemas.microsoft.com/office/word/2010/wordprocessingDrawing" xmlns:wp="http://schemas.openxmlformats.org/drawingml/2006/wordprocessingDrawing" xmlns:w10="urn:schemas-microsoft-com:office:word" xmlns:w="http://schemas.openxmlformats.org/wordprocessingml/2006/main" xmlns:w14="http://schemas.microsoft.com/office/word/2010/wordml" xmlns:w15="http://schemas.microsoft.com/office/word/2012/wordml" xmlns:wpg="http://schemas.microsoft.com/office/word/2010/wordprocessingGroup" xmlns:wpi="http://schemas.microsoft.com/office/word/2010/wordprocessingInk" xmlns:wne="http://schemas.microsoft.com/office/word/2006/wordml" xmlns:wps="http://schemas.microsoft.com/office/word/2010/wordprocessingShape" mc:Ignorable="w14 w15 wp14">
+<w:document xmlns:wpc="http://schemas.microsoft.com/office/word/2010/wordprocessingCanvas" xmlns:cx="http://schemas.microsoft.com/office/drawing/2014/chartex" xmlns:cx1="http://schemas.microsoft.com/office/drawing/2015/9/8/chartex" xmlns:cx2="http://schemas.microsoft.com/office/drawing/2015/10/21/chartex" xmlns:cx3="http://schemas.microsoft.com/office/drawing/2016/5/9/chartex" xmlns:cx4="http://schemas.microsoft.com/office/drawing/2016/5/10/chartex" xmlns:cx5="http://schemas.microsoft.com/office/drawing/2016/5/11/chartex" xmlns:cx6="http://schemas.microsoft.com/office/drawing/2016/5/12/chartex" xmlns:cx7="http://schemas.microsoft.com/office/drawing/2016/5/13/chartex" xmlns:cx8="http://schemas.microsoft.com/office/drawing/2016/5/14/chartex" xmlns:mc="http://schemas.openxmlformats.org/markup-compatibility/2006" xmlns:aink="http://schemas.microsoft.com/office/drawing/2016/ink" xmlns:am3d="http://schemas.microsoft.com/office/drawing/2017/model3d" xmlns:o="urn:schemas-microsoft-com:office:office" xmlns:r="http://schemas.openxmlformats.org/officeDocument/2006/relationships" xmlns:m="http://schemas.openxmlformats.org/officeDocument/2006/math" xmlns:v="urn:schemas-microsoft-com:vml" xmlns:wp14="http://schemas.microsoft.com/office/word/2010/wordprocessingDrawing" xmlns:wp="http://schemas.openxmlformats.org/drawingml/2006/wordprocessingDrawing" xmlns:w10="urn:schemas-microsoft-com:office:word" xmlns:w="http://schemas.openxmlformats.org/wordprocessingml/2006/main" xmlns:w14="http://schemas.microsoft.com/office/word/2010/wordml" xmlns:w15="http://schemas.microsoft.com/office/word/2012/wordml" xmlns:w16cid="http://schemas.microsoft.com/office/word/2016/wordml/cid" xmlns:w16se="http://schemas.microsoft.com/office/word/2015/wordml/symex" xmlns:wpg="http://schemas.microsoft.com/office/word/2010/wordprocessingGroup" xmlns:wpi="http://schemas.microsoft.com/office/word/2010/wordprocessingInk" xmlns:wne="http://schemas.microsoft.com/office/word/2006/wordml" xmlns:wps="http://schemas.microsoft.com/office/word/2010/wordprocessingShape" mc:Ignorable="w14 w15 w16se w16cid wp14">
   <w:body>
     <w:p>
       <w:pPr>
         <w:pStyle w:val="Heading1"/>
+        <w:rPr>
+          <w:lang w:val="pt-PT"/>
+        </w:rPr>
       </w:pPr>
+      <w:proofErr w:type="spellStart"/>
       <w:r>
+        <w:rPr>
+          <w:lang w:val="pt-PT"/>
+        </w:rPr>
         <w:t>Obje</w:t>
       </w:r>
       <w:r>
+        <w:rPr>
+          <w:lang w:val="pt-PT"/>
+        </w:rPr>
         <w:t>c</w:t>
       </w:r>
       <w:r>
-        <w:t xml:space="preserve">tivos deste documento </w:t>
+        <w:rPr>
+          <w:lang w:val="pt-PT"/>
+        </w:rPr>
+        <w:t>tivos</w:t>
+      </w:r>
+      <w:proofErr w:type="spellEnd"/>
+      <w:r>
+        <w:rPr>
+          <w:lang w:val="pt-PT"/>
+        </w:rPr>
+        <w:t xml:space="preserve"> deste documento </w:t>
       </w:r>
     </w:p>
     <w:p>
       <w:pPr>
         <w:rPr>
           <w:rFonts w:ascii="Arial" w:hAnsi="Arial" w:cs="Arial"/>
+          <w:lang w:val="pt-PT"/>
         </w:rPr>
       </w:pPr>
       <w:r>
         <w:rPr>
           <w:rFonts w:ascii="Arial" w:hAnsi="Arial" w:cs="Arial"/>
+          <w:lang w:val="pt-PT"/>
         </w:rPr>
         <w:t xml:space="preserve">Este documento </w:t>
       </w:r>
+      <w:proofErr w:type="spellStart"/>
       <w:r>
         <w:rPr>
           <w:rFonts w:ascii="Arial" w:hAnsi="Arial" w:cs="Arial"/>
-        </w:rPr>
-        <w:t xml:space="preserve">objectiva </w:t>
+          <w:lang w:val="pt-PT"/>
+        </w:rPr>
+        <w:t>objectiva</w:t>
+      </w:r>
+      <w:proofErr w:type="spellEnd"/>
+      <w:r>
+        <w:rPr>
+          <w:rFonts w:ascii="Arial" w:hAnsi="Arial" w:cs="Arial"/>
+          <w:lang w:val="pt-PT"/>
+        </w:rPr>
+        <w:t xml:space="preserve"> </w:t>
       </w:r>
       <w:r>
         <w:rPr>
           <w:rFonts w:ascii="Arial" w:hAnsi="Arial" w:cs="Arial"/>
+          <w:lang w:val="pt-PT"/>
         </w:rPr>
         <w:t>formaliza</w:t>
       </w:r>
       <w:r>
         <w:rPr>
           <w:rFonts w:ascii="Arial" w:hAnsi="Arial" w:cs="Arial"/>
+          <w:lang w:val="pt-PT"/>
         </w:rPr>
         <w:t>r</w:t>
       </w:r>
       <w:r>
         <w:rPr>
           <w:rFonts w:ascii="Arial" w:hAnsi="Arial" w:cs="Arial"/>
+          <w:lang w:val="pt-PT"/>
         </w:rPr>
         <w:t xml:space="preserve"> o </w:t>
       </w:r>
       <w:r>
         <w:rPr>
           <w:rFonts w:ascii="Arial" w:hAnsi="Arial" w:cs="Arial"/>
+          <w:lang w:val="pt-PT"/>
         </w:rPr>
         <w:t>encerramento do contra</w:t>
       </w:r>
       <w:r>
         <w:rPr>
           <w:rFonts w:ascii="Arial" w:hAnsi="Arial" w:cs="Arial"/>
+          <w:lang w:val="pt-PT"/>
         </w:rPr>
         <w:t>c</w:t>
       </w:r>
       <w:r>
         <w:rPr>
           <w:rFonts w:ascii="Arial" w:hAnsi="Arial" w:cs="Arial"/>
+          <w:lang w:val="pt-PT"/>
         </w:rPr>
         <w:t>to</w:t>
       </w:r>
       <w:r>
         <w:rPr>
           <w:rFonts w:ascii="Arial" w:hAnsi="Arial" w:cs="Arial"/>
+          <w:lang w:val="pt-PT"/>
         </w:rPr>
         <w:t xml:space="preserve"> considerando-o entregue integralmente.</w:t>
       </w:r>
@@ -81,110 +120,1326 @@
       <w:pPr>
         <w:rPr>
           <w:rFonts w:ascii="Arial" w:hAnsi="Arial" w:cs="Arial"/>
+          <w:lang w:val="pt-PT"/>
         </w:rPr>
       </w:pPr>
       <w:r>
         <w:rPr>
           <w:rFonts w:ascii="Arial" w:hAnsi="Arial" w:cs="Arial"/>
-        </w:rPr>
-        <w:t>Porém será usado para apresentar entregas que não foram cumpridas, quando antes planeadas no plano do projecto.</w:t>
+          <w:lang w:val="pt-PT"/>
+        </w:rPr>
+        <w:t xml:space="preserve">Porém será usado para apresentar entregas que não foram cumpridas, quando antes planeadas no plano do </w:t>
+      </w:r>
+      <w:proofErr w:type="spellStart"/>
+      <w:r>
+        <w:rPr>
+          <w:rFonts w:ascii="Arial" w:hAnsi="Arial" w:cs="Arial"/>
+          <w:lang w:val="pt-PT"/>
+        </w:rPr>
+        <w:t>projecto</w:t>
+      </w:r>
+      <w:proofErr w:type="spellEnd"/>
+      <w:r>
+        <w:rPr>
+          <w:rFonts w:ascii="Arial" w:hAnsi="Arial" w:cs="Arial"/>
+          <w:lang w:val="pt-PT"/>
+        </w:rPr>
+        <w:t>.</w:t>
       </w:r>
     </w:p>
-    <w:p/>
+    <w:p>
+      <w:pPr>
+        <w:rPr>
+          <w:lang w:val="pt-PT"/>
+        </w:rPr>
+      </w:pPr>
+    </w:p>
     <w:p>
       <w:pPr>
         <w:pStyle w:val="Heading1"/>
+        <w:rPr>
+          <w:lang w:val="pt-PT"/>
+        </w:rPr>
       </w:pPr>
       <w:r>
+        <w:rPr>
+          <w:lang w:val="pt-PT"/>
+        </w:rPr>
         <w:t>Identificação do contra</w:t>
       </w:r>
       <w:r>
+        <w:rPr>
+          <w:lang w:val="pt-PT"/>
+        </w:rPr>
         <w:t>c</w:t>
       </w:r>
       <w:r>
+        <w:rPr>
+          <w:lang w:val="pt-PT"/>
+        </w:rPr>
         <w:t>to</w:t>
       </w:r>
     </w:p>
-    <w:p/>
+    <w:p>
+      <w:pPr>
+        <w:rPr>
+          <w:lang w:val="pt-PT"/>
+        </w:rPr>
+      </w:pPr>
+    </w:p>
     <w:p>
       <w:pPr>
         <w:pStyle w:val="Comments"/>
+        <w:rPr>
+          <w:lang w:val="pt-PT"/>
+        </w:rPr>
       </w:pPr>
       <w:r>
+        <w:rPr>
+          <w:lang w:val="pt-PT"/>
+        </w:rPr>
         <w:t>“</w:t>
       </w:r>
       <w:r>
+        <w:rPr>
+          <w:lang w:val="pt-PT"/>
+        </w:rPr>
         <w:t>Contra</w:t>
       </w:r>
       <w:r>
+        <w:rPr>
+          <w:lang w:val="pt-PT"/>
+        </w:rPr>
         <w:t>c</w:t>
       </w:r>
       <w:r>
+        <w:rPr>
+          <w:lang w:val="pt-PT"/>
+        </w:rPr>
         <w:t>to SIGEO-Primeiro de Maio</w:t>
       </w:r>
       <w:r>
+        <w:rPr>
+          <w:lang w:val="pt-PT"/>
+        </w:rPr>
         <w:t>”</w:t>
       </w:r>
     </w:p>
-    <w:p/>
-    <w:p/>
+    <w:p>
+      <w:pPr>
+        <w:rPr>
+          <w:lang w:val="pt-PT"/>
+        </w:rPr>
+      </w:pPr>
+    </w:p>
+    <w:p>
+      <w:pPr>
+        <w:rPr>
+          <w:lang w:val="pt-PT"/>
+        </w:rPr>
+      </w:pPr>
+    </w:p>
     <w:p>
       <w:pPr>
         <w:pStyle w:val="Heading1"/>
+        <w:rPr>
+          <w:lang w:val="pt-PT"/>
+        </w:rPr>
       </w:pPr>
       <w:bookmarkStart w:id="0" w:name="_Toc111611375"/>
       <w:r>
+        <w:rPr>
+          <w:lang w:val="pt-PT"/>
+        </w:rPr>
         <w:t>Entrega</w:t>
       </w:r>
       <w:bookmarkEnd w:id="0"/>
       <w:r>
-        <w:t>s realizadas</w:t>
+        <w:rPr>
+          <w:lang w:val="pt-PT"/>
+        </w:rPr>
+        <w:t>s realizada</w:t>
+      </w:r>
+      <w:r>
+        <w:rPr>
+          <w:lang w:val="pt-PT"/>
+        </w:rPr>
+        <w:t>s</w:t>
       </w:r>
     </w:p>
     <w:p>
       <w:pPr>
-        <w:pStyle w:val="Comments"/>
+        <w:rPr>
+          <w:lang w:val="pt-PT"/>
+        </w:rPr>
       </w:pPr>
-      <w:r>
-        <w:t>[Descrever as entregas realizadas pelo contratado</w:t>
-      </w:r>
-      <w:r>
-        <w:t xml:space="preserve"> e previstas no contrato. ]</w:t>
-      </w:r>
-    </w:p>
-    <w:p>
       <w:bookmarkStart w:id="1" w:name="_GoBack"/>
       <w:bookmarkEnd w:id="1"/>
     </w:p>
-    <w:p/>
+    <w:tbl>
+      <w:tblPr>
+        <w:tblStyle w:val="PlainTable1"/>
+        <w:tblW w:w="0" w:type="auto"/>
+        <w:tblLook w:val="04A0" w:firstRow="1" w:lastRow="0" w:firstColumn="1" w:lastColumn="0" w:noHBand="0" w:noVBand="1"/>
+      </w:tblPr>
+      <w:tblGrid>
+        <w:gridCol w:w="2965"/>
+        <w:gridCol w:w="2697"/>
+        <w:gridCol w:w="2832"/>
+      </w:tblGrid>
+      <w:tr>
+        <w:trPr>
+          <w:cnfStyle w:val="100000000000" w:firstRow="1" w:lastRow="0" w:firstColumn="0" w:lastColumn="0" w:oddVBand="0" w:evenVBand="0" w:oddHBand="0" w:evenHBand="0" w:firstRowFirstColumn="0" w:firstRowLastColumn="0" w:lastRowFirstColumn="0" w:lastRowLastColumn="0"/>
+        </w:trPr>
+        <w:tc>
+          <w:tcPr>
+            <w:cnfStyle w:val="001000000000" w:firstRow="0" w:lastRow="0" w:firstColumn="1" w:lastColumn="0" w:oddVBand="0" w:evenVBand="0" w:oddHBand="0" w:evenHBand="0" w:firstRowFirstColumn="0" w:firstRowLastColumn="0" w:lastRowFirstColumn="0" w:lastRowLastColumn="0"/>
+            <w:tcW w:w="2965" w:type="dxa"/>
+          </w:tcPr>
+          <w:p>
+            <w:pPr>
+              <w:jc w:val="center"/>
+              <w:rPr>
+                <w:rFonts w:ascii="Times New Roman" w:hAnsi="Times New Roman" w:cs="Times New Roman"/>
+                <w:sz w:val="24"/>
+                <w:szCs w:val="24"/>
+                <w:lang w:val="pt-PT"/>
+              </w:rPr>
+            </w:pPr>
+            <w:r>
+              <w:rPr>
+                <w:rFonts w:ascii="Times New Roman" w:hAnsi="Times New Roman" w:cs="Times New Roman"/>
+                <w:sz w:val="24"/>
+                <w:szCs w:val="24"/>
+                <w:lang w:val="pt-PT"/>
+              </w:rPr>
+              <w:t xml:space="preserve">Entrega </w:t>
+            </w:r>
+          </w:p>
+        </w:tc>
+        <w:tc>
+          <w:tcPr>
+            <w:tcW w:w="2697" w:type="dxa"/>
+          </w:tcPr>
+          <w:p>
+            <w:pPr>
+              <w:ind w:firstLine="708"/>
+              <w:cnfStyle w:val="100000000000" w:firstRow="1" w:lastRow="0" w:firstColumn="0" w:lastColumn="0" w:oddVBand="0" w:evenVBand="0" w:oddHBand="0" w:evenHBand="0" w:firstRowFirstColumn="0" w:firstRowLastColumn="0" w:lastRowFirstColumn="0" w:lastRowLastColumn="0"/>
+              <w:rPr>
+                <w:rFonts w:ascii="Times New Roman" w:hAnsi="Times New Roman" w:cs="Times New Roman"/>
+                <w:sz w:val="24"/>
+                <w:szCs w:val="24"/>
+                <w:lang w:val="pt-PT"/>
+              </w:rPr>
+            </w:pPr>
+            <w:r>
+              <w:rPr>
+                <w:rFonts w:ascii="Times New Roman" w:hAnsi="Times New Roman" w:cs="Times New Roman"/>
+                <w:sz w:val="24"/>
+                <w:szCs w:val="24"/>
+                <w:lang w:val="pt-PT"/>
+              </w:rPr>
+              <w:t>Responsável</w:t>
+            </w:r>
+            <w:r>
+              <w:rPr>
+                <w:rFonts w:ascii="Times New Roman" w:hAnsi="Times New Roman" w:cs="Times New Roman"/>
+                <w:sz w:val="24"/>
+                <w:szCs w:val="24"/>
+                <w:lang w:val="pt-PT"/>
+              </w:rPr>
+              <w:t xml:space="preserve"> </w:t>
+            </w:r>
+          </w:p>
+        </w:tc>
+        <w:tc>
+          <w:tcPr>
+            <w:tcW w:w="2832" w:type="dxa"/>
+          </w:tcPr>
+          <w:p>
+            <w:pPr>
+              <w:cnfStyle w:val="100000000000" w:firstRow="1" w:lastRow="0" w:firstColumn="0" w:lastColumn="0" w:oddVBand="0" w:evenVBand="0" w:oddHBand="0" w:evenHBand="0" w:firstRowFirstColumn="0" w:firstRowLastColumn="0" w:lastRowFirstColumn="0" w:lastRowLastColumn="0"/>
+              <w:rPr>
+                <w:rFonts w:ascii="Times New Roman" w:hAnsi="Times New Roman" w:cs="Times New Roman"/>
+                <w:sz w:val="24"/>
+                <w:szCs w:val="24"/>
+                <w:lang w:val="pt-PT"/>
+              </w:rPr>
+            </w:pPr>
+            <w:r>
+              <w:rPr>
+                <w:rFonts w:ascii="Times New Roman" w:hAnsi="Times New Roman" w:cs="Times New Roman"/>
+                <w:sz w:val="24"/>
+                <w:szCs w:val="24"/>
+                <w:lang w:val="pt-PT"/>
+              </w:rPr>
+              <w:t>Comentário</w:t>
+            </w:r>
+            <w:r>
+              <w:rPr>
+                <w:rFonts w:ascii="Times New Roman" w:hAnsi="Times New Roman" w:cs="Times New Roman"/>
+                <w:sz w:val="24"/>
+                <w:szCs w:val="24"/>
+                <w:lang w:val="pt-PT"/>
+              </w:rPr>
+              <w:t xml:space="preserve"> </w:t>
+            </w:r>
+          </w:p>
+        </w:tc>
+      </w:tr>
+      <w:tr>
+        <w:trPr>
+          <w:cnfStyle w:val="000000100000" w:firstRow="0" w:lastRow="0" w:firstColumn="0" w:lastColumn="0" w:oddVBand="0" w:evenVBand="0" w:oddHBand="1" w:evenHBand="0" w:firstRowFirstColumn="0" w:firstRowLastColumn="0" w:lastRowFirstColumn="0" w:lastRowLastColumn="0"/>
+        </w:trPr>
+        <w:tc>
+          <w:tcPr>
+            <w:cnfStyle w:val="001000000000" w:firstRow="0" w:lastRow="0" w:firstColumn="1" w:lastColumn="0" w:oddVBand="0" w:evenVBand="0" w:oddHBand="0" w:evenHBand="0" w:firstRowFirstColumn="0" w:firstRowLastColumn="0" w:lastRowFirstColumn="0" w:lastRowLastColumn="0"/>
+            <w:tcW w:w="2965" w:type="dxa"/>
+          </w:tcPr>
+          <w:p>
+            <w:pPr>
+              <w:rPr>
+                <w:rFonts w:ascii="Times New Roman" w:hAnsi="Times New Roman" w:cs="Times New Roman"/>
+                <w:sz w:val="24"/>
+                <w:szCs w:val="24"/>
+                <w:lang w:val="pt-PT"/>
+              </w:rPr>
+            </w:pPr>
+            <w:r>
+              <w:rPr>
+                <w:rFonts w:ascii="Times New Roman" w:hAnsi="Times New Roman" w:cs="Times New Roman"/>
+                <w:sz w:val="24"/>
+                <w:szCs w:val="24"/>
+                <w:lang w:val="pt-PT"/>
+              </w:rPr>
+              <w:t>Formulário</w:t>
+            </w:r>
+            <w:r>
+              <w:rPr>
+                <w:rFonts w:ascii="Times New Roman" w:hAnsi="Times New Roman" w:cs="Times New Roman"/>
+                <w:sz w:val="24"/>
+                <w:szCs w:val="24"/>
+                <w:lang w:val="pt-PT"/>
+              </w:rPr>
+              <w:t xml:space="preserve"> de castro de visitas </w:t>
+            </w:r>
+          </w:p>
+        </w:tc>
+        <w:tc>
+          <w:tcPr>
+            <w:tcW w:w="2697" w:type="dxa"/>
+          </w:tcPr>
+          <w:p>
+            <w:pPr>
+              <w:cnfStyle w:val="000000100000" w:firstRow="0" w:lastRow="0" w:firstColumn="0" w:lastColumn="0" w:oddVBand="0" w:evenVBand="0" w:oddHBand="1" w:evenHBand="0" w:firstRowFirstColumn="0" w:firstRowLastColumn="0" w:lastRowFirstColumn="0" w:lastRowLastColumn="0"/>
+              <w:rPr>
+                <w:rFonts w:ascii="Times New Roman" w:hAnsi="Times New Roman" w:cs="Times New Roman"/>
+                <w:sz w:val="24"/>
+                <w:szCs w:val="24"/>
+                <w:lang w:val="pt-PT"/>
+              </w:rPr>
+            </w:pPr>
+            <w:r>
+              <w:rPr>
+                <w:rFonts w:ascii="Times New Roman" w:hAnsi="Times New Roman" w:cs="Times New Roman"/>
+                <w:sz w:val="24"/>
+                <w:szCs w:val="24"/>
+                <w:lang w:val="pt-PT"/>
+              </w:rPr>
+              <w:t xml:space="preserve">Victor, </w:t>
+            </w:r>
+            <w:r>
+              <w:rPr>
+                <w:rFonts w:ascii="Times New Roman" w:hAnsi="Times New Roman" w:cs="Times New Roman"/>
+                <w:sz w:val="24"/>
+                <w:szCs w:val="24"/>
+                <w:lang w:val="pt-PT"/>
+              </w:rPr>
+              <w:t xml:space="preserve">Luvina </w:t>
+            </w:r>
+          </w:p>
+        </w:tc>
+        <w:tc>
+          <w:tcPr>
+            <w:tcW w:w="2832" w:type="dxa"/>
+          </w:tcPr>
+          <w:p>
+            <w:pPr>
+              <w:cnfStyle w:val="000000100000" w:firstRow="0" w:lastRow="0" w:firstColumn="0" w:lastColumn="0" w:oddVBand="0" w:evenVBand="0" w:oddHBand="1" w:evenHBand="0" w:firstRowFirstColumn="0" w:firstRowLastColumn="0" w:lastRowFirstColumn="0" w:lastRowLastColumn="0"/>
+              <w:rPr>
+                <w:rFonts w:ascii="Times New Roman" w:hAnsi="Times New Roman" w:cs="Times New Roman"/>
+                <w:sz w:val="24"/>
+                <w:szCs w:val="24"/>
+                <w:lang w:val="pt-PT"/>
+              </w:rPr>
+            </w:pPr>
+            <w:r>
+              <w:rPr>
+                <w:rFonts w:ascii="Times New Roman" w:hAnsi="Times New Roman" w:cs="Times New Roman"/>
+                <w:sz w:val="24"/>
+                <w:szCs w:val="24"/>
+                <w:lang w:val="pt-PT"/>
+              </w:rPr>
+              <w:t xml:space="preserve">O </w:t>
+            </w:r>
+            <w:r>
+              <w:rPr>
+                <w:rFonts w:ascii="Times New Roman" w:hAnsi="Times New Roman" w:cs="Times New Roman"/>
+                <w:sz w:val="24"/>
+                <w:szCs w:val="24"/>
+                <w:lang w:val="pt-PT"/>
+              </w:rPr>
+              <w:t>formulário</w:t>
+            </w:r>
+            <w:r>
+              <w:rPr>
+                <w:rFonts w:ascii="Times New Roman" w:hAnsi="Times New Roman" w:cs="Times New Roman"/>
+                <w:sz w:val="24"/>
+                <w:szCs w:val="24"/>
+                <w:lang w:val="pt-PT"/>
+              </w:rPr>
+              <w:t xml:space="preserve"> faz registo de visitas do orfanato e armazena numa base de dados </w:t>
+            </w:r>
+          </w:p>
+        </w:tc>
+      </w:tr>
+      <w:tr>
+        <w:tc>
+          <w:tcPr>
+            <w:cnfStyle w:val="001000000000" w:firstRow="0" w:lastRow="0" w:firstColumn="1" w:lastColumn="0" w:oddVBand="0" w:evenVBand="0" w:oddHBand="0" w:evenHBand="0" w:firstRowFirstColumn="0" w:firstRowLastColumn="0" w:lastRowFirstColumn="0" w:lastRowLastColumn="0"/>
+            <w:tcW w:w="2965" w:type="dxa"/>
+          </w:tcPr>
+          <w:p>
+            <w:pPr>
+              <w:rPr>
+                <w:rFonts w:ascii="Times New Roman" w:hAnsi="Times New Roman" w:cs="Times New Roman"/>
+                <w:sz w:val="24"/>
+                <w:szCs w:val="24"/>
+                <w:lang w:val="pt-PT"/>
+              </w:rPr>
+            </w:pPr>
+            <w:r>
+              <w:rPr>
+                <w:rFonts w:ascii="Times New Roman" w:hAnsi="Times New Roman" w:cs="Times New Roman"/>
+                <w:sz w:val="24"/>
+                <w:szCs w:val="24"/>
+                <w:lang w:val="pt-PT"/>
+              </w:rPr>
+              <w:t>Formulário</w:t>
+            </w:r>
+            <w:r>
+              <w:rPr>
+                <w:rFonts w:ascii="Times New Roman" w:hAnsi="Times New Roman" w:cs="Times New Roman"/>
+                <w:sz w:val="24"/>
+                <w:szCs w:val="24"/>
+                <w:lang w:val="pt-PT"/>
+              </w:rPr>
+              <w:t xml:space="preserve"> de cadastro de </w:t>
+            </w:r>
+            <w:r>
+              <w:rPr>
+                <w:rFonts w:ascii="Times New Roman" w:hAnsi="Times New Roman" w:cs="Times New Roman"/>
+                <w:sz w:val="24"/>
+                <w:szCs w:val="24"/>
+                <w:lang w:val="pt-PT"/>
+              </w:rPr>
+              <w:t>doações</w:t>
+            </w:r>
+            <w:r>
+              <w:rPr>
+                <w:rFonts w:ascii="Times New Roman" w:hAnsi="Times New Roman" w:cs="Times New Roman"/>
+                <w:sz w:val="24"/>
+                <w:szCs w:val="24"/>
+                <w:lang w:val="pt-PT"/>
+              </w:rPr>
+              <w:t xml:space="preserve"> </w:t>
+            </w:r>
+          </w:p>
+        </w:tc>
+        <w:tc>
+          <w:tcPr>
+            <w:tcW w:w="2697" w:type="dxa"/>
+          </w:tcPr>
+          <w:p>
+            <w:pPr>
+              <w:cnfStyle w:val="000000000000" w:firstRow="0" w:lastRow="0" w:firstColumn="0" w:lastColumn="0" w:oddVBand="0" w:evenVBand="0" w:oddHBand="0" w:evenHBand="0" w:firstRowFirstColumn="0" w:firstRowLastColumn="0" w:lastRowFirstColumn="0" w:lastRowLastColumn="0"/>
+              <w:rPr>
+                <w:rFonts w:ascii="Times New Roman" w:hAnsi="Times New Roman" w:cs="Times New Roman"/>
+                <w:sz w:val="24"/>
+                <w:szCs w:val="24"/>
+                <w:lang w:val="pt-PT"/>
+              </w:rPr>
+            </w:pPr>
+            <w:r>
+              <w:rPr>
+                <w:rFonts w:ascii="Times New Roman" w:hAnsi="Times New Roman" w:cs="Times New Roman"/>
+                <w:sz w:val="24"/>
+                <w:szCs w:val="24"/>
+                <w:lang w:val="pt-PT"/>
+              </w:rPr>
+              <w:t xml:space="preserve">Nhassengo, </w:t>
+            </w:r>
+            <w:r>
+              <w:rPr>
+                <w:rFonts w:ascii="Times New Roman" w:hAnsi="Times New Roman" w:cs="Times New Roman"/>
+                <w:sz w:val="24"/>
+                <w:szCs w:val="24"/>
+                <w:lang w:val="pt-PT"/>
+              </w:rPr>
+              <w:t>Sérgio</w:t>
+            </w:r>
+          </w:p>
+        </w:tc>
+        <w:tc>
+          <w:tcPr>
+            <w:tcW w:w="2832" w:type="dxa"/>
+          </w:tcPr>
+          <w:p>
+            <w:pPr>
+              <w:cnfStyle w:val="000000000000" w:firstRow="0" w:lastRow="0" w:firstColumn="0" w:lastColumn="0" w:oddVBand="0" w:evenVBand="0" w:oddHBand="0" w:evenHBand="0" w:firstRowFirstColumn="0" w:firstRowLastColumn="0" w:lastRowFirstColumn="0" w:lastRowLastColumn="0"/>
+              <w:rPr>
+                <w:rFonts w:ascii="Times New Roman" w:hAnsi="Times New Roman" w:cs="Times New Roman"/>
+                <w:sz w:val="24"/>
+                <w:szCs w:val="24"/>
+                <w:lang w:val="pt-PT"/>
+              </w:rPr>
+            </w:pPr>
+            <w:r>
+              <w:rPr>
+                <w:rFonts w:ascii="Times New Roman" w:hAnsi="Times New Roman" w:cs="Times New Roman"/>
+                <w:sz w:val="24"/>
+                <w:szCs w:val="24"/>
+                <w:lang w:val="pt-PT"/>
+              </w:rPr>
+              <w:t xml:space="preserve">O </w:t>
+            </w:r>
+            <w:r>
+              <w:rPr>
+                <w:rFonts w:ascii="Times New Roman" w:hAnsi="Times New Roman" w:cs="Times New Roman"/>
+                <w:sz w:val="24"/>
+                <w:szCs w:val="24"/>
+                <w:lang w:val="pt-PT"/>
+              </w:rPr>
+              <w:t>formulário</w:t>
+            </w:r>
+            <w:r>
+              <w:rPr>
+                <w:rFonts w:ascii="Times New Roman" w:hAnsi="Times New Roman" w:cs="Times New Roman"/>
+                <w:sz w:val="24"/>
+                <w:szCs w:val="24"/>
+                <w:lang w:val="pt-PT"/>
+              </w:rPr>
+              <w:t xml:space="preserve"> faz registo de </w:t>
+            </w:r>
+            <w:r>
+              <w:rPr>
+                <w:rFonts w:ascii="Times New Roman" w:hAnsi="Times New Roman" w:cs="Times New Roman"/>
+                <w:sz w:val="24"/>
+                <w:szCs w:val="24"/>
+                <w:lang w:val="pt-PT"/>
+              </w:rPr>
+              <w:t>doações</w:t>
+            </w:r>
+            <w:r>
+              <w:rPr>
+                <w:rFonts w:ascii="Times New Roman" w:hAnsi="Times New Roman" w:cs="Times New Roman"/>
+                <w:sz w:val="24"/>
+                <w:szCs w:val="24"/>
+                <w:lang w:val="pt-PT"/>
+              </w:rPr>
+              <w:t xml:space="preserve"> do orfanato e armazena numa base de dados</w:t>
+            </w:r>
+          </w:p>
+        </w:tc>
+      </w:tr>
+      <w:tr>
+        <w:trPr>
+          <w:cnfStyle w:val="000000100000" w:firstRow="0" w:lastRow="0" w:firstColumn="0" w:lastColumn="0" w:oddVBand="0" w:evenVBand="0" w:oddHBand="1" w:evenHBand="0" w:firstRowFirstColumn="0" w:firstRowLastColumn="0" w:lastRowFirstColumn="0" w:lastRowLastColumn="0"/>
+        </w:trPr>
+        <w:tc>
+          <w:tcPr>
+            <w:cnfStyle w:val="001000000000" w:firstRow="0" w:lastRow="0" w:firstColumn="1" w:lastColumn="0" w:oddVBand="0" w:evenVBand="0" w:oddHBand="0" w:evenHBand="0" w:firstRowFirstColumn="0" w:firstRowLastColumn="0" w:lastRowFirstColumn="0" w:lastRowLastColumn="0"/>
+            <w:tcW w:w="2965" w:type="dxa"/>
+          </w:tcPr>
+          <w:p>
+            <w:pPr>
+              <w:rPr>
+                <w:rFonts w:ascii="Times New Roman" w:hAnsi="Times New Roman" w:cs="Times New Roman"/>
+                <w:sz w:val="24"/>
+                <w:szCs w:val="24"/>
+                <w:lang w:val="pt-PT"/>
+              </w:rPr>
+            </w:pPr>
+            <w:r>
+              <w:rPr>
+                <w:rFonts w:ascii="Times New Roman" w:hAnsi="Times New Roman" w:cs="Times New Roman"/>
+                <w:sz w:val="24"/>
+                <w:szCs w:val="24"/>
+                <w:lang w:val="pt-PT"/>
+              </w:rPr>
+              <w:t>Formulário</w:t>
+            </w:r>
+            <w:r>
+              <w:rPr>
+                <w:rFonts w:ascii="Times New Roman" w:hAnsi="Times New Roman" w:cs="Times New Roman"/>
+                <w:sz w:val="24"/>
+                <w:szCs w:val="24"/>
+                <w:lang w:val="pt-PT"/>
+              </w:rPr>
+              <w:t xml:space="preserve"> de Cadastro de </w:t>
+            </w:r>
+            <w:r>
+              <w:rPr>
+                <w:rFonts w:ascii="Times New Roman" w:hAnsi="Times New Roman" w:cs="Times New Roman"/>
+                <w:sz w:val="24"/>
+                <w:szCs w:val="24"/>
+                <w:lang w:val="pt-PT"/>
+              </w:rPr>
+              <w:t>Criança</w:t>
+            </w:r>
+            <w:r>
+              <w:rPr>
+                <w:rFonts w:ascii="Times New Roman" w:hAnsi="Times New Roman" w:cs="Times New Roman"/>
+                <w:sz w:val="24"/>
+                <w:szCs w:val="24"/>
+                <w:lang w:val="pt-PT"/>
+              </w:rPr>
+              <w:t xml:space="preserve"> </w:t>
+            </w:r>
+          </w:p>
+        </w:tc>
+        <w:tc>
+          <w:tcPr>
+            <w:tcW w:w="2697" w:type="dxa"/>
+          </w:tcPr>
+          <w:p>
+            <w:pPr>
+              <w:cnfStyle w:val="000000100000" w:firstRow="0" w:lastRow="0" w:firstColumn="0" w:lastColumn="0" w:oddVBand="0" w:evenVBand="0" w:oddHBand="1" w:evenHBand="0" w:firstRowFirstColumn="0" w:firstRowLastColumn="0" w:lastRowFirstColumn="0" w:lastRowLastColumn="0"/>
+              <w:rPr>
+                <w:rFonts w:ascii="Times New Roman" w:hAnsi="Times New Roman" w:cs="Times New Roman"/>
+                <w:sz w:val="24"/>
+                <w:szCs w:val="24"/>
+                <w:lang w:val="pt-PT"/>
+              </w:rPr>
+            </w:pPr>
+            <w:r>
+              <w:rPr>
+                <w:rFonts w:ascii="Times New Roman" w:hAnsi="Times New Roman" w:cs="Times New Roman"/>
+                <w:sz w:val="24"/>
+                <w:szCs w:val="24"/>
+                <w:lang w:val="pt-PT"/>
+              </w:rPr>
+              <w:t>Amiel, Jassira</w:t>
+            </w:r>
+          </w:p>
+        </w:tc>
+        <w:tc>
+          <w:tcPr>
+            <w:tcW w:w="2832" w:type="dxa"/>
+          </w:tcPr>
+          <w:p>
+            <w:pPr>
+              <w:cnfStyle w:val="000000100000" w:firstRow="0" w:lastRow="0" w:firstColumn="0" w:lastColumn="0" w:oddVBand="0" w:evenVBand="0" w:oddHBand="1" w:evenHBand="0" w:firstRowFirstColumn="0" w:firstRowLastColumn="0" w:lastRowFirstColumn="0" w:lastRowLastColumn="0"/>
+              <w:rPr>
+                <w:rFonts w:ascii="Times New Roman" w:hAnsi="Times New Roman" w:cs="Times New Roman"/>
+                <w:sz w:val="24"/>
+                <w:szCs w:val="24"/>
+                <w:lang w:val="pt-PT"/>
+              </w:rPr>
+            </w:pPr>
+            <w:r>
+              <w:rPr>
+                <w:rFonts w:ascii="Times New Roman" w:hAnsi="Times New Roman" w:cs="Times New Roman"/>
+                <w:sz w:val="24"/>
+                <w:szCs w:val="24"/>
+                <w:lang w:val="pt-PT"/>
+              </w:rPr>
+              <w:t xml:space="preserve">O </w:t>
+            </w:r>
+            <w:r>
+              <w:rPr>
+                <w:rFonts w:ascii="Times New Roman" w:hAnsi="Times New Roman" w:cs="Times New Roman"/>
+                <w:sz w:val="24"/>
+                <w:szCs w:val="24"/>
+                <w:lang w:val="pt-PT"/>
+              </w:rPr>
+              <w:t>formulário</w:t>
+            </w:r>
+            <w:r>
+              <w:rPr>
+                <w:rFonts w:ascii="Times New Roman" w:hAnsi="Times New Roman" w:cs="Times New Roman"/>
+                <w:sz w:val="24"/>
+                <w:szCs w:val="24"/>
+                <w:lang w:val="pt-PT"/>
+              </w:rPr>
+              <w:t xml:space="preserve"> faz registo de </w:t>
+            </w:r>
+            <w:r>
+              <w:rPr>
+                <w:rFonts w:ascii="Times New Roman" w:hAnsi="Times New Roman" w:cs="Times New Roman"/>
+                <w:sz w:val="24"/>
+                <w:szCs w:val="24"/>
+                <w:lang w:val="pt-PT"/>
+              </w:rPr>
+              <w:t>crianças</w:t>
+            </w:r>
+            <w:r>
+              <w:rPr>
+                <w:rFonts w:ascii="Times New Roman" w:hAnsi="Times New Roman" w:cs="Times New Roman"/>
+                <w:sz w:val="24"/>
+                <w:szCs w:val="24"/>
+                <w:lang w:val="pt-PT"/>
+              </w:rPr>
+              <w:t xml:space="preserve"> do orfanato e armazena numa base de dados</w:t>
+            </w:r>
+          </w:p>
+        </w:tc>
+      </w:tr>
+      <w:tr>
+        <w:tc>
+          <w:tcPr>
+            <w:cnfStyle w:val="001000000000" w:firstRow="0" w:lastRow="0" w:firstColumn="1" w:lastColumn="0" w:oddVBand="0" w:evenVBand="0" w:oddHBand="0" w:evenHBand="0" w:firstRowFirstColumn="0" w:firstRowLastColumn="0" w:lastRowFirstColumn="0" w:lastRowLastColumn="0"/>
+            <w:tcW w:w="2965" w:type="dxa"/>
+          </w:tcPr>
+          <w:p>
+            <w:pPr>
+              <w:rPr>
+                <w:rFonts w:ascii="Times New Roman" w:hAnsi="Times New Roman" w:cs="Times New Roman"/>
+                <w:sz w:val="24"/>
+                <w:szCs w:val="24"/>
+                <w:lang w:val="pt-PT"/>
+              </w:rPr>
+            </w:pPr>
+            <w:r>
+              <w:rPr>
+                <w:rFonts w:ascii="Times New Roman" w:hAnsi="Times New Roman" w:cs="Times New Roman"/>
+                <w:sz w:val="24"/>
+                <w:szCs w:val="24"/>
+                <w:lang w:val="pt-PT"/>
+              </w:rPr>
+              <w:t>Formulário</w:t>
+            </w:r>
+            <w:r>
+              <w:rPr>
+                <w:rFonts w:ascii="Times New Roman" w:hAnsi="Times New Roman" w:cs="Times New Roman"/>
+                <w:sz w:val="24"/>
+                <w:szCs w:val="24"/>
+                <w:lang w:val="pt-PT"/>
+              </w:rPr>
+              <w:t xml:space="preserve"> de </w:t>
+            </w:r>
+            <w:r>
+              <w:rPr>
+                <w:rFonts w:ascii="Times New Roman" w:hAnsi="Times New Roman" w:cs="Times New Roman"/>
+                <w:sz w:val="24"/>
+                <w:szCs w:val="24"/>
+                <w:lang w:val="pt-PT"/>
+              </w:rPr>
+              <w:t>cadastro</w:t>
+            </w:r>
+            <w:r>
+              <w:rPr>
+                <w:rFonts w:ascii="Times New Roman" w:hAnsi="Times New Roman" w:cs="Times New Roman"/>
+                <w:sz w:val="24"/>
+                <w:szCs w:val="24"/>
+                <w:lang w:val="pt-PT"/>
+              </w:rPr>
+              <w:t xml:space="preserve"> de </w:t>
+            </w:r>
+            <w:r>
+              <w:rPr>
+                <w:rFonts w:ascii="Times New Roman" w:hAnsi="Times New Roman" w:cs="Times New Roman"/>
+                <w:sz w:val="24"/>
+                <w:szCs w:val="24"/>
+                <w:lang w:val="pt-PT"/>
+              </w:rPr>
+              <w:t>adoções</w:t>
+            </w:r>
+            <w:r>
+              <w:rPr>
+                <w:rFonts w:ascii="Times New Roman" w:hAnsi="Times New Roman" w:cs="Times New Roman"/>
+                <w:sz w:val="24"/>
+                <w:szCs w:val="24"/>
+                <w:lang w:val="pt-PT"/>
+              </w:rPr>
+              <w:t xml:space="preserve"> </w:t>
+            </w:r>
+          </w:p>
+        </w:tc>
+        <w:tc>
+          <w:tcPr>
+            <w:tcW w:w="2697" w:type="dxa"/>
+          </w:tcPr>
+          <w:p>
+            <w:pPr>
+              <w:cnfStyle w:val="000000000000" w:firstRow="0" w:lastRow="0" w:firstColumn="0" w:lastColumn="0" w:oddVBand="0" w:evenVBand="0" w:oddHBand="0" w:evenHBand="0" w:firstRowFirstColumn="0" w:firstRowLastColumn="0" w:lastRowFirstColumn="0" w:lastRowLastColumn="0"/>
+              <w:rPr>
+                <w:rFonts w:ascii="Times New Roman" w:hAnsi="Times New Roman" w:cs="Times New Roman"/>
+                <w:sz w:val="24"/>
+                <w:szCs w:val="24"/>
+                <w:lang w:val="pt-PT"/>
+              </w:rPr>
+            </w:pPr>
+            <w:r>
+              <w:rPr>
+                <w:rFonts w:ascii="Times New Roman" w:hAnsi="Times New Roman" w:cs="Times New Roman"/>
+                <w:sz w:val="24"/>
+                <w:szCs w:val="24"/>
+                <w:lang w:val="pt-PT"/>
+              </w:rPr>
+              <w:t xml:space="preserve">Nhassengo, </w:t>
+            </w:r>
+            <w:r>
+              <w:rPr>
+                <w:rFonts w:ascii="Times New Roman" w:hAnsi="Times New Roman" w:cs="Times New Roman"/>
+                <w:sz w:val="24"/>
+                <w:szCs w:val="24"/>
+                <w:lang w:val="pt-PT"/>
+              </w:rPr>
+              <w:t>Sérgio</w:t>
+            </w:r>
+          </w:p>
+        </w:tc>
+        <w:tc>
+          <w:tcPr>
+            <w:tcW w:w="2832" w:type="dxa"/>
+          </w:tcPr>
+          <w:p>
+            <w:pPr>
+              <w:cnfStyle w:val="000000000000" w:firstRow="0" w:lastRow="0" w:firstColumn="0" w:lastColumn="0" w:oddVBand="0" w:evenVBand="0" w:oddHBand="0" w:evenHBand="0" w:firstRowFirstColumn="0" w:firstRowLastColumn="0" w:lastRowFirstColumn="0" w:lastRowLastColumn="0"/>
+              <w:rPr>
+                <w:rFonts w:ascii="Times New Roman" w:hAnsi="Times New Roman" w:cs="Times New Roman"/>
+                <w:sz w:val="24"/>
+                <w:szCs w:val="24"/>
+                <w:lang w:val="pt-PT"/>
+              </w:rPr>
+            </w:pPr>
+            <w:r>
+              <w:rPr>
+                <w:rFonts w:ascii="Times New Roman" w:hAnsi="Times New Roman" w:cs="Times New Roman"/>
+                <w:sz w:val="24"/>
+                <w:szCs w:val="24"/>
+                <w:lang w:val="pt-PT"/>
+              </w:rPr>
+              <w:t xml:space="preserve">O </w:t>
+            </w:r>
+            <w:r>
+              <w:rPr>
+                <w:rFonts w:ascii="Times New Roman" w:hAnsi="Times New Roman" w:cs="Times New Roman"/>
+                <w:sz w:val="24"/>
+                <w:szCs w:val="24"/>
+                <w:lang w:val="pt-PT"/>
+              </w:rPr>
+              <w:t>formulário</w:t>
+            </w:r>
+            <w:r>
+              <w:rPr>
+                <w:rFonts w:ascii="Times New Roman" w:hAnsi="Times New Roman" w:cs="Times New Roman"/>
+                <w:sz w:val="24"/>
+                <w:szCs w:val="24"/>
+                <w:lang w:val="pt-PT"/>
+              </w:rPr>
+              <w:t xml:space="preserve"> faz registo </w:t>
+            </w:r>
+            <w:r>
+              <w:rPr>
+                <w:rFonts w:ascii="Times New Roman" w:hAnsi="Times New Roman" w:cs="Times New Roman"/>
+                <w:sz w:val="24"/>
+                <w:szCs w:val="24"/>
+                <w:lang w:val="pt-PT"/>
+              </w:rPr>
+              <w:t>das adoções</w:t>
+            </w:r>
+            <w:r>
+              <w:rPr>
+                <w:rFonts w:ascii="Times New Roman" w:hAnsi="Times New Roman" w:cs="Times New Roman"/>
+                <w:sz w:val="24"/>
+                <w:szCs w:val="24"/>
+                <w:lang w:val="pt-PT"/>
+              </w:rPr>
+              <w:t xml:space="preserve"> do orfanato e armazena numa base de dados</w:t>
+            </w:r>
+          </w:p>
+        </w:tc>
+      </w:tr>
+      <w:tr>
+        <w:trPr>
+          <w:cnfStyle w:val="000000100000" w:firstRow="0" w:lastRow="0" w:firstColumn="0" w:lastColumn="0" w:oddVBand="0" w:evenVBand="0" w:oddHBand="1" w:evenHBand="0" w:firstRowFirstColumn="0" w:firstRowLastColumn="0" w:lastRowFirstColumn="0" w:lastRowLastColumn="0"/>
+        </w:trPr>
+        <w:tc>
+          <w:tcPr>
+            <w:cnfStyle w:val="001000000000" w:firstRow="0" w:lastRow="0" w:firstColumn="1" w:lastColumn="0" w:oddVBand="0" w:evenVBand="0" w:oddHBand="0" w:evenHBand="0" w:firstRowFirstColumn="0" w:firstRowLastColumn="0" w:lastRowFirstColumn="0" w:lastRowLastColumn="0"/>
+            <w:tcW w:w="2965" w:type="dxa"/>
+          </w:tcPr>
+          <w:p>
+            <w:pPr>
+              <w:rPr>
+                <w:rFonts w:ascii="Times New Roman" w:hAnsi="Times New Roman" w:cs="Times New Roman"/>
+                <w:sz w:val="24"/>
+                <w:szCs w:val="24"/>
+                <w:lang w:val="pt-PT"/>
+              </w:rPr>
+            </w:pPr>
+            <w:r>
+              <w:rPr>
+                <w:rFonts w:ascii="Times New Roman" w:hAnsi="Times New Roman" w:cs="Times New Roman"/>
+                <w:sz w:val="24"/>
+                <w:szCs w:val="24"/>
+                <w:lang w:val="pt-PT"/>
+              </w:rPr>
+              <w:t>Formulário</w:t>
+            </w:r>
+            <w:r>
+              <w:rPr>
+                <w:rFonts w:ascii="Times New Roman" w:hAnsi="Times New Roman" w:cs="Times New Roman"/>
+                <w:sz w:val="24"/>
+                <w:szCs w:val="24"/>
+                <w:lang w:val="pt-PT"/>
+              </w:rPr>
+              <w:t xml:space="preserve"> de lista de </w:t>
+            </w:r>
+            <w:r>
+              <w:rPr>
+                <w:rFonts w:ascii="Times New Roman" w:hAnsi="Times New Roman" w:cs="Times New Roman"/>
+                <w:sz w:val="24"/>
+                <w:szCs w:val="24"/>
+                <w:lang w:val="pt-PT"/>
+              </w:rPr>
+              <w:t>funcionários</w:t>
+            </w:r>
+            <w:r>
+              <w:rPr>
+                <w:rFonts w:ascii="Times New Roman" w:hAnsi="Times New Roman" w:cs="Times New Roman"/>
+                <w:sz w:val="24"/>
+                <w:szCs w:val="24"/>
+                <w:lang w:val="pt-PT"/>
+              </w:rPr>
+              <w:t xml:space="preserve"> </w:t>
+            </w:r>
+          </w:p>
+        </w:tc>
+        <w:tc>
+          <w:tcPr>
+            <w:tcW w:w="2697" w:type="dxa"/>
+          </w:tcPr>
+          <w:p>
+            <w:pPr>
+              <w:cnfStyle w:val="000000100000" w:firstRow="0" w:lastRow="0" w:firstColumn="0" w:lastColumn="0" w:oddVBand="0" w:evenVBand="0" w:oddHBand="1" w:evenHBand="0" w:firstRowFirstColumn="0" w:firstRowLastColumn="0" w:lastRowFirstColumn="0" w:lastRowLastColumn="0"/>
+              <w:rPr>
+                <w:rFonts w:ascii="Times New Roman" w:hAnsi="Times New Roman" w:cs="Times New Roman"/>
+                <w:sz w:val="24"/>
+                <w:szCs w:val="24"/>
+                <w:lang w:val="pt-PT"/>
+              </w:rPr>
+            </w:pPr>
+            <w:r>
+              <w:rPr>
+                <w:rFonts w:ascii="Times New Roman" w:hAnsi="Times New Roman" w:cs="Times New Roman"/>
+                <w:sz w:val="24"/>
+                <w:szCs w:val="24"/>
+                <w:lang w:val="pt-PT"/>
+              </w:rPr>
+              <w:t>Magule, Lani</w:t>
+            </w:r>
+          </w:p>
+        </w:tc>
+        <w:tc>
+          <w:tcPr>
+            <w:tcW w:w="2832" w:type="dxa"/>
+          </w:tcPr>
+          <w:p>
+            <w:pPr>
+              <w:cnfStyle w:val="000000100000" w:firstRow="0" w:lastRow="0" w:firstColumn="0" w:lastColumn="0" w:oddVBand="0" w:evenVBand="0" w:oddHBand="1" w:evenHBand="0" w:firstRowFirstColumn="0" w:firstRowLastColumn="0" w:lastRowFirstColumn="0" w:lastRowLastColumn="0"/>
+              <w:rPr>
+                <w:rFonts w:ascii="Times New Roman" w:hAnsi="Times New Roman" w:cs="Times New Roman"/>
+                <w:sz w:val="24"/>
+                <w:szCs w:val="24"/>
+                <w:lang w:val="pt-PT"/>
+              </w:rPr>
+            </w:pPr>
+            <w:r>
+              <w:rPr>
+                <w:rFonts w:ascii="Times New Roman" w:hAnsi="Times New Roman" w:cs="Times New Roman"/>
+                <w:sz w:val="24"/>
+                <w:szCs w:val="24"/>
+                <w:lang w:val="pt-PT"/>
+              </w:rPr>
+              <w:t xml:space="preserve">O </w:t>
+            </w:r>
+            <w:r>
+              <w:rPr>
+                <w:rFonts w:ascii="Times New Roman" w:hAnsi="Times New Roman" w:cs="Times New Roman"/>
+                <w:sz w:val="24"/>
+                <w:szCs w:val="24"/>
+                <w:lang w:val="pt-PT"/>
+              </w:rPr>
+              <w:t>formulário</w:t>
+            </w:r>
+            <w:r>
+              <w:rPr>
+                <w:rFonts w:ascii="Times New Roman" w:hAnsi="Times New Roman" w:cs="Times New Roman"/>
+                <w:sz w:val="24"/>
+                <w:szCs w:val="24"/>
+                <w:lang w:val="pt-PT"/>
+              </w:rPr>
+              <w:t xml:space="preserve"> </w:t>
+            </w:r>
+            <w:r>
+              <w:rPr>
+                <w:rFonts w:ascii="Times New Roman" w:hAnsi="Times New Roman" w:cs="Times New Roman"/>
+                <w:sz w:val="24"/>
+                <w:szCs w:val="24"/>
+                <w:lang w:val="pt-PT"/>
+              </w:rPr>
+              <w:t>lista os funcionários</w:t>
+            </w:r>
+            <w:r>
+              <w:rPr>
+                <w:rFonts w:ascii="Times New Roman" w:hAnsi="Times New Roman" w:cs="Times New Roman"/>
+                <w:sz w:val="24"/>
+                <w:szCs w:val="24"/>
+                <w:lang w:val="pt-PT"/>
+              </w:rPr>
+              <w:t xml:space="preserve"> do orfanato e armazena numa base de dados</w:t>
+            </w:r>
+          </w:p>
+        </w:tc>
+      </w:tr>
+      <w:tr>
+        <w:tc>
+          <w:tcPr>
+            <w:cnfStyle w:val="001000000000" w:firstRow="0" w:lastRow="0" w:firstColumn="1" w:lastColumn="0" w:oddVBand="0" w:evenVBand="0" w:oddHBand="0" w:evenHBand="0" w:firstRowFirstColumn="0" w:firstRowLastColumn="0" w:lastRowFirstColumn="0" w:lastRowLastColumn="0"/>
+            <w:tcW w:w="2965" w:type="dxa"/>
+          </w:tcPr>
+          <w:p>
+            <w:pPr>
+              <w:rPr>
+                <w:rFonts w:ascii="Times New Roman" w:hAnsi="Times New Roman" w:cs="Times New Roman"/>
+                <w:sz w:val="24"/>
+                <w:szCs w:val="24"/>
+                <w:lang w:val="pt-PT"/>
+              </w:rPr>
+            </w:pPr>
+            <w:r>
+              <w:rPr>
+                <w:rFonts w:ascii="Times New Roman" w:hAnsi="Times New Roman" w:cs="Times New Roman"/>
+                <w:sz w:val="24"/>
+                <w:szCs w:val="24"/>
+                <w:lang w:val="pt-PT"/>
+              </w:rPr>
+              <w:t>Formulário</w:t>
+            </w:r>
+            <w:r>
+              <w:rPr>
+                <w:rFonts w:ascii="Times New Roman" w:hAnsi="Times New Roman" w:cs="Times New Roman"/>
+                <w:sz w:val="24"/>
+                <w:szCs w:val="24"/>
+                <w:lang w:val="pt-PT"/>
+              </w:rPr>
+              <w:t xml:space="preserve"> de</w:t>
+            </w:r>
+            <w:r>
+              <w:rPr>
+                <w:rFonts w:ascii="Times New Roman" w:hAnsi="Times New Roman" w:cs="Times New Roman"/>
+                <w:sz w:val="24"/>
+                <w:szCs w:val="24"/>
+                <w:lang w:val="pt-PT"/>
+              </w:rPr>
+              <w:t xml:space="preserve"> lista de </w:t>
+            </w:r>
+            <w:r>
+              <w:rPr>
+                <w:rFonts w:ascii="Times New Roman" w:hAnsi="Times New Roman" w:cs="Times New Roman"/>
+                <w:sz w:val="24"/>
+                <w:szCs w:val="24"/>
+                <w:lang w:val="pt-PT"/>
+              </w:rPr>
+              <w:t>doações</w:t>
+            </w:r>
+            <w:r>
+              <w:rPr>
+                <w:rFonts w:ascii="Times New Roman" w:hAnsi="Times New Roman" w:cs="Times New Roman"/>
+                <w:sz w:val="24"/>
+                <w:szCs w:val="24"/>
+                <w:lang w:val="pt-PT"/>
+              </w:rPr>
+              <w:t xml:space="preserve"> </w:t>
+            </w:r>
+          </w:p>
+        </w:tc>
+        <w:tc>
+          <w:tcPr>
+            <w:tcW w:w="2697" w:type="dxa"/>
+          </w:tcPr>
+          <w:p>
+            <w:pPr>
+              <w:cnfStyle w:val="000000000000" w:firstRow="0" w:lastRow="0" w:firstColumn="0" w:lastColumn="0" w:oddVBand="0" w:evenVBand="0" w:oddHBand="0" w:evenHBand="0" w:firstRowFirstColumn="0" w:firstRowLastColumn="0" w:lastRowFirstColumn="0" w:lastRowLastColumn="0"/>
+              <w:rPr>
+                <w:rFonts w:ascii="Times New Roman" w:hAnsi="Times New Roman" w:cs="Times New Roman"/>
+                <w:sz w:val="24"/>
+                <w:szCs w:val="24"/>
+                <w:lang w:val="pt-PT"/>
+              </w:rPr>
+            </w:pPr>
+            <w:r>
+              <w:rPr>
+                <w:rFonts w:ascii="Times New Roman" w:hAnsi="Times New Roman" w:cs="Times New Roman"/>
+                <w:sz w:val="24"/>
+                <w:szCs w:val="24"/>
+                <w:lang w:val="pt-PT"/>
+              </w:rPr>
+              <w:t xml:space="preserve">Nhassengo, </w:t>
+            </w:r>
+            <w:r>
+              <w:rPr>
+                <w:rFonts w:ascii="Times New Roman" w:hAnsi="Times New Roman" w:cs="Times New Roman"/>
+                <w:sz w:val="24"/>
+                <w:szCs w:val="24"/>
+                <w:lang w:val="pt-PT"/>
+              </w:rPr>
+              <w:t>Sérgio</w:t>
+            </w:r>
+          </w:p>
+        </w:tc>
+        <w:tc>
+          <w:tcPr>
+            <w:tcW w:w="2832" w:type="dxa"/>
+          </w:tcPr>
+          <w:p>
+            <w:pPr>
+              <w:cnfStyle w:val="000000000000" w:firstRow="0" w:lastRow="0" w:firstColumn="0" w:lastColumn="0" w:oddVBand="0" w:evenVBand="0" w:oddHBand="0" w:evenHBand="0" w:firstRowFirstColumn="0" w:firstRowLastColumn="0" w:lastRowFirstColumn="0" w:lastRowLastColumn="0"/>
+              <w:rPr>
+                <w:rFonts w:ascii="Times New Roman" w:hAnsi="Times New Roman" w:cs="Times New Roman"/>
+                <w:sz w:val="24"/>
+                <w:szCs w:val="24"/>
+                <w:lang w:val="pt-PT"/>
+              </w:rPr>
+            </w:pPr>
+            <w:r>
+              <w:rPr>
+                <w:rFonts w:ascii="Times New Roman" w:hAnsi="Times New Roman" w:cs="Times New Roman"/>
+                <w:sz w:val="24"/>
+                <w:szCs w:val="24"/>
+                <w:lang w:val="pt-PT"/>
+              </w:rPr>
+              <w:t xml:space="preserve">O </w:t>
+            </w:r>
+            <w:r>
+              <w:rPr>
+                <w:rFonts w:ascii="Times New Roman" w:hAnsi="Times New Roman" w:cs="Times New Roman"/>
+                <w:sz w:val="24"/>
+                <w:szCs w:val="24"/>
+                <w:lang w:val="pt-PT"/>
+              </w:rPr>
+              <w:t>formulário</w:t>
+            </w:r>
+            <w:r>
+              <w:rPr>
+                <w:rFonts w:ascii="Times New Roman" w:hAnsi="Times New Roman" w:cs="Times New Roman"/>
+                <w:sz w:val="24"/>
+                <w:szCs w:val="24"/>
+                <w:lang w:val="pt-PT"/>
+              </w:rPr>
+              <w:t xml:space="preserve"> </w:t>
+            </w:r>
+            <w:r>
+              <w:rPr>
+                <w:rFonts w:ascii="Times New Roman" w:hAnsi="Times New Roman" w:cs="Times New Roman"/>
+                <w:sz w:val="24"/>
+                <w:szCs w:val="24"/>
+                <w:lang w:val="pt-PT"/>
+              </w:rPr>
+              <w:t>lista as doações</w:t>
+            </w:r>
+            <w:r>
+              <w:rPr>
+                <w:rFonts w:ascii="Times New Roman" w:hAnsi="Times New Roman" w:cs="Times New Roman"/>
+                <w:sz w:val="24"/>
+                <w:szCs w:val="24"/>
+                <w:lang w:val="pt-PT"/>
+              </w:rPr>
+              <w:t xml:space="preserve"> do orfanato e armazena numa base de dados</w:t>
+            </w:r>
+          </w:p>
+        </w:tc>
+      </w:tr>
+      <w:tr>
+        <w:trPr>
+          <w:cnfStyle w:val="000000100000" w:firstRow="0" w:lastRow="0" w:firstColumn="0" w:lastColumn="0" w:oddVBand="0" w:evenVBand="0" w:oddHBand="1" w:evenHBand="0" w:firstRowFirstColumn="0" w:firstRowLastColumn="0" w:lastRowFirstColumn="0" w:lastRowLastColumn="0"/>
+        </w:trPr>
+        <w:tc>
+          <w:tcPr>
+            <w:cnfStyle w:val="001000000000" w:firstRow="0" w:lastRow="0" w:firstColumn="1" w:lastColumn="0" w:oddVBand="0" w:evenVBand="0" w:oddHBand="0" w:evenHBand="0" w:firstRowFirstColumn="0" w:firstRowLastColumn="0" w:lastRowFirstColumn="0" w:lastRowLastColumn="0"/>
+            <w:tcW w:w="2965" w:type="dxa"/>
+          </w:tcPr>
+          <w:p>
+            <w:pPr>
+              <w:rPr>
+                <w:rFonts w:ascii="Times New Roman" w:hAnsi="Times New Roman" w:cs="Times New Roman"/>
+                <w:sz w:val="24"/>
+                <w:szCs w:val="24"/>
+                <w:lang w:val="pt-PT"/>
+              </w:rPr>
+            </w:pPr>
+            <w:r>
+              <w:rPr>
+                <w:rFonts w:ascii="Times New Roman" w:hAnsi="Times New Roman" w:cs="Times New Roman"/>
+                <w:sz w:val="24"/>
+                <w:szCs w:val="24"/>
+                <w:lang w:val="pt-PT"/>
+              </w:rPr>
+              <w:t xml:space="preserve">Controle de acesso </w:t>
+            </w:r>
+          </w:p>
+        </w:tc>
+        <w:tc>
+          <w:tcPr>
+            <w:tcW w:w="2697" w:type="dxa"/>
+          </w:tcPr>
+          <w:p>
+            <w:pPr>
+              <w:cnfStyle w:val="000000100000" w:firstRow="0" w:lastRow="0" w:firstColumn="0" w:lastColumn="0" w:oddVBand="0" w:evenVBand="0" w:oddHBand="1" w:evenHBand="0" w:firstRowFirstColumn="0" w:firstRowLastColumn="0" w:lastRowFirstColumn="0" w:lastRowLastColumn="0"/>
+              <w:rPr>
+                <w:rFonts w:ascii="Times New Roman" w:hAnsi="Times New Roman" w:cs="Times New Roman"/>
+                <w:sz w:val="24"/>
+                <w:szCs w:val="24"/>
+                <w:lang w:val="pt-PT"/>
+              </w:rPr>
+            </w:pPr>
+            <w:r>
+              <w:rPr>
+                <w:rFonts w:ascii="Times New Roman" w:hAnsi="Times New Roman" w:cs="Times New Roman"/>
+                <w:sz w:val="24"/>
+                <w:szCs w:val="24"/>
+                <w:lang w:val="pt-PT"/>
+              </w:rPr>
+              <w:t>Saide, Zelito</w:t>
+            </w:r>
+          </w:p>
+        </w:tc>
+        <w:tc>
+          <w:tcPr>
+            <w:tcW w:w="2832" w:type="dxa"/>
+          </w:tcPr>
+          <w:p>
+            <w:pPr>
+              <w:cnfStyle w:val="000000100000" w:firstRow="0" w:lastRow="0" w:firstColumn="0" w:lastColumn="0" w:oddVBand="0" w:evenVBand="0" w:oddHBand="1" w:evenHBand="0" w:firstRowFirstColumn="0" w:firstRowLastColumn="0" w:lastRowFirstColumn="0" w:lastRowLastColumn="0"/>
+              <w:rPr>
+                <w:rFonts w:ascii="Times New Roman" w:hAnsi="Times New Roman" w:cs="Times New Roman"/>
+                <w:sz w:val="24"/>
+                <w:szCs w:val="24"/>
+                <w:lang w:val="pt-PT"/>
+              </w:rPr>
+            </w:pPr>
+            <w:r>
+              <w:rPr>
+                <w:rFonts w:ascii="Times New Roman" w:hAnsi="Times New Roman" w:cs="Times New Roman"/>
+                <w:sz w:val="24"/>
+                <w:szCs w:val="24"/>
+                <w:lang w:val="pt-PT"/>
+              </w:rPr>
+              <w:t xml:space="preserve">Controle de acesso </w:t>
+            </w:r>
+            <w:r>
+              <w:rPr>
+                <w:rFonts w:ascii="Times New Roman" w:hAnsi="Times New Roman" w:cs="Times New Roman"/>
+                <w:sz w:val="24"/>
+                <w:szCs w:val="24"/>
+                <w:lang w:val="pt-PT"/>
+              </w:rPr>
+              <w:t>das entidades</w:t>
+            </w:r>
+            <w:r>
+              <w:rPr>
+                <w:rFonts w:ascii="Times New Roman" w:hAnsi="Times New Roman" w:cs="Times New Roman"/>
+                <w:sz w:val="24"/>
+                <w:szCs w:val="24"/>
+                <w:lang w:val="pt-PT"/>
+              </w:rPr>
+              <w:t xml:space="preserve"> secretaria, </w:t>
+            </w:r>
+            <w:r>
+              <w:rPr>
+                <w:rFonts w:ascii="Times New Roman" w:hAnsi="Times New Roman" w:cs="Times New Roman"/>
+                <w:sz w:val="24"/>
+                <w:szCs w:val="24"/>
+                <w:lang w:val="pt-PT"/>
+              </w:rPr>
+              <w:t>serviço</w:t>
+            </w:r>
+            <w:r>
+              <w:rPr>
+                <w:rFonts w:ascii="Times New Roman" w:hAnsi="Times New Roman" w:cs="Times New Roman"/>
+                <w:sz w:val="24"/>
+                <w:szCs w:val="24"/>
+                <w:lang w:val="pt-PT"/>
+              </w:rPr>
+              <w:t xml:space="preserve"> social e </w:t>
+            </w:r>
+            <w:r>
+              <w:rPr>
+                <w:rFonts w:ascii="Times New Roman" w:hAnsi="Times New Roman" w:cs="Times New Roman"/>
+                <w:sz w:val="24"/>
+                <w:szCs w:val="24"/>
+                <w:lang w:val="pt-PT"/>
+              </w:rPr>
+              <w:t>diretoria</w:t>
+            </w:r>
+            <w:r>
+              <w:rPr>
+                <w:rFonts w:ascii="Times New Roman" w:hAnsi="Times New Roman" w:cs="Times New Roman"/>
+                <w:sz w:val="24"/>
+                <w:szCs w:val="24"/>
+                <w:lang w:val="pt-PT"/>
+              </w:rPr>
+              <w:t xml:space="preserve"> </w:t>
+            </w:r>
+          </w:p>
+        </w:tc>
+      </w:tr>
+    </w:tbl>
     <w:p>
       <w:pPr>
         <w:pStyle w:val="Heading1"/>
+        <w:rPr>
+          <w:lang w:val="pt-PT"/>
+        </w:rPr>
+      </w:pPr>
+    </w:p>
+    <w:p>
+      <w:pPr>
+        <w:rPr>
+          <w:lang w:val="pt-PT"/>
+        </w:rPr>
+      </w:pPr>
+    </w:p>
+    <w:p>
+      <w:pPr>
+        <w:pStyle w:val="Heading1"/>
+        <w:rPr>
+          <w:lang w:val="pt-PT"/>
+        </w:rPr>
       </w:pPr>
       <w:r>
+        <w:rPr>
+          <w:lang w:val="pt-PT"/>
+        </w:rPr>
+        <w:lastRenderedPageBreak/>
         <w:t>Questões em Aberto</w:t>
       </w:r>
     </w:p>
     <w:p>
       <w:pPr>
         <w:pStyle w:val="Comments"/>
+        <w:rPr>
+          <w:lang w:val="pt-PT"/>
+        </w:rPr>
       </w:pPr>
     </w:p>
     <w:tbl>
       <w:tblPr>
+        <w:tblStyle w:val="PlainTable1"/>
         <w:tblW w:w="8642" w:type="dxa"/>
-        <w:tblBorders>
-          <w:top w:val="single" w:sz="4" w:space="0" w:color="999999"/>
-          <w:left w:val="single" w:sz="4" w:space="0" w:color="999999"/>
-          <w:bottom w:val="single" w:sz="4" w:space="0" w:color="999999"/>
-          <w:right w:val="single" w:sz="4" w:space="0" w:color="999999"/>
-          <w:insideH w:val="single" w:sz="4" w:space="0" w:color="999999"/>
-          <w:insideV w:val="single" w:sz="4" w:space="0" w:color="999999"/>
-        </w:tblBorders>
-        <w:tblCellMar>
-          <w:top w:w="57" w:type="dxa"/>
-          <w:bottom w:w="57" w:type="dxa"/>
-        </w:tblCellMar>
         <w:tblLook w:val="0000" w:firstRow="0" w:lastRow="0" w:firstColumn="0" w:lastColumn="0" w:noHBand="0" w:noVBand="0"/>
       </w:tblPr>
       <w:tblGrid>
@@ -194,11 +1449,13 @@
         <w:gridCol w:w="2247"/>
       </w:tblGrid>
       <w:tr>
-        <w:tc>
-          <w:tcPr>
+        <w:trPr>
+          <w:cnfStyle w:val="000000100000" w:firstRow="0" w:lastRow="0" w:firstColumn="0" w:lastColumn="0" w:oddVBand="0" w:evenVBand="0" w:oddHBand="1" w:evenHBand="0" w:firstRowFirstColumn="0" w:firstRowLastColumn="0" w:lastRowFirstColumn="0" w:lastRowLastColumn="0"/>
+        </w:trPr>
+        <w:tc>
+          <w:tcPr>
+            <w:cnfStyle w:val="000010000000" w:firstRow="0" w:lastRow="0" w:firstColumn="0" w:lastColumn="0" w:oddVBand="1" w:evenVBand="0" w:oddHBand="0" w:evenHBand="0" w:firstRowFirstColumn="0" w:firstRowLastColumn="0" w:lastRowFirstColumn="0" w:lastRowLastColumn="0"/>
             <w:tcW w:w="3964" w:type="dxa"/>
-            <w:shd w:val="clear" w:color="auto" w:fill="DBE5F1" w:themeFill="accent1" w:themeFillTint="33"/>
-            <w:vAlign w:val="center"/>
           </w:tcPr>
           <w:p>
             <w:pPr>
@@ -206,12 +1463,14 @@
               <w:rPr>
                 <w:rFonts w:ascii="Arial" w:hAnsi="Arial" w:cs="Arial"/>
                 <w:b/>
+                <w:lang w:val="pt-PT"/>
               </w:rPr>
             </w:pPr>
             <w:r>
               <w:rPr>
                 <w:rFonts w:ascii="Arial" w:hAnsi="Arial" w:cs="Arial"/>
                 <w:b/>
+                <w:lang w:val="pt-PT"/>
               </w:rPr>
               <w:t>Questão em aberto</w:t>
             </w:r>
@@ -220,21 +1479,22 @@
         <w:tc>
           <w:tcPr>
             <w:tcW w:w="1204" w:type="dxa"/>
-            <w:shd w:val="clear" w:color="auto" w:fill="DBE5F1" w:themeFill="accent1" w:themeFillTint="33"/>
-            <w:vAlign w:val="center"/>
           </w:tcPr>
           <w:p>
             <w:pPr>
               <w:pStyle w:val="Header"/>
+              <w:cnfStyle w:val="000000100000" w:firstRow="0" w:lastRow="0" w:firstColumn="0" w:lastColumn="0" w:oddVBand="0" w:evenVBand="0" w:oddHBand="1" w:evenHBand="0" w:firstRowFirstColumn="0" w:firstRowLastColumn="0" w:lastRowFirstColumn="0" w:lastRowLastColumn="0"/>
               <w:rPr>
                 <w:rFonts w:ascii="Arial" w:hAnsi="Arial" w:cs="Arial"/>
                 <w:b/>
+                <w:lang w:val="pt-PT"/>
               </w:rPr>
             </w:pPr>
             <w:r>
               <w:rPr>
                 <w:rFonts w:ascii="Arial" w:hAnsi="Arial" w:cs="Arial"/>
                 <w:b/>
+                <w:lang w:val="pt-PT"/>
               </w:rPr>
               <w:t>Responsável</w:t>
             </w:r>
@@ -242,9 +1502,8 @@
         </w:tc>
         <w:tc>
           <w:tcPr>
+            <w:cnfStyle w:val="000010000000" w:firstRow="0" w:lastRow="0" w:firstColumn="0" w:lastColumn="0" w:oddVBand="1" w:evenVBand="0" w:oddHBand="0" w:evenHBand="0" w:firstRowFirstColumn="0" w:firstRowLastColumn="0" w:lastRowFirstColumn="0" w:lastRowLastColumn="0"/>
             <w:tcW w:w="923" w:type="dxa"/>
-            <w:shd w:val="clear" w:color="auto" w:fill="DBE5F1" w:themeFill="accent1" w:themeFillTint="33"/>
-            <w:vAlign w:val="center"/>
           </w:tcPr>
           <w:p>
             <w:pPr>
@@ -252,12 +1511,14 @@
               <w:rPr>
                 <w:rFonts w:ascii="Arial" w:hAnsi="Arial" w:cs="Arial"/>
                 <w:b/>
+                <w:lang w:val="pt-PT"/>
               </w:rPr>
             </w:pPr>
             <w:r>
               <w:rPr>
                 <w:rFonts w:ascii="Arial" w:hAnsi="Arial" w:cs="Arial"/>
                 <w:b/>
+                <w:lang w:val="pt-PT"/>
               </w:rPr>
               <w:t>Previsão</w:t>
             </w:r>
@@ -266,22 +1527,23 @@
         <w:tc>
           <w:tcPr>
             <w:tcW w:w="2551" w:type="dxa"/>
-            <w:shd w:val="clear" w:color="auto" w:fill="DBE5F1" w:themeFill="accent1" w:themeFillTint="33"/>
-            <w:vAlign w:val="center"/>
           </w:tcPr>
           <w:p>
             <w:pPr>
               <w:ind w:right="-25"/>
               <w:jc w:val="center"/>
+              <w:cnfStyle w:val="000000100000" w:firstRow="0" w:lastRow="0" w:firstColumn="0" w:lastColumn="0" w:oddVBand="0" w:evenVBand="0" w:oddHBand="1" w:evenHBand="0" w:firstRowFirstColumn="0" w:firstRowLastColumn="0" w:lastRowFirstColumn="0" w:lastRowLastColumn="0"/>
               <w:rPr>
                 <w:rFonts w:ascii="Arial" w:hAnsi="Arial" w:cs="Arial"/>
                 <w:b/>
+                <w:lang w:val="pt-PT"/>
               </w:rPr>
             </w:pPr>
             <w:r>
               <w:rPr>
                 <w:rFonts w:ascii="Arial" w:hAnsi="Arial" w:cs="Arial"/>
                 <w:b/>
+                <w:lang w:val="pt-PT"/>
               </w:rPr>
               <w:t>Comentário</w:t>
             </w:r>
@@ -291,8 +1553,8 @@
       <w:tr>
         <w:tc>
           <w:tcPr>
+            <w:cnfStyle w:val="000010000000" w:firstRow="0" w:lastRow="0" w:firstColumn="0" w:lastColumn="0" w:oddVBand="1" w:evenVBand="0" w:oddHBand="0" w:evenHBand="0" w:firstRowFirstColumn="0" w:firstRowLastColumn="0" w:lastRowFirstColumn="0" w:lastRowLastColumn="0"/>
             <w:tcW w:w="3964" w:type="dxa"/>
-            <w:vAlign w:val="center"/>
           </w:tcPr>
           <w:p>
             <w:pPr>
@@ -300,12 +1562,14 @@
               <w:rPr>
                 <w:rFonts w:ascii="Arial" w:hAnsi="Arial" w:cs="Arial"/>
                 <w:szCs w:val="22"/>
-              </w:rPr>
-            </w:pPr>
-            <w:r>
-              <w:rPr>
-                <w:rFonts w:ascii="Arial" w:hAnsi="Arial" w:cs="Arial"/>
-                <w:szCs w:val="22"/>
+                <w:lang w:val="pt-PT"/>
+              </w:rPr>
+            </w:pPr>
+            <w:r>
+              <w:rPr>
+                <w:rFonts w:ascii="Arial" w:hAnsi="Arial" w:cs="Arial"/>
+                <w:szCs w:val="22"/>
+                <w:lang w:val="pt-PT"/>
               </w:rPr>
               <w:t>Efectivar entrada de criança</w:t>
             </w:r>
@@ -314,20 +1578,22 @@
         <w:tc>
           <w:tcPr>
             <w:tcW w:w="1204" w:type="dxa"/>
-            <w:vAlign w:val="center"/>
           </w:tcPr>
           <w:p>
             <w:pPr>
               <w:pStyle w:val="Tabela"/>
-              <w:rPr>
-                <w:rFonts w:ascii="Arial" w:hAnsi="Arial" w:cs="Arial"/>
-                <w:szCs w:val="22"/>
-              </w:rPr>
-            </w:pPr>
-            <w:r>
-              <w:rPr>
-                <w:rFonts w:ascii="Arial" w:hAnsi="Arial" w:cs="Arial"/>
-                <w:szCs w:val="22"/>
+              <w:cnfStyle w:val="000000000000" w:firstRow="0" w:lastRow="0" w:firstColumn="0" w:lastColumn="0" w:oddVBand="0" w:evenVBand="0" w:oddHBand="0" w:evenHBand="0" w:firstRowFirstColumn="0" w:firstRowLastColumn="0" w:lastRowFirstColumn="0" w:lastRowLastColumn="0"/>
+              <w:rPr>
+                <w:rFonts w:ascii="Arial" w:hAnsi="Arial" w:cs="Arial"/>
+                <w:szCs w:val="22"/>
+                <w:lang w:val="pt-PT"/>
+              </w:rPr>
+            </w:pPr>
+            <w:r>
+              <w:rPr>
+                <w:rFonts w:ascii="Arial" w:hAnsi="Arial" w:cs="Arial"/>
+                <w:szCs w:val="22"/>
+                <w:lang w:val="pt-PT"/>
               </w:rPr>
               <w:t>Toda equipe desenvolvedora</w:t>
             </w:r>
@@ -335,8 +1601,8 @@
         </w:tc>
         <w:tc>
           <w:tcPr>
+            <w:cnfStyle w:val="000010000000" w:firstRow="0" w:lastRow="0" w:firstColumn="0" w:lastColumn="0" w:oddVBand="1" w:evenVBand="0" w:oddHBand="0" w:evenHBand="0" w:firstRowFirstColumn="0" w:firstRowLastColumn="0" w:lastRowFirstColumn="0" w:lastRowLastColumn="0"/>
             <w:tcW w:w="923" w:type="dxa"/>
-            <w:vAlign w:val="center"/>
           </w:tcPr>
           <w:p>
             <w:pPr>
@@ -344,19 +1610,38 @@
               <w:rPr>
                 <w:rFonts w:ascii="Arial" w:hAnsi="Arial" w:cs="Arial"/>
                 <w:szCs w:val="22"/>
-              </w:rPr>
-            </w:pPr>
-            <w:r>
-              <w:rPr>
-                <w:rFonts w:ascii="Arial" w:hAnsi="Arial" w:cs="Arial"/>
-                <w:szCs w:val="22"/>
-              </w:rPr>
-              <w:t>Novos prazos a serem redifinidos com a contratante</w:t>
-            </w:r>
-            <w:r>
-              <w:rPr>
-                <w:rFonts w:ascii="Arial" w:hAnsi="Arial" w:cs="Arial"/>
-                <w:szCs w:val="22"/>
+                <w:lang w:val="pt-PT"/>
+              </w:rPr>
+            </w:pPr>
+            <w:r>
+              <w:rPr>
+                <w:rFonts w:ascii="Arial" w:hAnsi="Arial" w:cs="Arial"/>
+                <w:szCs w:val="22"/>
+                <w:lang w:val="pt-PT"/>
+              </w:rPr>
+              <w:t xml:space="preserve">Novos prazos a serem </w:t>
+            </w:r>
+            <w:r>
+              <w:rPr>
+                <w:rFonts w:ascii="Arial" w:hAnsi="Arial" w:cs="Arial"/>
+                <w:szCs w:val="22"/>
+                <w:lang w:val="pt-PT"/>
+              </w:rPr>
+              <w:t>redefinidos</w:t>
+            </w:r>
+            <w:r>
+              <w:rPr>
+                <w:rFonts w:ascii="Arial" w:hAnsi="Arial" w:cs="Arial"/>
+                <w:szCs w:val="22"/>
+                <w:lang w:val="pt-PT"/>
+              </w:rPr>
+              <w:t xml:space="preserve"> com a contratante</w:t>
+            </w:r>
+            <w:r>
+              <w:rPr>
+                <w:rFonts w:ascii="Arial" w:hAnsi="Arial" w:cs="Arial"/>
+                <w:szCs w:val="22"/>
+                <w:lang w:val="pt-PT"/>
               </w:rPr>
               <w:t>.</w:t>
             </w:r>
@@ -365,24 +1650,27 @@
         <w:tc>
           <w:tcPr>
             <w:tcW w:w="2551" w:type="dxa"/>
-            <w:vAlign w:val="center"/>
           </w:tcPr>
           <w:p>
             <w:pPr>
               <w:jc w:val="both"/>
-              <w:rPr>
-                <w:rFonts w:ascii="Arial" w:hAnsi="Arial" w:cs="Arial"/>
-              </w:rPr>
-            </w:pPr>
-            <w:r>
-              <w:rPr>
-                <w:rFonts w:ascii="Arial" w:hAnsi="Arial" w:cs="Arial"/>
+              <w:cnfStyle w:val="000000000000" w:firstRow="0" w:lastRow="0" w:firstColumn="0" w:lastColumn="0" w:oddVBand="0" w:evenVBand="0" w:oddHBand="0" w:evenHBand="0" w:firstRowFirstColumn="0" w:firstRowLastColumn="0" w:lastRowFirstColumn="0" w:lastRowLastColumn="0"/>
+              <w:rPr>
+                <w:rFonts w:ascii="Arial" w:hAnsi="Arial" w:cs="Arial"/>
+                <w:lang w:val="pt-PT"/>
+              </w:rPr>
+            </w:pPr>
+            <w:r>
+              <w:rPr>
+                <w:rFonts w:ascii="Arial" w:hAnsi="Arial" w:cs="Arial"/>
+                <w:lang w:val="pt-PT"/>
               </w:rPr>
               <w:t>Solicita-se uma</w:t>
             </w:r>
             <w:r>
               <w:rPr>
                 <w:rFonts w:ascii="Arial" w:hAnsi="Arial" w:cs="Arial"/>
+                <w:lang w:val="pt-PT"/>
               </w:rPr>
               <w:t xml:space="preserve"> a expansão do contracto para um a data a ser negociada.</w:t>
             </w:r>
@@ -390,10 +1678,13 @@
         </w:tc>
       </w:tr>
       <w:tr>
-        <w:tc>
-          <w:tcPr>
+        <w:trPr>
+          <w:cnfStyle w:val="000000100000" w:firstRow="0" w:lastRow="0" w:firstColumn="0" w:lastColumn="0" w:oddVBand="0" w:evenVBand="0" w:oddHBand="1" w:evenHBand="0" w:firstRowFirstColumn="0" w:firstRowLastColumn="0" w:lastRowFirstColumn="0" w:lastRowLastColumn="0"/>
+        </w:trPr>
+        <w:tc>
+          <w:tcPr>
+            <w:cnfStyle w:val="000010000000" w:firstRow="0" w:lastRow="0" w:firstColumn="0" w:lastColumn="0" w:oddVBand="1" w:evenVBand="0" w:oddHBand="0" w:evenHBand="0" w:firstRowFirstColumn="0" w:firstRowLastColumn="0" w:lastRowFirstColumn="0" w:lastRowLastColumn="0"/>
             <w:tcW w:w="3964" w:type="dxa"/>
-            <w:vAlign w:val="center"/>
           </w:tcPr>
           <w:p>
             <w:pPr>
@@ -401,12 +1692,14 @@
               <w:rPr>
                 <w:rFonts w:ascii="Arial" w:hAnsi="Arial" w:cs="Arial"/>
                 <w:szCs w:val="22"/>
-              </w:rPr>
-            </w:pPr>
-            <w:r>
-              <w:rPr>
-                <w:rFonts w:ascii="Arial" w:hAnsi="Arial" w:cs="Arial"/>
-                <w:szCs w:val="22"/>
+                <w:lang w:val="pt-PT"/>
+              </w:rPr>
+            </w:pPr>
+            <w:r>
+              <w:rPr>
+                <w:rFonts w:ascii="Arial" w:hAnsi="Arial" w:cs="Arial"/>
+                <w:szCs w:val="22"/>
+                <w:lang w:val="pt-PT"/>
               </w:rPr>
               <w:t>Efectivar saída de criança</w:t>
             </w:r>
@@ -415,20 +1708,22 @@
         <w:tc>
           <w:tcPr>
             <w:tcW w:w="1204" w:type="dxa"/>
-            <w:vAlign w:val="center"/>
           </w:tcPr>
           <w:p>
             <w:pPr>
               <w:pStyle w:val="Tabela"/>
-              <w:rPr>
-                <w:rFonts w:ascii="Arial" w:hAnsi="Arial" w:cs="Arial"/>
-                <w:szCs w:val="22"/>
-              </w:rPr>
-            </w:pPr>
-            <w:r>
-              <w:rPr>
-                <w:rFonts w:ascii="Arial" w:hAnsi="Arial" w:cs="Arial"/>
-                <w:szCs w:val="22"/>
+              <w:cnfStyle w:val="000000100000" w:firstRow="0" w:lastRow="0" w:firstColumn="0" w:lastColumn="0" w:oddVBand="0" w:evenVBand="0" w:oddHBand="1" w:evenHBand="0" w:firstRowFirstColumn="0" w:firstRowLastColumn="0" w:lastRowFirstColumn="0" w:lastRowLastColumn="0"/>
+              <w:rPr>
+                <w:rFonts w:ascii="Arial" w:hAnsi="Arial" w:cs="Arial"/>
+                <w:szCs w:val="22"/>
+                <w:lang w:val="pt-PT"/>
+              </w:rPr>
+            </w:pPr>
+            <w:r>
+              <w:rPr>
+                <w:rFonts w:ascii="Arial" w:hAnsi="Arial" w:cs="Arial"/>
+                <w:szCs w:val="22"/>
+                <w:lang w:val="pt-PT"/>
               </w:rPr>
               <w:t>Toda equipe desenvolvedora</w:t>
             </w:r>
@@ -436,8 +1731,8 @@
         </w:tc>
         <w:tc>
           <w:tcPr>
+            <w:cnfStyle w:val="000010000000" w:firstRow="0" w:lastRow="0" w:firstColumn="0" w:lastColumn="0" w:oddVBand="1" w:evenVBand="0" w:oddHBand="0" w:evenHBand="0" w:firstRowFirstColumn="0" w:firstRowLastColumn="0" w:lastRowFirstColumn="0" w:lastRowLastColumn="0"/>
             <w:tcW w:w="923" w:type="dxa"/>
-            <w:vAlign w:val="center"/>
           </w:tcPr>
           <w:p>
             <w:pPr>
@@ -445,19 +1740,38 @@
               <w:rPr>
                 <w:rFonts w:ascii="Arial" w:hAnsi="Arial" w:cs="Arial"/>
                 <w:szCs w:val="22"/>
-              </w:rPr>
-            </w:pPr>
-            <w:r>
-              <w:rPr>
-                <w:rFonts w:ascii="Arial" w:hAnsi="Arial" w:cs="Arial"/>
-                <w:szCs w:val="22"/>
-              </w:rPr>
-              <w:t>Novos prazos a serem redifinidos com a contratante</w:t>
-            </w:r>
-            <w:r>
-              <w:rPr>
-                <w:rFonts w:ascii="Arial" w:hAnsi="Arial" w:cs="Arial"/>
-                <w:szCs w:val="22"/>
+                <w:lang w:val="pt-PT"/>
+              </w:rPr>
+            </w:pPr>
+            <w:r>
+              <w:rPr>
+                <w:rFonts w:ascii="Arial" w:hAnsi="Arial" w:cs="Arial"/>
+                <w:szCs w:val="22"/>
+                <w:lang w:val="pt-PT"/>
+              </w:rPr>
+              <w:t xml:space="preserve">Novos prazos a serem </w:t>
+            </w:r>
+            <w:r>
+              <w:rPr>
+                <w:rFonts w:ascii="Arial" w:hAnsi="Arial" w:cs="Arial"/>
+                <w:szCs w:val="22"/>
+                <w:lang w:val="pt-PT"/>
+              </w:rPr>
+              <w:t>redefinidos</w:t>
+            </w:r>
+            <w:r>
+              <w:rPr>
+                <w:rFonts w:ascii="Arial" w:hAnsi="Arial" w:cs="Arial"/>
+                <w:szCs w:val="22"/>
+                <w:lang w:val="pt-PT"/>
+              </w:rPr>
+              <w:t xml:space="preserve"> com a contratante</w:t>
+            </w:r>
+            <w:r>
+              <w:rPr>
+                <w:rFonts w:ascii="Arial" w:hAnsi="Arial" w:cs="Arial"/>
+                <w:szCs w:val="22"/>
+                <w:lang w:val="pt-PT"/>
               </w:rPr>
               <w:t>.</w:t>
             </w:r>
@@ -466,18 +1780,20 @@
         <w:tc>
           <w:tcPr>
             <w:tcW w:w="2551" w:type="dxa"/>
-            <w:vAlign w:val="center"/>
           </w:tcPr>
           <w:p>
             <w:pPr>
               <w:jc w:val="both"/>
-              <w:rPr>
-                <w:rFonts w:ascii="Arial" w:hAnsi="Arial" w:cs="Arial"/>
-              </w:rPr>
-            </w:pPr>
-            <w:r>
-              <w:rPr>
-                <w:rFonts w:ascii="Arial" w:hAnsi="Arial" w:cs="Arial"/>
+              <w:cnfStyle w:val="000000100000" w:firstRow="0" w:lastRow="0" w:firstColumn="0" w:lastColumn="0" w:oddVBand="0" w:evenVBand="0" w:oddHBand="1" w:evenHBand="0" w:firstRowFirstColumn="0" w:firstRowLastColumn="0" w:lastRowFirstColumn="0" w:lastRowLastColumn="0"/>
+              <w:rPr>
+                <w:rFonts w:ascii="Arial" w:hAnsi="Arial" w:cs="Arial"/>
+                <w:lang w:val="pt-PT"/>
+              </w:rPr>
+            </w:pPr>
+            <w:r>
+              <w:rPr>
+                <w:rFonts w:ascii="Arial" w:hAnsi="Arial" w:cs="Arial"/>
+                <w:lang w:val="pt-PT"/>
               </w:rPr>
               <w:t>Solicita-se uma a expansão do contracto para um a data a ser negociada.</w:t>
             </w:r>
@@ -487,8 +1803,8 @@
       <w:tr>
         <w:tc>
           <w:tcPr>
+            <w:cnfStyle w:val="000010000000" w:firstRow="0" w:lastRow="0" w:firstColumn="0" w:lastColumn="0" w:oddVBand="1" w:evenVBand="0" w:oddHBand="0" w:evenHBand="0" w:firstRowFirstColumn="0" w:firstRowLastColumn="0" w:lastRowFirstColumn="0" w:lastRowLastColumn="0"/>
             <w:tcW w:w="3964" w:type="dxa"/>
-            <w:vAlign w:val="center"/>
           </w:tcPr>
           <w:p>
             <w:pPr>
@@ -496,12 +1812,14 @@
               <w:rPr>
                 <w:rFonts w:ascii="Arial" w:hAnsi="Arial" w:cs="Arial"/>
                 <w:szCs w:val="22"/>
-              </w:rPr>
-            </w:pPr>
-            <w:r>
-              <w:rPr>
-                <w:rFonts w:ascii="Arial" w:hAnsi="Arial" w:cs="Arial"/>
-                <w:szCs w:val="22"/>
+                <w:lang w:val="pt-PT"/>
+              </w:rPr>
+            </w:pPr>
+            <w:r>
+              <w:rPr>
+                <w:rFonts w:ascii="Arial" w:hAnsi="Arial" w:cs="Arial"/>
+                <w:szCs w:val="22"/>
+                <w:lang w:val="pt-PT"/>
               </w:rPr>
               <w:t>Fazer doação monetária</w:t>
             </w:r>
@@ -510,20 +1828,22 @@
         <w:tc>
           <w:tcPr>
             <w:tcW w:w="1204" w:type="dxa"/>
-            <w:vAlign w:val="center"/>
           </w:tcPr>
           <w:p>
             <w:pPr>
               <w:pStyle w:val="Tabela"/>
-              <w:rPr>
-                <w:rFonts w:ascii="Arial" w:hAnsi="Arial" w:cs="Arial"/>
-                <w:szCs w:val="22"/>
-              </w:rPr>
-            </w:pPr>
-            <w:r>
-              <w:rPr>
-                <w:rFonts w:ascii="Arial" w:hAnsi="Arial" w:cs="Arial"/>
-                <w:szCs w:val="22"/>
+              <w:cnfStyle w:val="000000000000" w:firstRow="0" w:lastRow="0" w:firstColumn="0" w:lastColumn="0" w:oddVBand="0" w:evenVBand="0" w:oddHBand="0" w:evenHBand="0" w:firstRowFirstColumn="0" w:firstRowLastColumn="0" w:lastRowFirstColumn="0" w:lastRowLastColumn="0"/>
+              <w:rPr>
+                <w:rFonts w:ascii="Arial" w:hAnsi="Arial" w:cs="Arial"/>
+                <w:szCs w:val="22"/>
+                <w:lang w:val="pt-PT"/>
+              </w:rPr>
+            </w:pPr>
+            <w:r>
+              <w:rPr>
+                <w:rFonts w:ascii="Arial" w:hAnsi="Arial" w:cs="Arial"/>
+                <w:szCs w:val="22"/>
+                <w:lang w:val="pt-PT"/>
               </w:rPr>
               <w:t>Toda equipe desenvolvedora</w:t>
             </w:r>
@@ -531,8 +1851,8 @@
         </w:tc>
         <w:tc>
           <w:tcPr>
+            <w:cnfStyle w:val="000010000000" w:firstRow="0" w:lastRow="0" w:firstColumn="0" w:lastColumn="0" w:oddVBand="1" w:evenVBand="0" w:oddHBand="0" w:evenHBand="0" w:firstRowFirstColumn="0" w:firstRowLastColumn="0" w:lastRowFirstColumn="0" w:lastRowLastColumn="0"/>
             <w:tcW w:w="923" w:type="dxa"/>
-            <w:vAlign w:val="center"/>
           </w:tcPr>
           <w:p>
             <w:pPr>
@@ -540,19 +1860,38 @@
               <w:rPr>
                 <w:rFonts w:ascii="Arial" w:hAnsi="Arial" w:cs="Arial"/>
                 <w:szCs w:val="22"/>
-              </w:rPr>
-            </w:pPr>
-            <w:r>
-              <w:rPr>
-                <w:rFonts w:ascii="Arial" w:hAnsi="Arial" w:cs="Arial"/>
-                <w:szCs w:val="22"/>
-              </w:rPr>
-              <w:t>Novos prazos a serem redifinidos com a contratante</w:t>
-            </w:r>
-            <w:r>
-              <w:rPr>
-                <w:rFonts w:ascii="Arial" w:hAnsi="Arial" w:cs="Arial"/>
-                <w:szCs w:val="22"/>
+                <w:lang w:val="pt-PT"/>
+              </w:rPr>
+            </w:pPr>
+            <w:r>
+              <w:rPr>
+                <w:rFonts w:ascii="Arial" w:hAnsi="Arial" w:cs="Arial"/>
+                <w:szCs w:val="22"/>
+                <w:lang w:val="pt-PT"/>
+              </w:rPr>
+              <w:t xml:space="preserve">Novos prazos a serem </w:t>
+            </w:r>
+            <w:r>
+              <w:rPr>
+                <w:rFonts w:ascii="Arial" w:hAnsi="Arial" w:cs="Arial"/>
+                <w:szCs w:val="22"/>
+                <w:lang w:val="pt-PT"/>
+              </w:rPr>
+              <w:t>redefinidos</w:t>
+            </w:r>
+            <w:r>
+              <w:rPr>
+                <w:rFonts w:ascii="Arial" w:hAnsi="Arial" w:cs="Arial"/>
+                <w:szCs w:val="22"/>
+                <w:lang w:val="pt-PT"/>
+              </w:rPr>
+              <w:t xml:space="preserve"> com a contratante</w:t>
+            </w:r>
+            <w:r>
+              <w:rPr>
+                <w:rFonts w:ascii="Arial" w:hAnsi="Arial" w:cs="Arial"/>
+                <w:szCs w:val="22"/>
+                <w:lang w:val="pt-PT"/>
               </w:rPr>
               <w:t>.</w:t>
             </w:r>
@@ -561,18 +1900,20 @@
         <w:tc>
           <w:tcPr>
             <w:tcW w:w="2551" w:type="dxa"/>
-            <w:vAlign w:val="center"/>
           </w:tcPr>
           <w:p>
             <w:pPr>
               <w:jc w:val="both"/>
-              <w:rPr>
-                <w:rFonts w:ascii="Arial" w:hAnsi="Arial" w:cs="Arial"/>
-              </w:rPr>
-            </w:pPr>
-            <w:r>
-              <w:rPr>
-                <w:rFonts w:ascii="Arial" w:hAnsi="Arial" w:cs="Arial"/>
+              <w:cnfStyle w:val="000000000000" w:firstRow="0" w:lastRow="0" w:firstColumn="0" w:lastColumn="0" w:oddVBand="0" w:evenVBand="0" w:oddHBand="0" w:evenHBand="0" w:firstRowFirstColumn="0" w:firstRowLastColumn="0" w:lastRowFirstColumn="0" w:lastRowLastColumn="0"/>
+              <w:rPr>
+                <w:rFonts w:ascii="Arial" w:hAnsi="Arial" w:cs="Arial"/>
+                <w:lang w:val="pt-PT"/>
+              </w:rPr>
+            </w:pPr>
+            <w:r>
+              <w:rPr>
+                <w:rFonts w:ascii="Arial" w:hAnsi="Arial" w:cs="Arial"/>
+                <w:lang w:val="pt-PT"/>
               </w:rPr>
               <w:t>Solicita-se uma a expansão do contracto para um a data a ser negociada.</w:t>
             </w:r>
@@ -580,10 +1921,13 @@
         </w:tc>
       </w:tr>
       <w:tr>
-        <w:tc>
-          <w:tcPr>
+        <w:trPr>
+          <w:cnfStyle w:val="000000100000" w:firstRow="0" w:lastRow="0" w:firstColumn="0" w:lastColumn="0" w:oddVBand="0" w:evenVBand="0" w:oddHBand="1" w:evenHBand="0" w:firstRowFirstColumn="0" w:firstRowLastColumn="0" w:lastRowFirstColumn="0" w:lastRowLastColumn="0"/>
+        </w:trPr>
+        <w:tc>
+          <w:tcPr>
+            <w:cnfStyle w:val="000010000000" w:firstRow="0" w:lastRow="0" w:firstColumn="0" w:lastColumn="0" w:oddVBand="1" w:evenVBand="0" w:oddHBand="0" w:evenHBand="0" w:firstRowFirstColumn="0" w:firstRowLastColumn="0" w:lastRowFirstColumn="0" w:lastRowLastColumn="0"/>
             <w:tcW w:w="3964" w:type="dxa"/>
-            <w:vAlign w:val="center"/>
           </w:tcPr>
           <w:p>
             <w:pPr>
@@ -591,12 +1935,14 @@
               <w:rPr>
                 <w:rFonts w:ascii="Arial" w:hAnsi="Arial" w:cs="Arial"/>
                 <w:szCs w:val="22"/>
-              </w:rPr>
-            </w:pPr>
-            <w:r>
-              <w:rPr>
-                <w:rFonts w:ascii="Arial" w:hAnsi="Arial" w:cs="Arial"/>
-                <w:szCs w:val="22"/>
+                <w:lang w:val="pt-PT"/>
+              </w:rPr>
+            </w:pPr>
+            <w:r>
+              <w:rPr>
+                <w:rFonts w:ascii="Arial" w:hAnsi="Arial" w:cs="Arial"/>
+                <w:szCs w:val="22"/>
+                <w:lang w:val="pt-PT"/>
               </w:rPr>
               <w:t>Submeter pedido de procura de criança</w:t>
             </w:r>
@@ -605,20 +1951,22 @@
         <w:tc>
           <w:tcPr>
             <w:tcW w:w="1204" w:type="dxa"/>
-            <w:vAlign w:val="center"/>
           </w:tcPr>
           <w:p>
             <w:pPr>
               <w:pStyle w:val="Tabela"/>
-              <w:rPr>
-                <w:rFonts w:ascii="Arial" w:hAnsi="Arial" w:cs="Arial"/>
-                <w:szCs w:val="22"/>
-              </w:rPr>
-            </w:pPr>
-            <w:r>
-              <w:rPr>
-                <w:rFonts w:ascii="Arial" w:hAnsi="Arial" w:cs="Arial"/>
-                <w:szCs w:val="22"/>
+              <w:cnfStyle w:val="000000100000" w:firstRow="0" w:lastRow="0" w:firstColumn="0" w:lastColumn="0" w:oddVBand="0" w:evenVBand="0" w:oddHBand="1" w:evenHBand="0" w:firstRowFirstColumn="0" w:firstRowLastColumn="0" w:lastRowFirstColumn="0" w:lastRowLastColumn="0"/>
+              <w:rPr>
+                <w:rFonts w:ascii="Arial" w:hAnsi="Arial" w:cs="Arial"/>
+                <w:szCs w:val="22"/>
+                <w:lang w:val="pt-PT"/>
+              </w:rPr>
+            </w:pPr>
+            <w:r>
+              <w:rPr>
+                <w:rFonts w:ascii="Arial" w:hAnsi="Arial" w:cs="Arial"/>
+                <w:szCs w:val="22"/>
+                <w:lang w:val="pt-PT"/>
               </w:rPr>
               <w:t>Toda equipe desenvolvedora</w:t>
             </w:r>
@@ -626,8 +1974,8 @@
         </w:tc>
         <w:tc>
           <w:tcPr>
+            <w:cnfStyle w:val="000010000000" w:firstRow="0" w:lastRow="0" w:firstColumn="0" w:lastColumn="0" w:oddVBand="1" w:evenVBand="0" w:oddHBand="0" w:evenHBand="0" w:firstRowFirstColumn="0" w:firstRowLastColumn="0" w:lastRowFirstColumn="0" w:lastRowLastColumn="0"/>
             <w:tcW w:w="923" w:type="dxa"/>
-            <w:vAlign w:val="center"/>
           </w:tcPr>
           <w:p>
             <w:pPr>
@@ -635,19 +1983,38 @@
               <w:rPr>
                 <w:rFonts w:ascii="Arial" w:hAnsi="Arial" w:cs="Arial"/>
                 <w:szCs w:val="22"/>
-              </w:rPr>
-            </w:pPr>
-            <w:r>
-              <w:rPr>
-                <w:rFonts w:ascii="Arial" w:hAnsi="Arial" w:cs="Arial"/>
-                <w:szCs w:val="22"/>
-              </w:rPr>
-              <w:t>Novos prazos a serem redifinidos com a contratante</w:t>
-            </w:r>
-            <w:r>
-              <w:rPr>
-                <w:rFonts w:ascii="Arial" w:hAnsi="Arial" w:cs="Arial"/>
-                <w:szCs w:val="22"/>
+                <w:lang w:val="pt-PT"/>
+              </w:rPr>
+            </w:pPr>
+            <w:r>
+              <w:rPr>
+                <w:rFonts w:ascii="Arial" w:hAnsi="Arial" w:cs="Arial"/>
+                <w:szCs w:val="22"/>
+                <w:lang w:val="pt-PT"/>
+              </w:rPr>
+              <w:t xml:space="preserve">Novos prazos a serem </w:t>
+            </w:r>
+            <w:r>
+              <w:rPr>
+                <w:rFonts w:ascii="Arial" w:hAnsi="Arial" w:cs="Arial"/>
+                <w:szCs w:val="22"/>
+                <w:lang w:val="pt-PT"/>
+              </w:rPr>
+              <w:t>redefinidos</w:t>
+            </w:r>
+            <w:r>
+              <w:rPr>
+                <w:rFonts w:ascii="Arial" w:hAnsi="Arial" w:cs="Arial"/>
+                <w:szCs w:val="22"/>
+                <w:lang w:val="pt-PT"/>
+              </w:rPr>
+              <w:t xml:space="preserve"> com a contratante</w:t>
+            </w:r>
+            <w:r>
+              <w:rPr>
+                <w:rFonts w:ascii="Arial" w:hAnsi="Arial" w:cs="Arial"/>
+                <w:szCs w:val="22"/>
+                <w:lang w:val="pt-PT"/>
               </w:rPr>
               <w:t>.</w:t>
             </w:r>
@@ -656,18 +2023,20 @@
         <w:tc>
           <w:tcPr>
             <w:tcW w:w="2551" w:type="dxa"/>
-            <w:vAlign w:val="center"/>
           </w:tcPr>
           <w:p>
             <w:pPr>
               <w:jc w:val="both"/>
-              <w:rPr>
-                <w:rFonts w:ascii="Arial" w:hAnsi="Arial" w:cs="Arial"/>
-              </w:rPr>
-            </w:pPr>
-            <w:r>
-              <w:rPr>
-                <w:rFonts w:ascii="Arial" w:hAnsi="Arial" w:cs="Arial"/>
+              <w:cnfStyle w:val="000000100000" w:firstRow="0" w:lastRow="0" w:firstColumn="0" w:lastColumn="0" w:oddVBand="0" w:evenVBand="0" w:oddHBand="1" w:evenHBand="0" w:firstRowFirstColumn="0" w:firstRowLastColumn="0" w:lastRowFirstColumn="0" w:lastRowLastColumn="0"/>
+              <w:rPr>
+                <w:rFonts w:ascii="Arial" w:hAnsi="Arial" w:cs="Arial"/>
+                <w:lang w:val="pt-PT"/>
+              </w:rPr>
+            </w:pPr>
+            <w:r>
+              <w:rPr>
+                <w:rFonts w:ascii="Arial" w:hAnsi="Arial" w:cs="Arial"/>
+                <w:lang w:val="pt-PT"/>
               </w:rPr>
               <w:t>Solicita-se uma a expansão do contracto para um a data a ser negociada.</w:t>
             </w:r>
@@ -677,8 +2046,8 @@
       <w:tr>
         <w:tc>
           <w:tcPr>
+            <w:cnfStyle w:val="000010000000" w:firstRow="0" w:lastRow="0" w:firstColumn="0" w:lastColumn="0" w:oddVBand="1" w:evenVBand="0" w:oddHBand="0" w:evenHBand="0" w:firstRowFirstColumn="0" w:firstRowLastColumn="0" w:lastRowFirstColumn="0" w:lastRowLastColumn="0"/>
             <w:tcW w:w="3964" w:type="dxa"/>
-            <w:vAlign w:val="center"/>
           </w:tcPr>
           <w:p>
             <w:pPr>
@@ -686,14 +2055,15 @@
               <w:rPr>
                 <w:rFonts w:ascii="Arial" w:hAnsi="Arial" w:cs="Arial"/>
                 <w:szCs w:val="22"/>
-              </w:rPr>
-            </w:pPr>
-            <w:r>
-              <w:rPr>
-                <w:rFonts w:ascii="Arial" w:hAnsi="Arial" w:cs="Arial"/>
-                <w:szCs w:val="22"/>
-              </w:rPr>
-              <w:lastRenderedPageBreak/>
+                <w:lang w:val="pt-PT"/>
+              </w:rPr>
+            </w:pPr>
+            <w:r>
+              <w:rPr>
+                <w:rFonts w:ascii="Arial" w:hAnsi="Arial" w:cs="Arial"/>
+                <w:szCs w:val="22"/>
+                <w:lang w:val="pt-PT"/>
+              </w:rPr>
               <w:t>Actualizar criança</w:t>
             </w:r>
           </w:p>
@@ -701,20 +2071,22 @@
         <w:tc>
           <w:tcPr>
             <w:tcW w:w="1204" w:type="dxa"/>
-            <w:vAlign w:val="center"/>
           </w:tcPr>
           <w:p>
             <w:pPr>
               <w:pStyle w:val="Tabela"/>
-              <w:rPr>
-                <w:rFonts w:ascii="Arial" w:hAnsi="Arial" w:cs="Arial"/>
-                <w:szCs w:val="22"/>
-              </w:rPr>
-            </w:pPr>
-            <w:r>
-              <w:rPr>
-                <w:rFonts w:ascii="Arial" w:hAnsi="Arial" w:cs="Arial"/>
-                <w:szCs w:val="22"/>
+              <w:cnfStyle w:val="000000000000" w:firstRow="0" w:lastRow="0" w:firstColumn="0" w:lastColumn="0" w:oddVBand="0" w:evenVBand="0" w:oddHBand="0" w:evenHBand="0" w:firstRowFirstColumn="0" w:firstRowLastColumn="0" w:lastRowFirstColumn="0" w:lastRowLastColumn="0"/>
+              <w:rPr>
+                <w:rFonts w:ascii="Arial" w:hAnsi="Arial" w:cs="Arial"/>
+                <w:szCs w:val="22"/>
+                <w:lang w:val="pt-PT"/>
+              </w:rPr>
+            </w:pPr>
+            <w:r>
+              <w:rPr>
+                <w:rFonts w:ascii="Arial" w:hAnsi="Arial" w:cs="Arial"/>
+                <w:szCs w:val="22"/>
+                <w:lang w:val="pt-PT"/>
               </w:rPr>
               <w:t>Toda equipe desenvolvedora</w:t>
             </w:r>
@@ -722,8 +2094,8 @@
         </w:tc>
         <w:tc>
           <w:tcPr>
+            <w:cnfStyle w:val="000010000000" w:firstRow="0" w:lastRow="0" w:firstColumn="0" w:lastColumn="0" w:oddVBand="1" w:evenVBand="0" w:oddHBand="0" w:evenHBand="0" w:firstRowFirstColumn="0" w:firstRowLastColumn="0" w:lastRowFirstColumn="0" w:lastRowLastColumn="0"/>
             <w:tcW w:w="923" w:type="dxa"/>
-            <w:vAlign w:val="center"/>
           </w:tcPr>
           <w:p>
             <w:pPr>
@@ -731,19 +2103,38 @@
               <w:rPr>
                 <w:rFonts w:ascii="Arial" w:hAnsi="Arial" w:cs="Arial"/>
                 <w:szCs w:val="22"/>
-              </w:rPr>
-            </w:pPr>
-            <w:r>
-              <w:rPr>
-                <w:rFonts w:ascii="Arial" w:hAnsi="Arial" w:cs="Arial"/>
-                <w:szCs w:val="22"/>
-              </w:rPr>
-              <w:t>Novos prazos a serem redifinidos com a contratante</w:t>
-            </w:r>
-            <w:r>
-              <w:rPr>
-                <w:rFonts w:ascii="Arial" w:hAnsi="Arial" w:cs="Arial"/>
-                <w:szCs w:val="22"/>
+                <w:lang w:val="pt-PT"/>
+              </w:rPr>
+            </w:pPr>
+            <w:r>
+              <w:rPr>
+                <w:rFonts w:ascii="Arial" w:hAnsi="Arial" w:cs="Arial"/>
+                <w:szCs w:val="22"/>
+                <w:lang w:val="pt-PT"/>
+              </w:rPr>
+              <w:t xml:space="preserve">Novos prazos a serem </w:t>
+            </w:r>
+            <w:r>
+              <w:rPr>
+                <w:rFonts w:ascii="Arial" w:hAnsi="Arial" w:cs="Arial"/>
+                <w:szCs w:val="22"/>
+                <w:lang w:val="pt-PT"/>
+              </w:rPr>
+              <w:t>redefinidos</w:t>
+            </w:r>
+            <w:r>
+              <w:rPr>
+                <w:rFonts w:ascii="Arial" w:hAnsi="Arial" w:cs="Arial"/>
+                <w:szCs w:val="22"/>
+                <w:lang w:val="pt-PT"/>
+              </w:rPr>
+              <w:t xml:space="preserve"> com a contratante</w:t>
+            </w:r>
+            <w:r>
+              <w:rPr>
+                <w:rFonts w:ascii="Arial" w:hAnsi="Arial" w:cs="Arial"/>
+                <w:szCs w:val="22"/>
+                <w:lang w:val="pt-PT"/>
               </w:rPr>
               <w:t>.</w:t>
             </w:r>
@@ -752,18 +2143,20 @@
         <w:tc>
           <w:tcPr>
             <w:tcW w:w="2551" w:type="dxa"/>
-            <w:vAlign w:val="center"/>
           </w:tcPr>
           <w:p>
             <w:pPr>
               <w:jc w:val="both"/>
-              <w:rPr>
-                <w:rFonts w:ascii="Arial" w:hAnsi="Arial" w:cs="Arial"/>
-              </w:rPr>
-            </w:pPr>
-            <w:r>
-              <w:rPr>
-                <w:rFonts w:ascii="Arial" w:hAnsi="Arial" w:cs="Arial"/>
+              <w:cnfStyle w:val="000000000000" w:firstRow="0" w:lastRow="0" w:firstColumn="0" w:lastColumn="0" w:oddVBand="0" w:evenVBand="0" w:oddHBand="0" w:evenHBand="0" w:firstRowFirstColumn="0" w:firstRowLastColumn="0" w:lastRowFirstColumn="0" w:lastRowLastColumn="0"/>
+              <w:rPr>
+                <w:rFonts w:ascii="Arial" w:hAnsi="Arial" w:cs="Arial"/>
+                <w:lang w:val="pt-PT"/>
+              </w:rPr>
+            </w:pPr>
+            <w:r>
+              <w:rPr>
+                <w:rFonts w:ascii="Arial" w:hAnsi="Arial" w:cs="Arial"/>
+                <w:lang w:val="pt-PT"/>
               </w:rPr>
               <w:t>Solicita-se uma a expansão do contracto para um a data a ser negociada.</w:t>
             </w:r>
@@ -771,10 +2164,13 @@
         </w:tc>
       </w:tr>
       <w:tr>
-        <w:tc>
-          <w:tcPr>
+        <w:trPr>
+          <w:cnfStyle w:val="000000100000" w:firstRow="0" w:lastRow="0" w:firstColumn="0" w:lastColumn="0" w:oddVBand="0" w:evenVBand="0" w:oddHBand="1" w:evenHBand="0" w:firstRowFirstColumn="0" w:firstRowLastColumn="0" w:lastRowFirstColumn="0" w:lastRowLastColumn="0"/>
+        </w:trPr>
+        <w:tc>
+          <w:tcPr>
+            <w:cnfStyle w:val="000010000000" w:firstRow="0" w:lastRow="0" w:firstColumn="0" w:lastColumn="0" w:oddVBand="1" w:evenVBand="0" w:oddHBand="0" w:evenHBand="0" w:firstRowFirstColumn="0" w:firstRowLastColumn="0" w:lastRowFirstColumn="0" w:lastRowLastColumn="0"/>
             <w:tcW w:w="3964" w:type="dxa"/>
-            <w:vAlign w:val="center"/>
           </w:tcPr>
           <w:p>
             <w:pPr>
@@ -782,12 +2178,14 @@
               <w:rPr>
                 <w:rFonts w:ascii="Arial" w:hAnsi="Arial" w:cs="Arial"/>
                 <w:szCs w:val="22"/>
-              </w:rPr>
-            </w:pPr>
-            <w:r>
-              <w:rPr>
-                <w:rFonts w:ascii="Arial" w:hAnsi="Arial" w:cs="Arial"/>
-                <w:szCs w:val="22"/>
+                <w:lang w:val="pt-PT"/>
+              </w:rPr>
+            </w:pPr>
+            <w:r>
+              <w:rPr>
+                <w:rFonts w:ascii="Arial" w:hAnsi="Arial" w:cs="Arial"/>
+                <w:szCs w:val="22"/>
+                <w:lang w:val="pt-PT"/>
               </w:rPr>
               <w:t>Solicitar Relatórios</w:t>
             </w:r>
@@ -796,20 +2194,22 @@
         <w:tc>
           <w:tcPr>
             <w:tcW w:w="1204" w:type="dxa"/>
-            <w:vAlign w:val="center"/>
           </w:tcPr>
           <w:p>
             <w:pPr>
               <w:pStyle w:val="Tabela"/>
-              <w:rPr>
-                <w:rFonts w:ascii="Arial" w:hAnsi="Arial" w:cs="Arial"/>
-                <w:szCs w:val="22"/>
-              </w:rPr>
-            </w:pPr>
-            <w:r>
-              <w:rPr>
-                <w:rFonts w:ascii="Arial" w:hAnsi="Arial" w:cs="Arial"/>
-                <w:szCs w:val="22"/>
+              <w:cnfStyle w:val="000000100000" w:firstRow="0" w:lastRow="0" w:firstColumn="0" w:lastColumn="0" w:oddVBand="0" w:evenVBand="0" w:oddHBand="1" w:evenHBand="0" w:firstRowFirstColumn="0" w:firstRowLastColumn="0" w:lastRowFirstColumn="0" w:lastRowLastColumn="0"/>
+              <w:rPr>
+                <w:rFonts w:ascii="Arial" w:hAnsi="Arial" w:cs="Arial"/>
+                <w:szCs w:val="22"/>
+                <w:lang w:val="pt-PT"/>
+              </w:rPr>
+            </w:pPr>
+            <w:r>
+              <w:rPr>
+                <w:rFonts w:ascii="Arial" w:hAnsi="Arial" w:cs="Arial"/>
+                <w:szCs w:val="22"/>
+                <w:lang w:val="pt-PT"/>
               </w:rPr>
               <w:t>Toda equipe desenvolvedora</w:t>
             </w:r>
@@ -817,8 +2217,8 @@
         </w:tc>
         <w:tc>
           <w:tcPr>
+            <w:cnfStyle w:val="000010000000" w:firstRow="0" w:lastRow="0" w:firstColumn="0" w:lastColumn="0" w:oddVBand="1" w:evenVBand="0" w:oddHBand="0" w:evenHBand="0" w:firstRowFirstColumn="0" w:firstRowLastColumn="0" w:lastRowFirstColumn="0" w:lastRowLastColumn="0"/>
             <w:tcW w:w="923" w:type="dxa"/>
-            <w:vAlign w:val="center"/>
           </w:tcPr>
           <w:p>
             <w:pPr>
@@ -826,19 +2226,38 @@
               <w:rPr>
                 <w:rFonts w:ascii="Arial" w:hAnsi="Arial" w:cs="Arial"/>
                 <w:szCs w:val="22"/>
-              </w:rPr>
-            </w:pPr>
-            <w:r>
-              <w:rPr>
-                <w:rFonts w:ascii="Arial" w:hAnsi="Arial" w:cs="Arial"/>
-                <w:szCs w:val="22"/>
-              </w:rPr>
-              <w:t>Novos prazos a serem redifinidos com a contratante</w:t>
-            </w:r>
-            <w:r>
-              <w:rPr>
-                <w:rFonts w:ascii="Arial" w:hAnsi="Arial" w:cs="Arial"/>
-                <w:szCs w:val="22"/>
+                <w:lang w:val="pt-PT"/>
+              </w:rPr>
+            </w:pPr>
+            <w:r>
+              <w:rPr>
+                <w:rFonts w:ascii="Arial" w:hAnsi="Arial" w:cs="Arial"/>
+                <w:szCs w:val="22"/>
+                <w:lang w:val="pt-PT"/>
+              </w:rPr>
+              <w:t xml:space="preserve">Novos prazos a serem </w:t>
+            </w:r>
+            <w:r>
+              <w:rPr>
+                <w:rFonts w:ascii="Arial" w:hAnsi="Arial" w:cs="Arial"/>
+                <w:szCs w:val="22"/>
+                <w:lang w:val="pt-PT"/>
+              </w:rPr>
+              <w:t>redefinidos</w:t>
+            </w:r>
+            <w:r>
+              <w:rPr>
+                <w:rFonts w:ascii="Arial" w:hAnsi="Arial" w:cs="Arial"/>
+                <w:szCs w:val="22"/>
+                <w:lang w:val="pt-PT"/>
+              </w:rPr>
+              <w:t xml:space="preserve"> com a contratante</w:t>
+            </w:r>
+            <w:r>
+              <w:rPr>
+                <w:rFonts w:ascii="Arial" w:hAnsi="Arial" w:cs="Arial"/>
+                <w:szCs w:val="22"/>
+                <w:lang w:val="pt-PT"/>
               </w:rPr>
               <w:t>.</w:t>
             </w:r>
@@ -847,18 +2266,20 @@
         <w:tc>
           <w:tcPr>
             <w:tcW w:w="2551" w:type="dxa"/>
-            <w:vAlign w:val="center"/>
           </w:tcPr>
           <w:p>
             <w:pPr>
               <w:jc w:val="both"/>
-              <w:rPr>
-                <w:rFonts w:ascii="Arial" w:hAnsi="Arial" w:cs="Arial"/>
-              </w:rPr>
-            </w:pPr>
-            <w:r>
-              <w:rPr>
-                <w:rFonts w:ascii="Arial" w:hAnsi="Arial" w:cs="Arial"/>
+              <w:cnfStyle w:val="000000100000" w:firstRow="0" w:lastRow="0" w:firstColumn="0" w:lastColumn="0" w:oddVBand="0" w:evenVBand="0" w:oddHBand="1" w:evenHBand="0" w:firstRowFirstColumn="0" w:firstRowLastColumn="0" w:lastRowFirstColumn="0" w:lastRowLastColumn="0"/>
+              <w:rPr>
+                <w:rFonts w:ascii="Arial" w:hAnsi="Arial" w:cs="Arial"/>
+                <w:lang w:val="pt-PT"/>
+              </w:rPr>
+            </w:pPr>
+            <w:r>
+              <w:rPr>
+                <w:rFonts w:ascii="Arial" w:hAnsi="Arial" w:cs="Arial"/>
+                <w:lang w:val="pt-PT"/>
               </w:rPr>
               <w:t>Solicita-se uma a expansão do contracto para um a data a ser negociada.</w:t>
             </w:r>
@@ -868,8 +2289,8 @@
       <w:tr>
         <w:tc>
           <w:tcPr>
+            <w:cnfStyle w:val="000010000000" w:firstRow="0" w:lastRow="0" w:firstColumn="0" w:lastColumn="0" w:oddVBand="1" w:evenVBand="0" w:oddHBand="0" w:evenHBand="0" w:firstRowFirstColumn="0" w:firstRowLastColumn="0" w:lastRowFirstColumn="0" w:lastRowLastColumn="0"/>
             <w:tcW w:w="3964" w:type="dxa"/>
-            <w:vAlign w:val="center"/>
           </w:tcPr>
           <w:p>
             <w:pPr>
@@ -877,12 +2298,14 @@
               <w:rPr>
                 <w:rFonts w:ascii="Arial" w:hAnsi="Arial" w:cs="Arial"/>
                 <w:szCs w:val="22"/>
-              </w:rPr>
-            </w:pPr>
-            <w:r>
-              <w:rPr>
-                <w:rFonts w:ascii="Arial" w:hAnsi="Arial" w:cs="Arial"/>
-                <w:szCs w:val="22"/>
+                <w:lang w:val="pt-PT"/>
+              </w:rPr>
+            </w:pPr>
+            <w:r>
+              <w:rPr>
+                <w:rFonts w:ascii="Arial" w:hAnsi="Arial" w:cs="Arial"/>
+                <w:szCs w:val="22"/>
+                <w:lang w:val="pt-PT"/>
               </w:rPr>
               <w:t>Controle de permissões</w:t>
             </w:r>
@@ -891,20 +2314,22 @@
         <w:tc>
           <w:tcPr>
             <w:tcW w:w="1204" w:type="dxa"/>
-            <w:vAlign w:val="center"/>
           </w:tcPr>
           <w:p>
             <w:pPr>
               <w:pStyle w:val="Tabela"/>
-              <w:rPr>
-                <w:rFonts w:ascii="Arial" w:hAnsi="Arial" w:cs="Arial"/>
-                <w:szCs w:val="22"/>
-              </w:rPr>
-            </w:pPr>
-            <w:r>
-              <w:rPr>
-                <w:rFonts w:ascii="Arial" w:hAnsi="Arial" w:cs="Arial"/>
-                <w:szCs w:val="22"/>
+              <w:cnfStyle w:val="000000000000" w:firstRow="0" w:lastRow="0" w:firstColumn="0" w:lastColumn="0" w:oddVBand="0" w:evenVBand="0" w:oddHBand="0" w:evenHBand="0" w:firstRowFirstColumn="0" w:firstRowLastColumn="0" w:lastRowFirstColumn="0" w:lastRowLastColumn="0"/>
+              <w:rPr>
+                <w:rFonts w:ascii="Arial" w:hAnsi="Arial" w:cs="Arial"/>
+                <w:szCs w:val="22"/>
+                <w:lang w:val="pt-PT"/>
+              </w:rPr>
+            </w:pPr>
+            <w:r>
+              <w:rPr>
+                <w:rFonts w:ascii="Arial" w:hAnsi="Arial" w:cs="Arial"/>
+                <w:szCs w:val="22"/>
+                <w:lang w:val="pt-PT"/>
               </w:rPr>
               <w:t>Toda equipe desenvolvedora</w:t>
             </w:r>
@@ -912,8 +2337,8 @@
         </w:tc>
         <w:tc>
           <w:tcPr>
+            <w:cnfStyle w:val="000010000000" w:firstRow="0" w:lastRow="0" w:firstColumn="0" w:lastColumn="0" w:oddVBand="1" w:evenVBand="0" w:oddHBand="0" w:evenHBand="0" w:firstRowFirstColumn="0" w:firstRowLastColumn="0" w:lastRowFirstColumn="0" w:lastRowLastColumn="0"/>
             <w:tcW w:w="923" w:type="dxa"/>
-            <w:vAlign w:val="center"/>
           </w:tcPr>
           <w:p>
             <w:pPr>
@@ -921,19 +2346,38 @@
               <w:rPr>
                 <w:rFonts w:ascii="Arial" w:hAnsi="Arial" w:cs="Arial"/>
                 <w:szCs w:val="22"/>
-              </w:rPr>
-            </w:pPr>
-            <w:r>
-              <w:rPr>
-                <w:rFonts w:ascii="Arial" w:hAnsi="Arial" w:cs="Arial"/>
-                <w:szCs w:val="22"/>
-              </w:rPr>
-              <w:t>Novos prazos a serem redifinidos com a contratante</w:t>
-            </w:r>
-            <w:r>
-              <w:rPr>
-                <w:rFonts w:ascii="Arial" w:hAnsi="Arial" w:cs="Arial"/>
-                <w:szCs w:val="22"/>
+                <w:lang w:val="pt-PT"/>
+              </w:rPr>
+            </w:pPr>
+            <w:r>
+              <w:rPr>
+                <w:rFonts w:ascii="Arial" w:hAnsi="Arial" w:cs="Arial"/>
+                <w:szCs w:val="22"/>
+                <w:lang w:val="pt-PT"/>
+              </w:rPr>
+              <w:t xml:space="preserve">Novos prazos a serem </w:t>
+            </w:r>
+            <w:r>
+              <w:rPr>
+                <w:rFonts w:ascii="Arial" w:hAnsi="Arial" w:cs="Arial"/>
+                <w:szCs w:val="22"/>
+                <w:lang w:val="pt-PT"/>
+              </w:rPr>
+              <w:t>redefinidos</w:t>
+            </w:r>
+            <w:r>
+              <w:rPr>
+                <w:rFonts w:ascii="Arial" w:hAnsi="Arial" w:cs="Arial"/>
+                <w:szCs w:val="22"/>
+                <w:lang w:val="pt-PT"/>
+              </w:rPr>
+              <w:t xml:space="preserve"> com a contratante</w:t>
+            </w:r>
+            <w:r>
+              <w:rPr>
+                <w:rFonts w:ascii="Arial" w:hAnsi="Arial" w:cs="Arial"/>
+                <w:szCs w:val="22"/>
+                <w:lang w:val="pt-PT"/>
               </w:rPr>
               <w:t>.</w:t>
             </w:r>
@@ -942,18 +2386,20 @@
         <w:tc>
           <w:tcPr>
             <w:tcW w:w="2551" w:type="dxa"/>
-            <w:vAlign w:val="center"/>
           </w:tcPr>
           <w:p>
             <w:pPr>
               <w:jc w:val="both"/>
-              <w:rPr>
-                <w:rFonts w:ascii="Arial" w:hAnsi="Arial" w:cs="Arial"/>
-              </w:rPr>
-            </w:pPr>
-            <w:r>
-              <w:rPr>
-                <w:rFonts w:ascii="Arial" w:hAnsi="Arial" w:cs="Arial"/>
+              <w:cnfStyle w:val="000000000000" w:firstRow="0" w:lastRow="0" w:firstColumn="0" w:lastColumn="0" w:oddVBand="0" w:evenVBand="0" w:oddHBand="0" w:evenHBand="0" w:firstRowFirstColumn="0" w:firstRowLastColumn="0" w:lastRowFirstColumn="0" w:lastRowLastColumn="0"/>
+              <w:rPr>
+                <w:rFonts w:ascii="Arial" w:hAnsi="Arial" w:cs="Arial"/>
+                <w:lang w:val="pt-PT"/>
+              </w:rPr>
+            </w:pPr>
+            <w:r>
+              <w:rPr>
+                <w:rFonts w:ascii="Arial" w:hAnsi="Arial" w:cs="Arial"/>
+                <w:lang w:val="pt-PT"/>
               </w:rPr>
               <w:t>Solicita-se uma a expansão do contracto para um a data a ser negociada.</w:t>
             </w:r>
@@ -961,31 +2407,118 @@
         </w:tc>
       </w:tr>
     </w:tbl>
-    <w:p/>
-    <w:p/>
-    <w:p/>
+    <w:p>
+      <w:pPr>
+        <w:rPr>
+          <w:lang w:val="pt-PT"/>
+        </w:rPr>
+      </w:pPr>
+    </w:p>
+    <w:p>
+      <w:pPr>
+        <w:rPr>
+          <w:lang w:val="pt-PT"/>
+        </w:rPr>
+      </w:pPr>
+    </w:p>
+    <w:p>
+      <w:pPr>
+        <w:rPr>
+          <w:lang w:val="pt-PT"/>
+        </w:rPr>
+      </w:pPr>
+    </w:p>
     <w:p>
       <w:pPr>
         <w:pStyle w:val="Heading1"/>
+        <w:rPr>
+          <w:lang w:val="pt-PT"/>
+        </w:rPr>
       </w:pPr>
       <w:r>
+        <w:rPr>
+          <w:lang w:val="pt-PT"/>
+        </w:rPr>
+        <w:lastRenderedPageBreak/>
         <w:t>Informações adicionais</w:t>
       </w:r>
     </w:p>
     <w:p>
+      <w:pPr>
+        <w:rPr>
+          <w:lang w:val="pt-PT"/>
+        </w:rPr>
+      </w:pPr>
+      <w:proofErr w:type="spellStart"/>
       <w:r>
-        <w:t>Projecto não encerrado. Solicita-se ao cliente que se expanda o prazo do projecto e a re</w:t>
+        <w:rPr>
+          <w:lang w:val="pt-PT"/>
+        </w:rPr>
+        <w:t>Projecto</w:t>
+      </w:r>
+      <w:proofErr w:type="spellEnd"/>
+      <w:r>
+        <w:rPr>
+          <w:lang w:val="pt-PT"/>
+        </w:rPr>
+        <w:t xml:space="preserve"> não encerrado. Solicita-se ao cliente que se expanda o prazo do </w:t>
+      </w:r>
+      <w:proofErr w:type="spellStart"/>
+      <w:r>
+        <w:rPr>
+          <w:lang w:val="pt-PT"/>
+        </w:rPr>
+        <w:t>projecto</w:t>
+      </w:r>
+      <w:proofErr w:type="spellEnd"/>
+      <w:r>
+        <w:rPr>
+          <w:lang w:val="pt-PT"/>
+        </w:rPr>
+        <w:t xml:space="preserve"> e a re</w:t>
       </w:r>
       <w:r>
-        <w:t>definição dos prazos. O tempo adicional ao proejecto é da inteira responsabilidade da equipe desenvolvedora.</w:t>
+        <w:rPr>
+          <w:lang w:val="pt-PT"/>
+        </w:rPr>
+        <w:t xml:space="preserve">definição dos prazos. O tempo adicional ao </w:t>
+      </w:r>
+      <w:proofErr w:type="spellStart"/>
+      <w:r>
+        <w:rPr>
+          <w:lang w:val="pt-PT"/>
+        </w:rPr>
+        <w:t>proejecto</w:t>
+      </w:r>
+      <w:proofErr w:type="spellEnd"/>
+      <w:r>
+        <w:rPr>
+          <w:lang w:val="pt-PT"/>
+        </w:rPr>
+        <w:t xml:space="preserve"> é da inteira responsabilidade da equipe desenvolvedora.</w:t>
       </w:r>
     </w:p>
-    <w:p/>
-    <w:p/>
-    <w:p/>
-    <w:p/>
-    <w:p/>
-    <w:p/>
+    <w:p>
+      <w:pPr>
+        <w:rPr>
+          <w:lang w:val="pt-PT"/>
+        </w:rPr>
+      </w:pPr>
+    </w:p>
+    <w:p>
+      <w:pPr>
+        <w:rPr>
+          <w:lang w:val="pt-PT"/>
+        </w:rPr>
+      </w:pPr>
+    </w:p>
+    <w:p>
+      <w:pPr>
+        <w:rPr>
+          <w:lang w:val="pt-PT"/>
+        </w:rPr>
+      </w:pPr>
+    </w:p>
     <w:tbl>
       <w:tblPr>
         <w:tblW w:w="8642" w:type="dxa"/>
@@ -1026,17 +2559,20 @@
               <w:jc w:val="center"/>
               <w:rPr>
                 <w:b/>
+                <w:lang w:val="pt-PT"/>
               </w:rPr>
             </w:pPr>
             <w:r>
               <w:rPr>
                 <w:b/>
+                <w:lang w:val="pt-PT"/>
               </w:rPr>
               <w:t>Aceite d</w:t>
             </w:r>
             <w:r>
               <w:rPr>
                 <w:b/>
+                <w:lang w:val="pt-PT"/>
               </w:rPr>
               <w:t>o Contrato</w:t>
             </w:r>
@@ -1057,50 +2593,88 @@
           <w:p>
             <w:pPr>
               <w:jc w:val="both"/>
-            </w:pPr>
-            <w:r>
+              <w:rPr>
+                <w:lang w:val="pt-PT"/>
+              </w:rPr>
+            </w:pPr>
+            <w:r>
+              <w:rPr>
+                <w:lang w:val="pt-PT"/>
+              </w:rPr>
               <w:t xml:space="preserve">Os </w:t>
             </w:r>
             <w:r>
+              <w:rPr>
+                <w:lang w:val="pt-PT"/>
+              </w:rPr>
               <w:t>participantes</w:t>
             </w:r>
             <w:r>
+              <w:rPr>
+                <w:lang w:val="pt-PT"/>
+              </w:rPr>
               <w:t xml:space="preserve"> abaixo </w:t>
             </w:r>
             <w:r>
-              <w:t>autorizam o</w:t>
-            </w:r>
-            <w:r>
-              <w:t xml:space="preserve"> encerra</w:t>
-            </w:r>
-            <w:r>
-              <w:t xml:space="preserve">mento </w:t>
-            </w:r>
-            <w:r>
-              <w:t xml:space="preserve">do </w:t>
-            </w:r>
-            <w:r>
+              <w:rPr>
+                <w:lang w:val="pt-PT"/>
+              </w:rPr>
+              <w:t xml:space="preserve">autorizam o encerramento do </w:t>
+            </w:r>
+            <w:r>
+              <w:rPr>
+                <w:lang w:val="pt-PT"/>
+              </w:rPr>
               <w:t>contra</w:t>
             </w:r>
             <w:r>
-              <w:t xml:space="preserve">to </w:t>
-            </w:r>
-            <w:r>
-              <w:t xml:space="preserve">e </w:t>
-            </w:r>
-            <w:r>
+              <w:rPr>
+                <w:lang w:val="pt-PT"/>
+              </w:rPr>
+              <w:t xml:space="preserve">to e </w:t>
+            </w:r>
+            <w:r>
+              <w:rPr>
+                <w:lang w:val="pt-PT"/>
+              </w:rPr>
               <w:t xml:space="preserve">atestam </w:t>
             </w:r>
             <w:r>
+              <w:rPr>
+                <w:lang w:val="pt-PT"/>
+              </w:rPr>
               <w:t>o cumprimento d</w:t>
             </w:r>
             <w:r>
+              <w:rPr>
+                <w:lang w:val="pt-PT"/>
+              </w:rPr>
               <w:t>e todas clausulas</w:t>
             </w:r>
             <w:r>
-              <w:t xml:space="preserve"> e a inexistência de qualquer reinvindicação futura</w:t>
-            </w:r>
-            <w:r>
+              <w:rPr>
+                <w:lang w:val="pt-PT"/>
+              </w:rPr>
+              <w:t xml:space="preserve"> e a inexistência de qualquer </w:t>
+            </w:r>
+            <w:proofErr w:type="spellStart"/>
+            <w:r>
+              <w:rPr>
+                <w:lang w:val="pt-PT"/>
+              </w:rPr>
+              <w:t>reinvindicação</w:t>
+            </w:r>
+            <w:proofErr w:type="spellEnd"/>
+            <w:r>
+              <w:rPr>
+                <w:lang w:val="pt-PT"/>
+              </w:rPr>
+              <w:t xml:space="preserve"> futura</w:t>
+            </w:r>
+            <w:r>
+              <w:rPr>
+                <w:lang w:val="pt-PT"/>
+              </w:rPr>
               <w:t>.</w:t>
             </w:r>
           </w:p>
@@ -1109,6 +2683,7 @@
               <w:jc w:val="both"/>
               <w:rPr>
                 <w:b/>
+                <w:lang w:val="pt-PT"/>
               </w:rPr>
             </w:pPr>
           </w:p>
@@ -1129,11 +2704,13 @@
               <w:jc w:val="center"/>
               <w:rPr>
                 <w:b/>
+                <w:lang w:val="pt-PT"/>
               </w:rPr>
             </w:pPr>
             <w:r>
               <w:rPr>
                 <w:b/>
+                <w:lang w:val="pt-PT"/>
               </w:rPr>
               <w:t>Participante</w:t>
             </w:r>
@@ -1149,11 +2726,13 @@
               <w:jc w:val="center"/>
               <w:rPr>
                 <w:b/>
+                <w:lang w:val="pt-PT"/>
               </w:rPr>
             </w:pPr>
             <w:r>
               <w:rPr>
                 <w:b/>
+                <w:lang w:val="pt-PT"/>
               </w:rPr>
               <w:t>Nome</w:t>
             </w:r>
@@ -1170,11 +2749,13 @@
               <w:jc w:val="center"/>
               <w:rPr>
                 <w:b/>
+                <w:lang w:val="pt-PT"/>
               </w:rPr>
             </w:pPr>
             <w:r>
               <w:rPr>
                 <w:b/>
+                <w:lang w:val="pt-PT"/>
               </w:rPr>
               <w:t>Assinatura</w:t>
             </w:r>
@@ -1191,11 +2772,13 @@
               <w:jc w:val="center"/>
               <w:rPr>
                 <w:b/>
+                <w:lang w:val="pt-PT"/>
               </w:rPr>
             </w:pPr>
             <w:r>
               <w:rPr>
                 <w:b/>
+                <w:lang w:val="pt-PT"/>
               </w:rPr>
               <w:t>Data</w:t>
             </w:r>
@@ -1214,8 +2797,14 @@
           <w:p>
             <w:pPr>
               <w:pStyle w:val="Tabela"/>
-            </w:pPr>
-            <w:r>
+              <w:rPr>
+                <w:lang w:val="pt-PT"/>
+              </w:rPr>
+            </w:pPr>
+            <w:r>
+              <w:rPr>
+                <w:lang w:val="pt-PT"/>
+              </w:rPr>
               <w:t>Patrocinador do Projeto</w:t>
             </w:r>
           </w:p>
@@ -1224,21 +2813,45 @@
           <w:tcPr>
             <w:tcW w:w="4384" w:type="dxa"/>
           </w:tcPr>
-          <w:p/>
+          <w:p>
+            <w:pPr>
+              <w:rPr>
+                <w:lang w:val="pt-PT"/>
+              </w:rPr>
+            </w:pPr>
+            <w:r>
+              <w:rPr>
+                <w:lang w:val="pt-PT"/>
+              </w:rPr>
+              <w:t xml:space="preserve">Governo de Moçambique </w:t>
+            </w:r>
+          </w:p>
         </w:tc>
         <w:tc>
           <w:tcPr>
             <w:tcW w:w="1621" w:type="dxa"/>
             <w:vAlign w:val="center"/>
           </w:tcPr>
-          <w:p/>
+          <w:p>
+            <w:pPr>
+              <w:rPr>
+                <w:lang w:val="pt-PT"/>
+              </w:rPr>
+            </w:pPr>
+          </w:p>
         </w:tc>
         <w:tc>
           <w:tcPr>
             <w:tcW w:w="1072" w:type="dxa"/>
             <w:vAlign w:val="center"/>
           </w:tcPr>
-          <w:p/>
+          <w:p>
+            <w:pPr>
+              <w:rPr>
+                <w:lang w:val="pt-PT"/>
+              </w:rPr>
+            </w:pPr>
+          </w:p>
         </w:tc>
       </w:tr>
       <w:tr>
@@ -1253,11 +2866,20 @@
           <w:p>
             <w:pPr>
               <w:pStyle w:val="Tabela"/>
-            </w:pPr>
-            <w:r>
+              <w:rPr>
+                <w:lang w:val="pt-PT"/>
+              </w:rPr>
+            </w:pPr>
+            <w:r>
+              <w:rPr>
+                <w:lang w:val="pt-PT"/>
+              </w:rPr>
               <w:t>Gestor</w:t>
             </w:r>
             <w:r>
+              <w:rPr>
+                <w:lang w:val="pt-PT"/>
+              </w:rPr>
               <w:t xml:space="preserve"> do Projeto</w:t>
             </w:r>
           </w:p>
@@ -1267,7 +2889,15 @@
             <w:tcW w:w="4384" w:type="dxa"/>
           </w:tcPr>
           <w:p>
-            <w:r>
+            <w:pPr>
+              <w:rPr>
+                <w:lang w:val="pt-PT"/>
+              </w:rPr>
+            </w:pPr>
+            <w:r>
+              <w:rPr>
+                <w:lang w:val="pt-PT"/>
+              </w:rPr>
               <w:t>Grupo 5</w:t>
             </w:r>
           </w:p>
@@ -1277,19 +2907,43 @@
             <w:tcW w:w="1621" w:type="dxa"/>
             <w:vAlign w:val="center"/>
           </w:tcPr>
-          <w:p/>
+          <w:p>
+            <w:pPr>
+              <w:rPr>
+                <w:lang w:val="pt-PT"/>
+              </w:rPr>
+            </w:pPr>
+          </w:p>
         </w:tc>
         <w:tc>
           <w:tcPr>
             <w:tcW w:w="1072" w:type="dxa"/>
             <w:vAlign w:val="center"/>
           </w:tcPr>
-          <w:p/>
+          <w:p>
+            <w:pPr>
+              <w:rPr>
+                <w:lang w:val="pt-PT"/>
+              </w:rPr>
+            </w:pPr>
+          </w:p>
         </w:tc>
       </w:tr>
     </w:tbl>
-    <w:p/>
-    <w:p/>
+    <w:p>
+      <w:pPr>
+        <w:rPr>
+          <w:lang w:val="pt-PT"/>
+        </w:rPr>
+      </w:pPr>
+    </w:p>
+    <w:p>
+      <w:pPr>
+        <w:rPr>
+          <w:lang w:val="pt-PT"/>
+        </w:rPr>
+      </w:pPr>
+    </w:p>
     <w:sectPr>
       <w:headerReference w:type="default" r:id="rId6"/>
       <w:footerReference w:type="default" r:id="rId7"/>
@@ -1303,7 +2957,7 @@
 </file>
 
 <file path=word/endnotes.xml><?xml version="1.0" encoding="utf-8"?>
-<w:endnotes xmlns:wpc="http://schemas.microsoft.com/office/word/2010/wordprocessingCanvas" xmlns:mc="http://schemas.openxmlformats.org/markup-compatibility/2006" xmlns:o="urn:schemas-microsoft-com:office:office" xmlns:r="http://schemas.openxmlformats.org/officeDocument/2006/relationships" xmlns:m="http://schemas.openxmlformats.org/officeDocument/2006/math" xmlns:v="urn:schemas-microsoft-com:vml" xmlns:wp14="http://schemas.microsoft.com/office/word/2010/wordprocessingDrawing" xmlns:wp="http://schemas.openxmlformats.org/drawingml/2006/wordprocessingDrawing" xmlns:w10="urn:schemas-microsoft-com:office:word" xmlns:w="http://schemas.openxmlformats.org/wordprocessingml/2006/main" xmlns:w14="http://schemas.microsoft.com/office/word/2010/wordml" xmlns:w15="http://schemas.microsoft.com/office/word/2012/wordml" xmlns:wpg="http://schemas.microsoft.com/office/word/2010/wordprocessingGroup" xmlns:wpi="http://schemas.microsoft.com/office/word/2010/wordprocessingInk" xmlns:wne="http://schemas.microsoft.com/office/word/2006/wordml" xmlns:wps="http://schemas.microsoft.com/office/word/2010/wordprocessingShape" mc:Ignorable="w14 w15 wp14">
+<w:endnotes xmlns:wpc="http://schemas.microsoft.com/office/word/2010/wordprocessingCanvas" xmlns:cx="http://schemas.microsoft.com/office/drawing/2014/chartex" xmlns:cx1="http://schemas.microsoft.com/office/drawing/2015/9/8/chartex" xmlns:cx2="http://schemas.microsoft.com/office/drawing/2015/10/21/chartex" xmlns:cx3="http://schemas.microsoft.com/office/drawing/2016/5/9/chartex" xmlns:cx4="http://schemas.microsoft.com/office/drawing/2016/5/10/chartex" xmlns:cx5="http://schemas.microsoft.com/office/drawing/2016/5/11/chartex" xmlns:cx6="http://schemas.microsoft.com/office/drawing/2016/5/12/chartex" xmlns:cx7="http://schemas.microsoft.com/office/drawing/2016/5/13/chartex" xmlns:cx8="http://schemas.microsoft.com/office/drawing/2016/5/14/chartex" xmlns:mc="http://schemas.openxmlformats.org/markup-compatibility/2006" xmlns:aink="http://schemas.microsoft.com/office/drawing/2016/ink" xmlns:am3d="http://schemas.microsoft.com/office/drawing/2017/model3d" xmlns:o="urn:schemas-microsoft-com:office:office" xmlns:r="http://schemas.openxmlformats.org/officeDocument/2006/relationships" xmlns:m="http://schemas.openxmlformats.org/officeDocument/2006/math" xmlns:v="urn:schemas-microsoft-com:vml" xmlns:wp14="http://schemas.microsoft.com/office/word/2010/wordprocessingDrawing" xmlns:wp="http://schemas.openxmlformats.org/drawingml/2006/wordprocessingDrawing" xmlns:w10="urn:schemas-microsoft-com:office:word" xmlns:w="http://schemas.openxmlformats.org/wordprocessingml/2006/main" xmlns:w14="http://schemas.microsoft.com/office/word/2010/wordml" xmlns:w15="http://schemas.microsoft.com/office/word/2012/wordml" xmlns:w16cid="http://schemas.microsoft.com/office/word/2016/wordml/cid" xmlns:w16se="http://schemas.microsoft.com/office/word/2015/wordml/symex" xmlns:wpg="http://schemas.microsoft.com/office/word/2010/wordprocessingGroup" xmlns:wpi="http://schemas.microsoft.com/office/word/2010/wordprocessingInk" xmlns:wne="http://schemas.microsoft.com/office/word/2006/wordml" xmlns:wps="http://schemas.microsoft.com/office/word/2010/wordprocessingShape" mc:Ignorable="w14 w15 w16se w16cid wp14">
   <w:endnote w:type="separator" w:id="-1">
     <w:p>
       <w:r>
@@ -1322,7 +2976,7 @@
 </file>
 
 <file path=word/footer1.xml><?xml version="1.0" encoding="utf-8"?>
-<w:ftr xmlns:wpc="http://schemas.microsoft.com/office/word/2010/wordprocessingCanvas" xmlns:mc="http://schemas.openxmlformats.org/markup-compatibility/2006" xmlns:o="urn:schemas-microsoft-com:office:office" xmlns:r="http://schemas.openxmlformats.org/officeDocument/2006/relationships" xmlns:m="http://schemas.openxmlformats.org/officeDocument/2006/math" xmlns:v="urn:schemas-microsoft-com:vml" xmlns:wp14="http://schemas.microsoft.com/office/word/2010/wordprocessingDrawing" xmlns:wp="http://schemas.openxmlformats.org/drawingml/2006/wordprocessingDrawing" xmlns:w10="urn:schemas-microsoft-com:office:word" xmlns:w="http://schemas.openxmlformats.org/wordprocessingml/2006/main" xmlns:w14="http://schemas.microsoft.com/office/word/2010/wordml" xmlns:w15="http://schemas.microsoft.com/office/word/2012/wordml" xmlns:wpg="http://schemas.microsoft.com/office/word/2010/wordprocessingGroup" xmlns:wpi="http://schemas.microsoft.com/office/word/2010/wordprocessingInk" xmlns:wne="http://schemas.microsoft.com/office/word/2006/wordml" xmlns:wps="http://schemas.microsoft.com/office/word/2010/wordprocessingShape" mc:Ignorable="w14 w15 wp14">
+<w:ftr xmlns:wpc="http://schemas.microsoft.com/office/word/2010/wordprocessingCanvas" xmlns:cx="http://schemas.microsoft.com/office/drawing/2014/chartex" xmlns:cx1="http://schemas.microsoft.com/office/drawing/2015/9/8/chartex" xmlns:cx2="http://schemas.microsoft.com/office/drawing/2015/10/21/chartex" xmlns:cx3="http://schemas.microsoft.com/office/drawing/2016/5/9/chartex" xmlns:cx4="http://schemas.microsoft.com/office/drawing/2016/5/10/chartex" xmlns:cx5="http://schemas.microsoft.com/office/drawing/2016/5/11/chartex" xmlns:cx6="http://schemas.microsoft.com/office/drawing/2016/5/12/chartex" xmlns:cx7="http://schemas.microsoft.com/office/drawing/2016/5/13/chartex" xmlns:cx8="http://schemas.microsoft.com/office/drawing/2016/5/14/chartex" xmlns:mc="http://schemas.openxmlformats.org/markup-compatibility/2006" xmlns:aink="http://schemas.microsoft.com/office/drawing/2016/ink" xmlns:am3d="http://schemas.microsoft.com/office/drawing/2017/model3d" xmlns:o="urn:schemas-microsoft-com:office:office" xmlns:r="http://schemas.openxmlformats.org/officeDocument/2006/relationships" xmlns:m="http://schemas.openxmlformats.org/officeDocument/2006/math" xmlns:v="urn:schemas-microsoft-com:vml" xmlns:wp14="http://schemas.microsoft.com/office/word/2010/wordprocessingDrawing" xmlns:wp="http://schemas.openxmlformats.org/drawingml/2006/wordprocessingDrawing" xmlns:w10="urn:schemas-microsoft-com:office:word" xmlns:w="http://schemas.openxmlformats.org/wordprocessingml/2006/main" xmlns:w14="http://schemas.microsoft.com/office/word/2010/wordml" xmlns:w15="http://schemas.microsoft.com/office/word/2012/wordml" xmlns:w16cid="http://schemas.microsoft.com/office/word/2016/wordml/cid" xmlns:w16se="http://schemas.microsoft.com/office/word/2015/wordml/symex" xmlns:wpg="http://schemas.microsoft.com/office/word/2010/wordprocessingGroup" xmlns:wpi="http://schemas.microsoft.com/office/word/2010/wordprocessingInk" xmlns:wne="http://schemas.microsoft.com/office/word/2006/wordml" xmlns:wps="http://schemas.microsoft.com/office/word/2010/wordprocessingShape" mc:Ignorable="w14 w15 w16se w16cid wp14">
   <w:tbl>
     <w:tblPr>
       <w:tblW w:w="8294" w:type="dxa"/>
@@ -1555,7 +3209,7 @@
 </file>
 
 <file path=word/footnotes.xml><?xml version="1.0" encoding="utf-8"?>
-<w:footnotes xmlns:wpc="http://schemas.microsoft.com/office/word/2010/wordprocessingCanvas" xmlns:mc="http://schemas.openxmlformats.org/markup-compatibility/2006" xmlns:o="urn:schemas-microsoft-com:office:office" xmlns:r="http://schemas.openxmlformats.org/officeDocument/2006/relationships" xmlns:m="http://schemas.openxmlformats.org/officeDocument/2006/math" xmlns:v="urn:schemas-microsoft-com:vml" xmlns:wp14="http://schemas.microsoft.com/office/word/2010/wordprocessingDrawing" xmlns:wp="http://schemas.openxmlformats.org/drawingml/2006/wordprocessingDrawing" xmlns:w10="urn:schemas-microsoft-com:office:word" xmlns:w="http://schemas.openxmlformats.org/wordprocessingml/2006/main" xmlns:w14="http://schemas.microsoft.com/office/word/2010/wordml" xmlns:w15="http://schemas.microsoft.com/office/word/2012/wordml" xmlns:wpg="http://schemas.microsoft.com/office/word/2010/wordprocessingGroup" xmlns:wpi="http://schemas.microsoft.com/office/word/2010/wordprocessingInk" xmlns:wne="http://schemas.microsoft.com/office/word/2006/wordml" xmlns:wps="http://schemas.microsoft.com/office/word/2010/wordprocessingShape" mc:Ignorable="w14 w15 wp14">
+<w:footnotes xmlns:wpc="http://schemas.microsoft.com/office/word/2010/wordprocessingCanvas" xmlns:cx="http://schemas.microsoft.com/office/drawing/2014/chartex" xmlns:cx1="http://schemas.microsoft.com/office/drawing/2015/9/8/chartex" xmlns:cx2="http://schemas.microsoft.com/office/drawing/2015/10/21/chartex" xmlns:cx3="http://schemas.microsoft.com/office/drawing/2016/5/9/chartex" xmlns:cx4="http://schemas.microsoft.com/office/drawing/2016/5/10/chartex" xmlns:cx5="http://schemas.microsoft.com/office/drawing/2016/5/11/chartex" xmlns:cx6="http://schemas.microsoft.com/office/drawing/2016/5/12/chartex" xmlns:cx7="http://schemas.microsoft.com/office/drawing/2016/5/13/chartex" xmlns:cx8="http://schemas.microsoft.com/office/drawing/2016/5/14/chartex" xmlns:mc="http://schemas.openxmlformats.org/markup-compatibility/2006" xmlns:aink="http://schemas.microsoft.com/office/drawing/2016/ink" xmlns:am3d="http://schemas.microsoft.com/office/drawing/2017/model3d" xmlns:o="urn:schemas-microsoft-com:office:office" xmlns:r="http://schemas.openxmlformats.org/officeDocument/2006/relationships" xmlns:m="http://schemas.openxmlformats.org/officeDocument/2006/math" xmlns:v="urn:schemas-microsoft-com:vml" xmlns:wp14="http://schemas.microsoft.com/office/word/2010/wordprocessingDrawing" xmlns:wp="http://schemas.openxmlformats.org/drawingml/2006/wordprocessingDrawing" xmlns:w10="urn:schemas-microsoft-com:office:word" xmlns:w="http://schemas.openxmlformats.org/wordprocessingml/2006/main" xmlns:w14="http://schemas.microsoft.com/office/word/2010/wordml" xmlns:w15="http://schemas.microsoft.com/office/word/2012/wordml" xmlns:w16cid="http://schemas.microsoft.com/office/word/2016/wordml/cid" xmlns:w16se="http://schemas.microsoft.com/office/word/2015/wordml/symex" xmlns:wpg="http://schemas.microsoft.com/office/word/2010/wordprocessingGroup" xmlns:wpi="http://schemas.microsoft.com/office/word/2010/wordprocessingInk" xmlns:wne="http://schemas.microsoft.com/office/word/2006/wordml" xmlns:wps="http://schemas.microsoft.com/office/word/2010/wordprocessingShape" mc:Ignorable="w14 w15 w16se w16cid wp14">
   <w:footnote w:type="separator" w:id="-1">
     <w:p>
       <w:r>
@@ -1574,7 +3228,7 @@
 </file>
 
 <file path=word/header1.xml><?xml version="1.0" encoding="utf-8"?>
-<w:hdr xmlns:wpc="http://schemas.microsoft.com/office/word/2010/wordprocessingCanvas" xmlns:mc="http://schemas.openxmlformats.org/markup-compatibility/2006" xmlns:o="urn:schemas-microsoft-com:office:office" xmlns:r="http://schemas.openxmlformats.org/officeDocument/2006/relationships" xmlns:m="http://schemas.openxmlformats.org/officeDocument/2006/math" xmlns:v="urn:schemas-microsoft-com:vml" xmlns:wp14="http://schemas.microsoft.com/office/word/2010/wordprocessingDrawing" xmlns:wp="http://schemas.openxmlformats.org/drawingml/2006/wordprocessingDrawing" xmlns:w10="urn:schemas-microsoft-com:office:word" xmlns:w="http://schemas.openxmlformats.org/wordprocessingml/2006/main" xmlns:w14="http://schemas.microsoft.com/office/word/2010/wordml" xmlns:w15="http://schemas.microsoft.com/office/word/2012/wordml" xmlns:wpg="http://schemas.microsoft.com/office/word/2010/wordprocessingGroup" xmlns:wpi="http://schemas.microsoft.com/office/word/2010/wordprocessingInk" xmlns:wne="http://schemas.microsoft.com/office/word/2006/wordml" xmlns:wps="http://schemas.microsoft.com/office/word/2010/wordprocessingShape" mc:Ignorable="w14 w15 wp14">
+<w:hdr xmlns:wpc="http://schemas.microsoft.com/office/word/2010/wordprocessingCanvas" xmlns:cx="http://schemas.microsoft.com/office/drawing/2014/chartex" xmlns:cx1="http://schemas.microsoft.com/office/drawing/2015/9/8/chartex" xmlns:cx2="http://schemas.microsoft.com/office/drawing/2015/10/21/chartex" xmlns:cx3="http://schemas.microsoft.com/office/drawing/2016/5/9/chartex" xmlns:cx4="http://schemas.microsoft.com/office/drawing/2016/5/10/chartex" xmlns:cx5="http://schemas.microsoft.com/office/drawing/2016/5/11/chartex" xmlns:cx6="http://schemas.microsoft.com/office/drawing/2016/5/12/chartex" xmlns:cx7="http://schemas.microsoft.com/office/drawing/2016/5/13/chartex" xmlns:cx8="http://schemas.microsoft.com/office/drawing/2016/5/14/chartex" xmlns:mc="http://schemas.openxmlformats.org/markup-compatibility/2006" xmlns:aink="http://schemas.microsoft.com/office/drawing/2016/ink" xmlns:am3d="http://schemas.microsoft.com/office/drawing/2017/model3d" xmlns:o="urn:schemas-microsoft-com:office:office" xmlns:r="http://schemas.openxmlformats.org/officeDocument/2006/relationships" xmlns:m="http://schemas.openxmlformats.org/officeDocument/2006/math" xmlns:v="urn:schemas-microsoft-com:vml" xmlns:wp14="http://schemas.microsoft.com/office/word/2010/wordprocessingDrawing" xmlns:wp="http://schemas.openxmlformats.org/drawingml/2006/wordprocessingDrawing" xmlns:w10="urn:schemas-microsoft-com:office:word" xmlns:w="http://schemas.openxmlformats.org/wordprocessingml/2006/main" xmlns:w14="http://schemas.microsoft.com/office/word/2010/wordml" xmlns:w15="http://schemas.microsoft.com/office/word/2012/wordml" xmlns:w16cid="http://schemas.microsoft.com/office/word/2016/wordml/cid" xmlns:w16se="http://schemas.microsoft.com/office/word/2015/wordml/symex" xmlns:wpg="http://schemas.microsoft.com/office/word/2010/wordprocessingGroup" xmlns:wpi="http://schemas.microsoft.com/office/word/2010/wordprocessingInk" xmlns:wne="http://schemas.microsoft.com/office/word/2006/wordml" xmlns:wps="http://schemas.microsoft.com/office/word/2010/wordprocessingShape" mc:Ignorable="w14 w15 w16se w16cid wp14">
   <w:tbl>
     <w:tblPr>
       <w:tblStyle w:val="TableGrid"/>
@@ -1601,11 +3255,21 @@
           <w:pPr>
             <w:pStyle w:val="Comments"/>
           </w:pPr>
-          <w:fldSimple w:instr=" TITLE   \* MERGEFORMAT ">
-            <w:r>
-              <w:t>Relatório de encerramento do contrato</w:t>
-            </w:r>
-          </w:fldSimple>
+          <w:r>
+            <w:fldChar w:fldCharType="begin"/>
+          </w:r>
+          <w:r>
+            <w:instrText xml:space="preserve"> TITLE   \* MERGEFORMAT </w:instrText>
+          </w:r>
+          <w:r>
+            <w:fldChar w:fldCharType="separate"/>
+          </w:r>
+          <w:r>
+            <w:t>Relatório de encerramento do contrato</w:t>
+          </w:r>
+          <w:r>
+            <w:fldChar w:fldCharType="end"/>
+          </w:r>
         </w:p>
       </w:tc>
       <w:tc>
@@ -1715,7 +3379,7 @@
 </file>
 
 <file path=word/styles.xml><?xml version="1.0" encoding="utf-8"?>
-<w:styles xmlns:mc="http://schemas.openxmlformats.org/markup-compatibility/2006" xmlns:r="http://schemas.openxmlformats.org/officeDocument/2006/relationships" xmlns:w="http://schemas.openxmlformats.org/wordprocessingml/2006/main" xmlns:w14="http://schemas.microsoft.com/office/word/2010/wordml" xmlns:w15="http://schemas.microsoft.com/office/word/2012/wordml" mc:Ignorable="w14 w15">
+<w:styles xmlns:mc="http://schemas.openxmlformats.org/markup-compatibility/2006" xmlns:r="http://schemas.openxmlformats.org/officeDocument/2006/relationships" xmlns:w="http://schemas.openxmlformats.org/wordprocessingml/2006/main" xmlns:w14="http://schemas.microsoft.com/office/word/2010/wordml" xmlns:w15="http://schemas.microsoft.com/office/word/2012/wordml" xmlns:w16cid="http://schemas.microsoft.com/office/word/2016/wordml/cid" xmlns:w16se="http://schemas.microsoft.com/office/word/2015/wordml/symex" mc:Ignorable="w14 w15 w16se w16cid">
   <w:docDefaults>
     <w:rPrDefault>
       <w:rPr>
@@ -1731,7 +3395,7 @@
       </w:pPr>
     </w:pPrDefault>
   </w:docDefaults>
-  <w:latentStyles w:defLockedState="0" w:defUIPriority="99" w:defSemiHidden="0" w:defUnhideWhenUsed="0" w:defQFormat="0" w:count="371">
+  <w:latentStyles w:defLockedState="0" w:defUIPriority="99" w:defSemiHidden="0" w:defUnhideWhenUsed="0" w:defQFormat="0" w:count="375">
     <w:lsdException w:name="Normal" w:uiPriority="0" w:qFormat="1"/>
     <w:lsdException w:name="heading 1" w:uiPriority="0" w:qFormat="1"/>
     <w:lsdException w:name="heading 2" w:semiHidden="1" w:uiPriority="9" w:unhideWhenUsed="1" w:qFormat="1"/>
@@ -1837,7 +3501,6 @@
     <w:lsdException w:name="HTML Sample" w:semiHidden="1" w:unhideWhenUsed="1"/>
     <w:lsdException w:name="HTML Typewriter" w:semiHidden="1" w:unhideWhenUsed="1"/>
     <w:lsdException w:name="HTML Variable" w:semiHidden="1" w:unhideWhenUsed="1"/>
-    <w:lsdException w:name="Normal Table" w:semiHidden="1" w:unhideWhenUsed="1"/>
     <w:lsdException w:name="annotation subject" w:semiHidden="1" w:unhideWhenUsed="1"/>
     <w:lsdException w:name="No List" w:semiHidden="1" w:unhideWhenUsed="1"/>
     <w:lsdException w:name="Outline List 1" w:semiHidden="1" w:unhideWhenUsed="1"/>
@@ -1881,10 +3544,8 @@
     <w:lsdException w:name="Table Elegant" w:semiHidden="1" w:unhideWhenUsed="1"/>
     <w:lsdException w:name="Table Professional" w:semiHidden="1" w:unhideWhenUsed="1"/>
     <w:lsdException w:name="Table Subtle 1" w:semiHidden="1" w:unhideWhenUsed="1"/>
-    <w:lsdException w:name="Table Subtle 2" w:semiHidden="1" w:unhideWhenUsed="1"/>
     <w:lsdException w:name="Table Web 1" w:semiHidden="1" w:unhideWhenUsed="1"/>
     <w:lsdException w:name="Table Web 2" w:semiHidden="1" w:unhideWhenUsed="1"/>
-    <w:lsdException w:name="Table Web 3" w:semiHidden="1" w:unhideWhenUsed="1"/>
     <w:lsdException w:name="Balloon Text" w:semiHidden="1" w:unhideWhenUsed="1"/>
     <w:lsdException w:name="Table Grid" w:uiPriority="0"/>
     <w:lsdException w:name="Table Theme" w:semiHidden="1" w:unhideWhenUsed="1"/>
@@ -2103,6 +3764,10 @@
     <w:lsdException w:name="List Table 5 Dark Accent 6" w:uiPriority="50"/>
     <w:lsdException w:name="List Table 6 Colorful Accent 6" w:uiPriority="51"/>
     <w:lsdException w:name="List Table 7 Colorful Accent 6" w:uiPriority="52"/>
+    <w:lsdException w:name="Mention" w:semiHidden="1" w:unhideWhenUsed="1"/>
+    <w:lsdException w:name="Smart Hyperlink" w:semiHidden="1" w:unhideWhenUsed="1"/>
+    <w:lsdException w:name="Hashtag" w:semiHidden="1" w:unhideWhenUsed="1"/>
+    <w:lsdException w:name="Unresolved Mention" w:semiHidden="1" w:unhideWhenUsed="1"/>
   </w:latentStyles>
   <w:style w:type="paragraph" w:default="1" w:styleId="Normal">
     <w:name w:val="Normal"/>
@@ -2415,11 +4080,540 @@
       <w:lang w:eastAsia="pt-BR"/>
     </w:rPr>
   </w:style>
+  <w:style w:type="table" w:styleId="PlainTable1">
+    <w:name w:val="Plain Table 1"/>
+    <w:basedOn w:val="TableNormal"/>
+    <w:uiPriority w:val="41"/>
+    <w:rsid w:val="00D1034C"/>
+    <w:pPr>
+      <w:spacing w:after="0" w:line="240" w:lineRule="auto"/>
+    </w:pPr>
+    <w:tblPr>
+      <w:tblStyleRowBandSize w:val="1"/>
+      <w:tblStyleColBandSize w:val="1"/>
+      <w:tblBorders>
+        <w:top w:val="single" w:sz="4" w:space="0" w:color="BFBFBF" w:themeColor="background1" w:themeShade="BF"/>
+        <w:left w:val="single" w:sz="4" w:space="0" w:color="BFBFBF" w:themeColor="background1" w:themeShade="BF"/>
+        <w:bottom w:val="single" w:sz="4" w:space="0" w:color="BFBFBF" w:themeColor="background1" w:themeShade="BF"/>
+        <w:right w:val="single" w:sz="4" w:space="0" w:color="BFBFBF" w:themeColor="background1" w:themeShade="BF"/>
+        <w:insideH w:val="single" w:sz="4" w:space="0" w:color="BFBFBF" w:themeColor="background1" w:themeShade="BF"/>
+        <w:insideV w:val="single" w:sz="4" w:space="0" w:color="BFBFBF" w:themeColor="background1" w:themeShade="BF"/>
+      </w:tblBorders>
+    </w:tblPr>
+    <w:tblStylePr w:type="firstRow">
+      <w:rPr>
+        <w:b/>
+        <w:bCs/>
+      </w:rPr>
+    </w:tblStylePr>
+    <w:tblStylePr w:type="lastRow">
+      <w:rPr>
+        <w:b/>
+        <w:bCs/>
+      </w:rPr>
+      <w:tblPr/>
+      <w:tcPr>
+        <w:tcBorders>
+          <w:top w:val="double" w:sz="4" w:space="0" w:color="BFBFBF" w:themeColor="background1" w:themeShade="BF"/>
+        </w:tcBorders>
+      </w:tcPr>
+    </w:tblStylePr>
+    <w:tblStylePr w:type="firstCol">
+      <w:rPr>
+        <w:b/>
+        <w:bCs/>
+      </w:rPr>
+    </w:tblStylePr>
+    <w:tblStylePr w:type="lastCol">
+      <w:rPr>
+        <w:b/>
+        <w:bCs/>
+      </w:rPr>
+    </w:tblStylePr>
+    <w:tblStylePr w:type="band1Vert">
+      <w:tblPr/>
+      <w:tcPr>
+        <w:shd w:val="clear" w:color="auto" w:fill="F2F2F2" w:themeFill="background1" w:themeFillShade="F2"/>
+      </w:tcPr>
+    </w:tblStylePr>
+    <w:tblStylePr w:type="band1Horz">
+      <w:tblPr/>
+      <w:tcPr>
+        <w:shd w:val="clear" w:color="auto" w:fill="F2F2F2" w:themeFill="background1" w:themeFillShade="F2"/>
+      </w:tcPr>
+    </w:tblStylePr>
+  </w:style>
+  <w:style w:type="table" w:styleId="PlainTable2">
+    <w:name w:val="Plain Table 2"/>
+    <w:basedOn w:val="TableNormal"/>
+    <w:uiPriority w:val="42"/>
+    <w:rsid w:val="00D1034C"/>
+    <w:pPr>
+      <w:spacing w:after="0" w:line="240" w:lineRule="auto"/>
+    </w:pPr>
+    <w:tblPr>
+      <w:tblStyleRowBandSize w:val="1"/>
+      <w:tblStyleColBandSize w:val="1"/>
+      <w:tblBorders>
+        <w:top w:val="single" w:sz="4" w:space="0" w:color="7F7F7F" w:themeColor="text1" w:themeTint="80"/>
+        <w:bottom w:val="single" w:sz="4" w:space="0" w:color="7F7F7F" w:themeColor="text1" w:themeTint="80"/>
+      </w:tblBorders>
+    </w:tblPr>
+    <w:tblStylePr w:type="firstRow">
+      <w:rPr>
+        <w:b/>
+        <w:bCs/>
+      </w:rPr>
+      <w:tblPr/>
+      <w:tcPr>
+        <w:tcBorders>
+          <w:bottom w:val="single" w:sz="4" w:space="0" w:color="7F7F7F" w:themeColor="text1" w:themeTint="80"/>
+        </w:tcBorders>
+      </w:tcPr>
+    </w:tblStylePr>
+    <w:tblStylePr w:type="lastRow">
+      <w:rPr>
+        <w:b/>
+        <w:bCs/>
+      </w:rPr>
+      <w:tblPr/>
+      <w:tcPr>
+        <w:tcBorders>
+          <w:top w:val="single" w:sz="4" w:space="0" w:color="7F7F7F" w:themeColor="text1" w:themeTint="80"/>
+        </w:tcBorders>
+      </w:tcPr>
+    </w:tblStylePr>
+    <w:tblStylePr w:type="firstCol">
+      <w:rPr>
+        <w:b/>
+        <w:bCs/>
+      </w:rPr>
+    </w:tblStylePr>
+    <w:tblStylePr w:type="lastCol">
+      <w:rPr>
+        <w:b/>
+        <w:bCs/>
+      </w:rPr>
+    </w:tblStylePr>
+    <w:tblStylePr w:type="band1Vert">
+      <w:tblPr/>
+      <w:tcPr>
+        <w:tcBorders>
+          <w:left w:val="single" w:sz="4" w:space="0" w:color="7F7F7F" w:themeColor="text1" w:themeTint="80"/>
+          <w:right w:val="single" w:sz="4" w:space="0" w:color="7F7F7F" w:themeColor="text1" w:themeTint="80"/>
+        </w:tcBorders>
+      </w:tcPr>
+    </w:tblStylePr>
+    <w:tblStylePr w:type="band2Vert">
+      <w:tblPr/>
+      <w:tcPr>
+        <w:tcBorders>
+          <w:left w:val="single" w:sz="4" w:space="0" w:color="7F7F7F" w:themeColor="text1" w:themeTint="80"/>
+          <w:right w:val="single" w:sz="4" w:space="0" w:color="7F7F7F" w:themeColor="text1" w:themeTint="80"/>
+        </w:tcBorders>
+      </w:tcPr>
+    </w:tblStylePr>
+    <w:tblStylePr w:type="band1Horz">
+      <w:tblPr/>
+      <w:tcPr>
+        <w:tcBorders>
+          <w:top w:val="single" w:sz="4" w:space="0" w:color="7F7F7F" w:themeColor="text1" w:themeTint="80"/>
+          <w:bottom w:val="single" w:sz="4" w:space="0" w:color="7F7F7F" w:themeColor="text1" w:themeTint="80"/>
+        </w:tcBorders>
+      </w:tcPr>
+    </w:tblStylePr>
+  </w:style>
+  <w:style w:type="table" w:styleId="TableGridLight">
+    <w:name w:val="Grid Table Light"/>
+    <w:basedOn w:val="TableNormal"/>
+    <w:uiPriority w:val="40"/>
+    <w:rsid w:val="00D1034C"/>
+    <w:pPr>
+      <w:spacing w:after="0" w:line="240" w:lineRule="auto"/>
+    </w:pPr>
+    <w:tblPr>
+      <w:tblBorders>
+        <w:top w:val="single" w:sz="4" w:space="0" w:color="BFBFBF" w:themeColor="background1" w:themeShade="BF"/>
+        <w:left w:val="single" w:sz="4" w:space="0" w:color="BFBFBF" w:themeColor="background1" w:themeShade="BF"/>
+        <w:bottom w:val="single" w:sz="4" w:space="0" w:color="BFBFBF" w:themeColor="background1" w:themeShade="BF"/>
+        <w:right w:val="single" w:sz="4" w:space="0" w:color="BFBFBF" w:themeColor="background1" w:themeShade="BF"/>
+        <w:insideH w:val="single" w:sz="4" w:space="0" w:color="BFBFBF" w:themeColor="background1" w:themeShade="BF"/>
+        <w:insideV w:val="single" w:sz="4" w:space="0" w:color="BFBFBF" w:themeColor="background1" w:themeShade="BF"/>
+      </w:tblBorders>
+    </w:tblPr>
+  </w:style>
+  <w:style w:type="table" w:styleId="PlainTable5">
+    <w:name w:val="Plain Table 5"/>
+    <w:basedOn w:val="TableNormal"/>
+    <w:uiPriority w:val="45"/>
+    <w:rsid w:val="00D1034C"/>
+    <w:pPr>
+      <w:spacing w:after="0" w:line="240" w:lineRule="auto"/>
+    </w:pPr>
+    <w:tblPr>
+      <w:tblStyleRowBandSize w:val="1"/>
+      <w:tblStyleColBandSize w:val="1"/>
+    </w:tblPr>
+    <w:tblStylePr w:type="firstRow">
+      <w:rPr>
+        <w:rFonts w:asciiTheme="majorHAnsi" w:eastAsiaTheme="majorEastAsia" w:hAnsiTheme="majorHAnsi" w:cstheme="majorBidi"/>
+        <w:i/>
+        <w:iCs/>
+        <w:sz w:val="26"/>
+      </w:rPr>
+      <w:tblPr/>
+      <w:tcPr>
+        <w:tcBorders>
+          <w:bottom w:val="single" w:sz="4" w:space="0" w:color="7F7F7F" w:themeColor="text1" w:themeTint="80"/>
+        </w:tcBorders>
+        <w:shd w:val="clear" w:color="auto" w:fill="FFFFFF" w:themeFill="background1"/>
+      </w:tcPr>
+    </w:tblStylePr>
+    <w:tblStylePr w:type="lastRow">
+      <w:rPr>
+        <w:rFonts w:asciiTheme="majorHAnsi" w:eastAsiaTheme="majorEastAsia" w:hAnsiTheme="majorHAnsi" w:cstheme="majorBidi"/>
+        <w:i/>
+        <w:iCs/>
+        <w:sz w:val="26"/>
+      </w:rPr>
+      <w:tblPr/>
+      <w:tcPr>
+        <w:tcBorders>
+          <w:top w:val="single" w:sz="4" w:space="0" w:color="7F7F7F" w:themeColor="text1" w:themeTint="80"/>
+        </w:tcBorders>
+        <w:shd w:val="clear" w:color="auto" w:fill="FFFFFF" w:themeFill="background1"/>
+      </w:tcPr>
+    </w:tblStylePr>
+    <w:tblStylePr w:type="firstCol">
+      <w:pPr>
+        <w:jc w:val="right"/>
+      </w:pPr>
+      <w:rPr>
+        <w:rFonts w:asciiTheme="majorHAnsi" w:eastAsiaTheme="majorEastAsia" w:hAnsiTheme="majorHAnsi" w:cstheme="majorBidi"/>
+        <w:i/>
+        <w:iCs/>
+        <w:sz w:val="26"/>
+      </w:rPr>
+      <w:tblPr/>
+      <w:tcPr>
+        <w:tcBorders>
+          <w:right w:val="single" w:sz="4" w:space="0" w:color="7F7F7F" w:themeColor="text1" w:themeTint="80"/>
+        </w:tcBorders>
+        <w:shd w:val="clear" w:color="auto" w:fill="FFFFFF" w:themeFill="background1"/>
+      </w:tcPr>
+    </w:tblStylePr>
+    <w:tblStylePr w:type="lastCol">
+      <w:rPr>
+        <w:rFonts w:asciiTheme="majorHAnsi" w:eastAsiaTheme="majorEastAsia" w:hAnsiTheme="majorHAnsi" w:cstheme="majorBidi"/>
+        <w:i/>
+        <w:iCs/>
+        <w:sz w:val="26"/>
+      </w:rPr>
+      <w:tblPr/>
+      <w:tcPr>
+        <w:tcBorders>
+          <w:left w:val="single" w:sz="4" w:space="0" w:color="7F7F7F" w:themeColor="text1" w:themeTint="80"/>
+        </w:tcBorders>
+        <w:shd w:val="clear" w:color="auto" w:fill="FFFFFF" w:themeFill="background1"/>
+      </w:tcPr>
+    </w:tblStylePr>
+    <w:tblStylePr w:type="band1Vert">
+      <w:tblPr/>
+      <w:tcPr>
+        <w:shd w:val="clear" w:color="auto" w:fill="F2F2F2" w:themeFill="background1" w:themeFillShade="F2"/>
+      </w:tcPr>
+    </w:tblStylePr>
+    <w:tblStylePr w:type="band1Horz">
+      <w:tblPr/>
+      <w:tcPr>
+        <w:shd w:val="clear" w:color="auto" w:fill="F2F2F2" w:themeFill="background1" w:themeFillShade="F2"/>
+      </w:tcPr>
+    </w:tblStylePr>
+    <w:tblStylePr w:type="neCell">
+      <w:tblPr/>
+      <w:tcPr>
+        <w:tcBorders>
+          <w:left w:val="nil"/>
+        </w:tcBorders>
+      </w:tcPr>
+    </w:tblStylePr>
+    <w:tblStylePr w:type="nwCell">
+      <w:tblPr/>
+      <w:tcPr>
+        <w:tcBorders>
+          <w:right w:val="nil"/>
+        </w:tcBorders>
+      </w:tcPr>
+    </w:tblStylePr>
+    <w:tblStylePr w:type="seCell">
+      <w:tblPr/>
+      <w:tcPr>
+        <w:tcBorders>
+          <w:left w:val="nil"/>
+        </w:tcBorders>
+      </w:tcPr>
+    </w:tblStylePr>
+    <w:tblStylePr w:type="swCell">
+      <w:tblPr/>
+      <w:tcPr>
+        <w:tcBorders>
+          <w:right w:val="nil"/>
+        </w:tcBorders>
+      </w:tcPr>
+    </w:tblStylePr>
+  </w:style>
+  <w:style w:type="table" w:styleId="GridTable4">
+    <w:name w:val="Grid Table 4"/>
+    <w:basedOn w:val="TableNormal"/>
+    <w:uiPriority w:val="49"/>
+    <w:rsid w:val="00D1034C"/>
+    <w:pPr>
+      <w:spacing w:after="0" w:line="240" w:lineRule="auto"/>
+    </w:pPr>
+    <w:tblPr>
+      <w:tblStyleRowBandSize w:val="1"/>
+      <w:tblStyleColBandSize w:val="1"/>
+      <w:tblBorders>
+        <w:top w:val="single" w:sz="4" w:space="0" w:color="666666" w:themeColor="text1" w:themeTint="99"/>
+        <w:left w:val="single" w:sz="4" w:space="0" w:color="666666" w:themeColor="text1" w:themeTint="99"/>
+        <w:bottom w:val="single" w:sz="4" w:space="0" w:color="666666" w:themeColor="text1" w:themeTint="99"/>
+        <w:right w:val="single" w:sz="4" w:space="0" w:color="666666" w:themeColor="text1" w:themeTint="99"/>
+        <w:insideH w:val="single" w:sz="4" w:space="0" w:color="666666" w:themeColor="text1" w:themeTint="99"/>
+        <w:insideV w:val="single" w:sz="4" w:space="0" w:color="666666" w:themeColor="text1" w:themeTint="99"/>
+      </w:tblBorders>
+    </w:tblPr>
+    <w:tblStylePr w:type="firstRow">
+      <w:rPr>
+        <w:b/>
+        <w:bCs/>
+        <w:color w:val="FFFFFF" w:themeColor="background1"/>
+      </w:rPr>
+      <w:tblPr/>
+      <w:tcPr>
+        <w:tcBorders>
+          <w:top w:val="single" w:sz="4" w:space="0" w:color="000000" w:themeColor="text1"/>
+          <w:left w:val="single" w:sz="4" w:space="0" w:color="000000" w:themeColor="text1"/>
+          <w:bottom w:val="single" w:sz="4" w:space="0" w:color="000000" w:themeColor="text1"/>
+          <w:right w:val="single" w:sz="4" w:space="0" w:color="000000" w:themeColor="text1"/>
+          <w:insideH w:val="nil"/>
+          <w:insideV w:val="nil"/>
+        </w:tcBorders>
+        <w:shd w:val="clear" w:color="auto" w:fill="000000" w:themeFill="text1"/>
+      </w:tcPr>
+    </w:tblStylePr>
+    <w:tblStylePr w:type="lastRow">
+      <w:rPr>
+        <w:b/>
+        <w:bCs/>
+      </w:rPr>
+      <w:tblPr/>
+      <w:tcPr>
+        <w:tcBorders>
+          <w:top w:val="double" w:sz="4" w:space="0" w:color="000000" w:themeColor="text1"/>
+        </w:tcBorders>
+      </w:tcPr>
+    </w:tblStylePr>
+    <w:tblStylePr w:type="firstCol">
+      <w:rPr>
+        <w:b/>
+        <w:bCs/>
+      </w:rPr>
+    </w:tblStylePr>
+    <w:tblStylePr w:type="lastCol">
+      <w:rPr>
+        <w:b/>
+        <w:bCs/>
+      </w:rPr>
+    </w:tblStylePr>
+    <w:tblStylePr w:type="band1Vert">
+      <w:tblPr/>
+      <w:tcPr>
+        <w:shd w:val="clear" w:color="auto" w:fill="CCCCCC" w:themeFill="text1" w:themeFillTint="33"/>
+      </w:tcPr>
+    </w:tblStylePr>
+    <w:tblStylePr w:type="band1Horz">
+      <w:tblPr/>
+      <w:tcPr>
+        <w:shd w:val="clear" w:color="auto" w:fill="CCCCCC" w:themeFill="text1" w:themeFillTint="33"/>
+      </w:tcPr>
+    </w:tblStylePr>
+  </w:style>
+  <w:style w:type="table" w:styleId="GridTable4-Accent1">
+    <w:name w:val="Grid Table 4 Accent 1"/>
+    <w:basedOn w:val="TableNormal"/>
+    <w:uiPriority w:val="49"/>
+    <w:rsid w:val="00D1034C"/>
+    <w:pPr>
+      <w:spacing w:after="0" w:line="240" w:lineRule="auto"/>
+    </w:pPr>
+    <w:tblPr>
+      <w:tblStyleRowBandSize w:val="1"/>
+      <w:tblStyleColBandSize w:val="1"/>
+      <w:tblBorders>
+        <w:top w:val="single" w:sz="4" w:space="0" w:color="95B3D7" w:themeColor="accent1" w:themeTint="99"/>
+        <w:left w:val="single" w:sz="4" w:space="0" w:color="95B3D7" w:themeColor="accent1" w:themeTint="99"/>
+        <w:bottom w:val="single" w:sz="4" w:space="0" w:color="95B3D7" w:themeColor="accent1" w:themeTint="99"/>
+        <w:right w:val="single" w:sz="4" w:space="0" w:color="95B3D7" w:themeColor="accent1" w:themeTint="99"/>
+        <w:insideH w:val="single" w:sz="4" w:space="0" w:color="95B3D7" w:themeColor="accent1" w:themeTint="99"/>
+        <w:insideV w:val="single" w:sz="4" w:space="0" w:color="95B3D7" w:themeColor="accent1" w:themeTint="99"/>
+      </w:tblBorders>
+    </w:tblPr>
+    <w:tblStylePr w:type="firstRow">
+      <w:rPr>
+        <w:b/>
+        <w:bCs/>
+        <w:color w:val="FFFFFF" w:themeColor="background1"/>
+      </w:rPr>
+      <w:tblPr/>
+      <w:tcPr>
+        <w:tcBorders>
+          <w:top w:val="single" w:sz="4" w:space="0" w:color="4F81BD" w:themeColor="accent1"/>
+          <w:left w:val="single" w:sz="4" w:space="0" w:color="4F81BD" w:themeColor="accent1"/>
+          <w:bottom w:val="single" w:sz="4" w:space="0" w:color="4F81BD" w:themeColor="accent1"/>
+          <w:right w:val="single" w:sz="4" w:space="0" w:color="4F81BD" w:themeColor="accent1"/>
+          <w:insideH w:val="nil"/>
+          <w:insideV w:val="nil"/>
+        </w:tcBorders>
+        <w:shd w:val="clear" w:color="auto" w:fill="4F81BD" w:themeFill="accent1"/>
+      </w:tcPr>
+    </w:tblStylePr>
+    <w:tblStylePr w:type="lastRow">
+      <w:rPr>
+        <w:b/>
+        <w:bCs/>
+      </w:rPr>
+      <w:tblPr/>
+      <w:tcPr>
+        <w:tcBorders>
+          <w:top w:val="double" w:sz="4" w:space="0" w:color="4F81BD" w:themeColor="accent1"/>
+        </w:tcBorders>
+      </w:tcPr>
+    </w:tblStylePr>
+    <w:tblStylePr w:type="firstCol">
+      <w:rPr>
+        <w:b/>
+        <w:bCs/>
+      </w:rPr>
+    </w:tblStylePr>
+    <w:tblStylePr w:type="lastCol">
+      <w:rPr>
+        <w:b/>
+        <w:bCs/>
+      </w:rPr>
+    </w:tblStylePr>
+    <w:tblStylePr w:type="band1Vert">
+      <w:tblPr/>
+      <w:tcPr>
+        <w:shd w:val="clear" w:color="auto" w:fill="DBE5F1" w:themeFill="accent1" w:themeFillTint="33"/>
+      </w:tcPr>
+    </w:tblStylePr>
+    <w:tblStylePr w:type="band1Horz">
+      <w:tblPr/>
+      <w:tcPr>
+        <w:shd w:val="clear" w:color="auto" w:fill="DBE5F1" w:themeFill="accent1" w:themeFillTint="33"/>
+      </w:tcPr>
+    </w:tblStylePr>
+  </w:style>
+  <w:style w:type="table" w:styleId="TableWeb3">
+    <w:name w:val="Table Web 3"/>
+    <w:basedOn w:val="TableNormal"/>
+    <w:uiPriority w:val="99"/>
+    <w:rsid w:val="00D1034C"/>
+    <w:pPr>
+      <w:spacing w:after="0" w:line="240" w:lineRule="auto"/>
+    </w:pPr>
+    <w:tblPr>
+      <w:tblCellSpacing w:w="20" w:type="dxa"/>
+      <w:tblBorders>
+        <w:top w:val="outset" w:sz="24" w:space="0" w:color="auto"/>
+        <w:left w:val="outset" w:sz="24" w:space="0" w:color="auto"/>
+        <w:bottom w:val="outset" w:sz="24" w:space="0" w:color="auto"/>
+        <w:right w:val="outset" w:sz="24" w:space="0" w:color="auto"/>
+        <w:insideH w:val="outset" w:sz="6" w:space="0" w:color="auto"/>
+        <w:insideV w:val="outset" w:sz="6" w:space="0" w:color="auto"/>
+      </w:tblBorders>
+    </w:tblPr>
+    <w:trPr>
+      <w:tblCellSpacing w:w="20" w:type="dxa"/>
+    </w:trPr>
+    <w:tcPr>
+      <w:shd w:val="clear" w:color="auto" w:fill="auto"/>
+    </w:tcPr>
+    <w:tblStylePr w:type="firstRow">
+      <w:rPr>
+        <w:color w:val="auto"/>
+      </w:rPr>
+      <w:tblPr/>
+      <w:tcPr>
+        <w:tcBorders>
+          <w:tl2br w:val="none" w:sz="0" w:space="0" w:color="auto"/>
+          <w:tr2bl w:val="none" w:sz="0" w:space="0" w:color="auto"/>
+        </w:tcBorders>
+      </w:tcPr>
+    </w:tblStylePr>
+  </w:style>
+  <w:style w:type="table" w:styleId="GridTable1Light-Accent4">
+    <w:name w:val="Grid Table 1 Light Accent 4"/>
+    <w:basedOn w:val="TableNormal"/>
+    <w:uiPriority w:val="46"/>
+    <w:rsid w:val="00D1034C"/>
+    <w:pPr>
+      <w:spacing w:after="0" w:line="240" w:lineRule="auto"/>
+    </w:pPr>
+    <w:tblPr>
+      <w:tblStyleRowBandSize w:val="1"/>
+      <w:tblStyleColBandSize w:val="1"/>
+      <w:tblBorders>
+        <w:top w:val="single" w:sz="4" w:space="0" w:color="CCC0D9" w:themeColor="accent4" w:themeTint="66"/>
+        <w:left w:val="single" w:sz="4" w:space="0" w:color="CCC0D9" w:themeColor="accent4" w:themeTint="66"/>
+        <w:bottom w:val="single" w:sz="4" w:space="0" w:color="CCC0D9" w:themeColor="accent4" w:themeTint="66"/>
+        <w:right w:val="single" w:sz="4" w:space="0" w:color="CCC0D9" w:themeColor="accent4" w:themeTint="66"/>
+        <w:insideH w:val="single" w:sz="4" w:space="0" w:color="CCC0D9" w:themeColor="accent4" w:themeTint="66"/>
+        <w:insideV w:val="single" w:sz="4" w:space="0" w:color="CCC0D9" w:themeColor="accent4" w:themeTint="66"/>
+      </w:tblBorders>
+    </w:tblPr>
+    <w:tblStylePr w:type="firstRow">
+      <w:rPr>
+        <w:b/>
+        <w:bCs/>
+      </w:rPr>
+      <w:tblPr/>
+      <w:tcPr>
+        <w:tcBorders>
+          <w:bottom w:val="single" w:sz="12" w:space="0" w:color="B2A1C7" w:themeColor="accent4" w:themeTint="99"/>
+        </w:tcBorders>
+      </w:tcPr>
+    </w:tblStylePr>
+    <w:tblStylePr w:type="lastRow">
+      <w:rPr>
+        <w:b/>
+        <w:bCs/>
+      </w:rPr>
+      <w:tblPr/>
+      <w:tcPr>
+        <w:tcBorders>
+          <w:top w:val="double" w:sz="2" w:space="0" w:color="B2A1C7" w:themeColor="accent4" w:themeTint="99"/>
+        </w:tcBorders>
+      </w:tcPr>
+    </w:tblStylePr>
+    <w:tblStylePr w:type="firstCol">
+      <w:rPr>
+        <w:b/>
+        <w:bCs/>
+      </w:rPr>
+    </w:tblStylePr>
+    <w:tblStylePr w:type="lastCol">
+      <w:rPr>
+        <w:b/>
+        <w:bCs/>
+      </w:rPr>
+    </w:tblStylePr>
+  </w:style>
 </w:styles>
 </file>
 
 <file path=word/glossary/document.xml><?xml version="1.0" encoding="utf-8"?>
-<w:glossaryDocument xmlns:wpc="http://schemas.microsoft.com/office/word/2010/wordprocessingCanvas" xmlns:mc="http://schemas.openxmlformats.org/markup-compatibility/2006" xmlns:o="urn:schemas-microsoft-com:office:office" xmlns:r="http://schemas.openxmlformats.org/officeDocument/2006/relationships" xmlns:m="http://schemas.openxmlformats.org/officeDocument/2006/math" xmlns:v="urn:schemas-microsoft-com:vml" xmlns:wp14="http://schemas.microsoft.com/office/word/2010/wordprocessingDrawing" xmlns:wp="http://schemas.openxmlformats.org/drawingml/2006/wordprocessingDrawing" xmlns:w10="urn:schemas-microsoft-com:office:word" xmlns:w="http://schemas.openxmlformats.org/wordprocessingml/2006/main" xmlns:w14="http://schemas.microsoft.com/office/word/2010/wordml" xmlns:w15="http://schemas.microsoft.com/office/word/2012/wordml" xmlns:wpg="http://schemas.microsoft.com/office/word/2010/wordprocessingGroup" xmlns:wpi="http://schemas.microsoft.com/office/word/2010/wordprocessingInk" xmlns:wne="http://schemas.microsoft.com/office/word/2006/wordml" xmlns:wps="http://schemas.microsoft.com/office/word/2010/wordprocessingShape" mc:Ignorable="w14 w15 wp14">
+<w:glossaryDocument xmlns:wpc="http://schemas.microsoft.com/office/word/2010/wordprocessingCanvas" xmlns:cx="http://schemas.microsoft.com/office/drawing/2014/chartex" xmlns:cx1="http://schemas.microsoft.com/office/drawing/2015/9/8/chartex" xmlns:cx2="http://schemas.microsoft.com/office/drawing/2015/10/21/chartex" xmlns:cx3="http://schemas.microsoft.com/office/drawing/2016/5/9/chartex" xmlns:cx4="http://schemas.microsoft.com/office/drawing/2016/5/10/chartex" xmlns:cx5="http://schemas.microsoft.com/office/drawing/2016/5/11/chartex" xmlns:cx6="http://schemas.microsoft.com/office/drawing/2016/5/12/chartex" xmlns:cx7="http://schemas.microsoft.com/office/drawing/2016/5/13/chartex" xmlns:cx8="http://schemas.microsoft.com/office/drawing/2016/5/14/chartex" xmlns:mc="http://schemas.openxmlformats.org/markup-compatibility/2006" xmlns:aink="http://schemas.microsoft.com/office/drawing/2016/ink" xmlns:am3d="http://schemas.microsoft.com/office/drawing/2017/model3d" xmlns:o="urn:schemas-microsoft-com:office:office" xmlns:r="http://schemas.openxmlformats.org/officeDocument/2006/relationships" xmlns:m="http://schemas.openxmlformats.org/officeDocument/2006/math" xmlns:v="urn:schemas-microsoft-com:vml" xmlns:wp14="http://schemas.microsoft.com/office/word/2010/wordprocessingDrawing" xmlns:wp="http://schemas.openxmlformats.org/drawingml/2006/wordprocessingDrawing" xmlns:w10="urn:schemas-microsoft-com:office:word" xmlns:w="http://schemas.openxmlformats.org/wordprocessingml/2006/main" xmlns:w14="http://schemas.microsoft.com/office/word/2010/wordml" xmlns:w15="http://schemas.microsoft.com/office/word/2012/wordml" xmlns:w16cid="http://schemas.microsoft.com/office/word/2016/wordml/cid" xmlns:w16se="http://schemas.microsoft.com/office/word/2015/wordml/symex" xmlns:wpg="http://schemas.microsoft.com/office/word/2010/wordprocessingGroup" xmlns:wpi="http://schemas.microsoft.com/office/word/2010/wordprocessingInk" xmlns:wne="http://schemas.microsoft.com/office/word/2006/wordml" xmlns:wps="http://schemas.microsoft.com/office/word/2010/wordprocessingShape" mc:Ignorable="w14 w15 w16se w16cid wp14">
   <w:docParts>
     <w:docPart>
       <w:docPartPr>
@@ -2452,7 +4646,7 @@
 </file>
 
 <file path=word/glossary/fontTable.xml><?xml version="1.0" encoding="utf-8"?>
-<w:fonts xmlns:mc="http://schemas.openxmlformats.org/markup-compatibility/2006" xmlns:r="http://schemas.openxmlformats.org/officeDocument/2006/relationships" xmlns:w="http://schemas.openxmlformats.org/wordprocessingml/2006/main" xmlns:w14="http://schemas.microsoft.com/office/word/2010/wordml" xmlns:w15="http://schemas.microsoft.com/office/word/2012/wordml" mc:Ignorable="w14 w15">
+<w:fonts xmlns:mc="http://schemas.openxmlformats.org/markup-compatibility/2006" xmlns:r="http://schemas.openxmlformats.org/officeDocument/2006/relationships" xmlns:w="http://schemas.openxmlformats.org/wordprocessingml/2006/main" xmlns:w14="http://schemas.microsoft.com/office/word/2010/wordml" xmlns:w15="http://schemas.microsoft.com/office/word/2012/wordml" xmlns:w16cid="http://schemas.microsoft.com/office/word/2016/wordml/cid" xmlns:w16se="http://schemas.microsoft.com/office/word/2015/wordml/symex" mc:Ignorable="w14 w15 w16se w16cid">
   <w:font w:name="Calibri">
     <w:panose1 w:val="020F0502020204030204"/>
     <w:charset w:val="00"/>
@@ -2472,14 +4666,14 @@
     <w:charset w:val="00"/>
     <w:family w:val="swiss"/>
     <w:pitch w:val="variable"/>
-    <w:sig w:usb0="E0002EFF" w:usb1="C0007843" w:usb2="00000009" w:usb3="00000000" w:csb0="000001FF" w:csb1="00000000"/>
+    <w:sig w:usb0="E0002EFF" w:usb1="C000785B" w:usb2="00000009" w:usb3="00000000" w:csb0="000001FF" w:csb1="00000000"/>
   </w:font>
   <w:font w:name="Cambria">
     <w:panose1 w:val="02040503050406030204"/>
     <w:charset w:val="00"/>
     <w:family w:val="roman"/>
     <w:pitch w:val="variable"/>
-    <w:sig w:usb0="E00006FF" w:usb1="400004FF" w:usb2="00000000" w:usb3="00000000" w:csb0="0000019F" w:csb1="00000000"/>
+    <w:sig w:usb0="E00006FF" w:usb1="420024FF" w:usb2="02000000" w:usb3="00000000" w:csb0="0000019F" w:csb1="00000000"/>
   </w:font>
   <w:font w:name="Times">
     <w:panose1 w:val="02020603050405020304"/>
@@ -2506,7 +4700,7 @@
 </file>
 
 <file path=word/glossary/settings.xml><?xml version="1.0" encoding="utf-8"?>
-<w:settings xmlns:mc="http://schemas.openxmlformats.org/markup-compatibility/2006" xmlns:o="urn:schemas-microsoft-com:office:office" xmlns:r="http://schemas.openxmlformats.org/officeDocument/2006/relationships" xmlns:m="http://schemas.openxmlformats.org/officeDocument/2006/math" xmlns:v="urn:schemas-microsoft-com:vml" xmlns:w10="urn:schemas-microsoft-com:office:word" xmlns:w="http://schemas.openxmlformats.org/wordprocessingml/2006/main" xmlns:w14="http://schemas.microsoft.com/office/word/2010/wordml" xmlns:w15="http://schemas.microsoft.com/office/word/2012/wordml" xmlns:sl="http://schemas.openxmlformats.org/schemaLibrary/2006/main" mc:Ignorable="w14 w15">
+<w:settings xmlns:mc="http://schemas.openxmlformats.org/markup-compatibility/2006" xmlns:o="urn:schemas-microsoft-com:office:office" xmlns:r="http://schemas.openxmlformats.org/officeDocument/2006/relationships" xmlns:m="http://schemas.openxmlformats.org/officeDocument/2006/math" xmlns:v="urn:schemas-microsoft-com:vml" xmlns:w10="urn:schemas-microsoft-com:office:word" xmlns:w="http://schemas.openxmlformats.org/wordprocessingml/2006/main" xmlns:w14="http://schemas.microsoft.com/office/word/2010/wordml" xmlns:w15="http://schemas.microsoft.com/office/word/2012/wordml" xmlns:w16cid="http://schemas.microsoft.com/office/word/2016/wordml/cid" xmlns:w16se="http://schemas.microsoft.com/office/word/2015/wordml/symex" xmlns:sl="http://schemas.openxmlformats.org/schemaLibrary/2006/main" mc:Ignorable="w14 w15 w16se w16cid">
   <w:view w:val="normal"/>
   <w:defaultTabStop w:val="708"/>
   <w:hyphenationZone w:val="425"/>
@@ -2518,10 +4712,12 @@
     <w:compatSetting w:name="enableOpenTypeFeatures" w:uri="http://schemas.microsoft.com/office/word" w:val="1"/>
     <w:compatSetting w:name="doNotFlipMirrorIndents" w:uri="http://schemas.microsoft.com/office/word" w:val="1"/>
     <w:compatSetting w:name="differentiateMultirowTableHeaders" w:uri="http://schemas.microsoft.com/office/word" w:val="1"/>
+    <w:compatSetting w:name="useWord2013TrackBottomHyphenation" w:uri="http://schemas.microsoft.com/office/word" w:val="1"/>
   </w:compat>
   <w:rsids>
     <w:rsidRoot w:val="00F32082"/>
     <w:rsid w:val="001B2BD4"/>
+    <w:rsid w:val="007E6247"/>
     <w:rsid w:val="009F777E"/>
     <w:rsid w:val="00A13D99"/>
     <w:rsid w:val="00A3166D"/>
@@ -2551,7 +4747,7 @@
 </file>
 
 <file path=word/glossary/styles.xml><?xml version="1.0" encoding="utf-8"?>
-<w:styles xmlns:mc="http://schemas.openxmlformats.org/markup-compatibility/2006" xmlns:r="http://schemas.openxmlformats.org/officeDocument/2006/relationships" xmlns:w="http://schemas.openxmlformats.org/wordprocessingml/2006/main" xmlns:w14="http://schemas.microsoft.com/office/word/2010/wordml" xmlns:w15="http://schemas.microsoft.com/office/word/2012/wordml" mc:Ignorable="w14 w15">
+<w:styles xmlns:mc="http://schemas.openxmlformats.org/markup-compatibility/2006" xmlns:r="http://schemas.openxmlformats.org/officeDocument/2006/relationships" xmlns:w="http://schemas.openxmlformats.org/wordprocessingml/2006/main" xmlns:w14="http://schemas.microsoft.com/office/word/2010/wordml" xmlns:w15="http://schemas.microsoft.com/office/word/2012/wordml" xmlns:w16cid="http://schemas.microsoft.com/office/word/2016/wordml/cid" xmlns:w16se="http://schemas.microsoft.com/office/word/2015/wordml/symex" mc:Ignorable="w14 w15 w16se w16cid">
   <w:docDefaults>
     <w:rPrDefault>
       <w:rPr>
@@ -2567,7 +4763,7 @@
       </w:pPr>
     </w:pPrDefault>
   </w:docDefaults>
-  <w:latentStyles w:defLockedState="0" w:defUIPriority="99" w:defSemiHidden="0" w:defUnhideWhenUsed="0" w:defQFormat="0" w:count="371">
+  <w:latentStyles w:defLockedState="0" w:defUIPriority="99" w:defSemiHidden="0" w:defUnhideWhenUsed="0" w:defQFormat="0" w:count="375">
     <w:lsdException w:name="Normal" w:uiPriority="0" w:qFormat="1"/>
     <w:lsdException w:name="heading 1" w:uiPriority="9" w:qFormat="1"/>
     <w:lsdException w:name="heading 2" w:semiHidden="1" w:uiPriority="9" w:unhideWhenUsed="1" w:qFormat="1"/>
@@ -2673,7 +4869,6 @@
     <w:lsdException w:name="HTML Sample" w:semiHidden="1" w:unhideWhenUsed="1"/>
     <w:lsdException w:name="HTML Typewriter" w:semiHidden="1" w:unhideWhenUsed="1"/>
     <w:lsdException w:name="HTML Variable" w:semiHidden="1" w:unhideWhenUsed="1"/>
-    <w:lsdException w:name="Normal Table" w:semiHidden="1" w:unhideWhenUsed="1"/>
     <w:lsdException w:name="annotation subject" w:semiHidden="1" w:unhideWhenUsed="1"/>
     <w:lsdException w:name="No List" w:semiHidden="1" w:unhideWhenUsed="1"/>
     <w:lsdException w:name="Outline List 1" w:semiHidden="1" w:unhideWhenUsed="1"/>
@@ -2717,10 +4912,8 @@
     <w:lsdException w:name="Table Elegant" w:semiHidden="1" w:unhideWhenUsed="1"/>
     <w:lsdException w:name="Table Professional" w:semiHidden="1" w:unhideWhenUsed="1"/>
     <w:lsdException w:name="Table Subtle 1" w:semiHidden="1" w:unhideWhenUsed="1"/>
-    <w:lsdException w:name="Table Subtle 2" w:semiHidden="1" w:unhideWhenUsed="1"/>
     <w:lsdException w:name="Table Web 1" w:semiHidden="1" w:unhideWhenUsed="1"/>
     <w:lsdException w:name="Table Web 2" w:semiHidden="1" w:unhideWhenUsed="1"/>
-    <w:lsdException w:name="Table Web 3" w:semiHidden="1" w:unhideWhenUsed="1"/>
     <w:lsdException w:name="Balloon Text" w:semiHidden="1" w:unhideWhenUsed="1"/>
     <w:lsdException w:name="Table Grid" w:uiPriority="39"/>
     <w:lsdException w:name="Table Theme" w:semiHidden="1" w:unhideWhenUsed="1"/>
@@ -2939,6 +5132,10 @@
     <w:lsdException w:name="List Table 5 Dark Accent 6" w:uiPriority="50"/>
     <w:lsdException w:name="List Table 6 Colorful Accent 6" w:uiPriority="51"/>
     <w:lsdException w:name="List Table 7 Colorful Accent 6" w:uiPriority="52"/>
+    <w:lsdException w:name="Mention" w:semiHidden="1" w:unhideWhenUsed="1"/>
+    <w:lsdException w:name="Smart Hyperlink" w:semiHidden="1" w:unhideWhenUsed="1"/>
+    <w:lsdException w:name="Hashtag" w:semiHidden="1" w:unhideWhenUsed="1"/>
+    <w:lsdException w:name="Unresolved Mention" w:semiHidden="1" w:unhideWhenUsed="1"/>
   </w:latentStyles>
   <w:style w:type="paragraph" w:default="1" w:styleId="Normal">
     <w:name w:val="Normal"/>
@@ -2991,7 +5188,7 @@
 </file>
 
 <file path=word/glossary/webSettings.xml><?xml version="1.0" encoding="utf-8"?>
-<w:webSettings xmlns:mc="http://schemas.openxmlformats.org/markup-compatibility/2006" xmlns:r="http://schemas.openxmlformats.org/officeDocument/2006/relationships" xmlns:w="http://schemas.openxmlformats.org/wordprocessingml/2006/main" xmlns:w14="http://schemas.microsoft.com/office/word/2010/wordml" xmlns:w15="http://schemas.microsoft.com/office/word/2012/wordml" mc:Ignorable="w14 w15">
+<w:webSettings xmlns:mc="http://schemas.openxmlformats.org/markup-compatibility/2006" xmlns:r="http://schemas.openxmlformats.org/officeDocument/2006/relationships" xmlns:w="http://schemas.openxmlformats.org/wordprocessingml/2006/main" xmlns:w14="http://schemas.microsoft.com/office/word/2010/wordml" xmlns:w15="http://schemas.microsoft.com/office/word/2012/wordml" xmlns:w16cid="http://schemas.microsoft.com/office/word/2016/wordml/cid" xmlns:w16se="http://schemas.microsoft.com/office/word/2015/wordml/symex" mc:Ignorable="w14 w15 w16se w16cid">
   <w:optimizeForBrowser/>
   <w:allowPNG/>
 </w:webSettings>

</xml_diff>

<commit_message>
actualizacao do relatorio do encerramento do projecto
</commit_message>
<xml_diff>
--- a/DOCUMENTACAO/SIGEO-Relatorio de encerramento do contracto_1.0.docx
+++ b/DOCUMENTACAO/SIGEO-Relatorio de encerramento do contracto_1.0.docx
@@ -1,6 +1,6 @@
 
 <file path=word/document.xml><?xml version="1.0" encoding="utf-8"?>
-<w:document xmlns:wpc="http://schemas.microsoft.com/office/word/2010/wordprocessingCanvas" xmlns:mc="http://schemas.openxmlformats.org/markup-compatibility/2006" xmlns:o="urn:schemas-microsoft-com:office:office" xmlns:r="http://schemas.openxmlformats.org/officeDocument/2006/relationships" xmlns:m="http://schemas.openxmlformats.org/officeDocument/2006/math" xmlns:v="urn:schemas-microsoft-com:vml" xmlns:wp14="http://schemas.microsoft.com/office/word/2010/wordprocessingDrawing" xmlns:wp="http://schemas.openxmlformats.org/drawingml/2006/wordprocessingDrawing" xmlns:w10="urn:schemas-microsoft-com:office:word" xmlns:w="http://schemas.openxmlformats.org/wordprocessingml/2006/main" xmlns:w14="http://schemas.microsoft.com/office/word/2010/wordml" xmlns:w15="http://schemas.microsoft.com/office/word/2012/wordml" xmlns:wpg="http://schemas.microsoft.com/office/word/2010/wordprocessingGroup" xmlns:wpi="http://schemas.microsoft.com/office/word/2010/wordprocessingInk" xmlns:wne="http://schemas.microsoft.com/office/word/2006/wordml" xmlns:wps="http://schemas.microsoft.com/office/word/2010/wordprocessingShape" mc:Ignorable="w14 w15 wp14">
+<w:document xmlns:wpc="http://schemas.microsoft.com/office/word/2010/wordprocessingCanvas" xmlns:cx="http://schemas.microsoft.com/office/drawing/2014/chartex" xmlns:cx1="http://schemas.microsoft.com/office/drawing/2015/9/8/chartex" xmlns:cx2="http://schemas.microsoft.com/office/drawing/2015/10/21/chartex" xmlns:cx3="http://schemas.microsoft.com/office/drawing/2016/5/9/chartex" xmlns:cx4="http://schemas.microsoft.com/office/drawing/2016/5/10/chartex" xmlns:cx5="http://schemas.microsoft.com/office/drawing/2016/5/11/chartex" xmlns:cx6="http://schemas.microsoft.com/office/drawing/2016/5/12/chartex" xmlns:cx7="http://schemas.microsoft.com/office/drawing/2016/5/13/chartex" xmlns:cx8="http://schemas.microsoft.com/office/drawing/2016/5/14/chartex" xmlns:mc="http://schemas.openxmlformats.org/markup-compatibility/2006" xmlns:aink="http://schemas.microsoft.com/office/drawing/2016/ink" xmlns:am3d="http://schemas.microsoft.com/office/drawing/2017/model3d" xmlns:o="urn:schemas-microsoft-com:office:office" xmlns:r="http://schemas.openxmlformats.org/officeDocument/2006/relationships" xmlns:m="http://schemas.openxmlformats.org/officeDocument/2006/math" xmlns:v="urn:schemas-microsoft-com:vml" xmlns:wp14="http://schemas.microsoft.com/office/word/2010/wordprocessingDrawing" xmlns:wp="http://schemas.openxmlformats.org/drawingml/2006/wordprocessingDrawing" xmlns:w10="urn:schemas-microsoft-com:office:word" xmlns:w="http://schemas.openxmlformats.org/wordprocessingml/2006/main" xmlns:w14="http://schemas.microsoft.com/office/word/2010/wordml" xmlns:w15="http://schemas.microsoft.com/office/word/2012/wordml" xmlns:w16cid="http://schemas.microsoft.com/office/word/2016/wordml/cid" xmlns:w16se="http://schemas.microsoft.com/office/word/2015/wordml/symex" xmlns:wpg="http://schemas.microsoft.com/office/word/2010/wordprocessingGroup" xmlns:wpi="http://schemas.microsoft.com/office/word/2010/wordprocessingInk" xmlns:wne="http://schemas.microsoft.com/office/word/2006/wordml" xmlns:wps="http://schemas.microsoft.com/office/word/2010/wordprocessingShape" mc:Ignorable="w14 w15 w16se w16cid wp14">
   <w:body>
     <w:p>
       <w:pPr>
@@ -274,7 +274,6 @@
                 <w:lang w:val="pt-PT"/>
               </w:rPr>
             </w:pPr>
-            <w:bookmarkStart w:id="1" w:name="_GoBack"/>
             <w:r>
               <w:rPr>
                 <w:rFonts w:ascii="Arial" w:hAnsi="Arial" w:cs="Arial"/>
@@ -1172,6 +1171,96 @@
                 <w:lang w:val="pt-PT"/>
               </w:rPr>
               <w:t>arcar visitas, navegar pela página, ver fotos</w:t>
+            </w:r>
+          </w:p>
+        </w:tc>
+      </w:tr>
+      <w:tr>
+        <w:trPr>
+          <w:cnfStyle w:val="000000100000" w:firstRow="0" w:lastRow="0" w:firstColumn="0" w:lastColumn="0" w:oddVBand="0" w:evenVBand="0" w:oddHBand="1" w:evenHBand="0" w:firstRowFirstColumn="0" w:firstRowLastColumn="0" w:lastRowFirstColumn="0" w:lastRowLastColumn="0"/>
+        </w:trPr>
+        <w:tc>
+          <w:tcPr>
+            <w:cnfStyle w:val="001000000000" w:firstRow="0" w:lastRow="0" w:firstColumn="1" w:lastColumn="0" w:oddVBand="0" w:evenVBand="0" w:oddHBand="0" w:evenHBand="0" w:firstRowFirstColumn="0" w:firstRowLastColumn="0" w:lastRowFirstColumn="0" w:lastRowLastColumn="0"/>
+            <w:tcW w:w="2965" w:type="dxa"/>
+          </w:tcPr>
+          <w:p>
+            <w:pPr>
+              <w:pStyle w:val="Tabela"/>
+              <w:rPr>
+                <w:rFonts w:ascii="Arial" w:hAnsi="Arial" w:cs="Arial"/>
+                <w:szCs w:val="22"/>
+                <w:lang w:val="pt-PT"/>
+              </w:rPr>
+            </w:pPr>
+            <w:r>
+              <w:rPr>
+                <w:rFonts w:ascii="Arial" w:hAnsi="Arial" w:cs="Arial"/>
+                <w:szCs w:val="22"/>
+                <w:lang w:val="pt-PT"/>
+              </w:rPr>
+              <w:lastRenderedPageBreak/>
+              <w:t>Submeter pedido de procura de criança</w:t>
+            </w:r>
+          </w:p>
+        </w:tc>
+        <w:tc>
+          <w:tcPr>
+            <w:tcW w:w="2697" w:type="dxa"/>
+          </w:tcPr>
+          <w:p>
+            <w:pPr>
+              <w:cnfStyle w:val="000000100000" w:firstRow="0" w:lastRow="0" w:firstColumn="0" w:lastColumn="0" w:oddVBand="0" w:evenVBand="0" w:oddHBand="1" w:evenHBand="0" w:firstRowFirstColumn="0" w:firstRowLastColumn="0" w:lastRowFirstColumn="0" w:lastRowLastColumn="0"/>
+              <w:rPr>
+                <w:rFonts w:ascii="Arial" w:hAnsi="Arial" w:cs="Arial"/>
+                <w:lang w:val="pt-PT"/>
+              </w:rPr>
+            </w:pPr>
+            <w:proofErr w:type="spellStart"/>
+            <w:r>
+              <w:rPr>
+                <w:rFonts w:ascii="Arial" w:hAnsi="Arial" w:cs="Arial"/>
+                <w:lang w:val="pt-PT"/>
+              </w:rPr>
+              <w:t>Houana</w:t>
+            </w:r>
+            <w:proofErr w:type="spellEnd"/>
+            <w:r>
+              <w:rPr>
+                <w:rFonts w:ascii="Arial" w:hAnsi="Arial" w:cs="Arial"/>
+                <w:lang w:val="pt-PT"/>
+              </w:rPr>
+              <w:t xml:space="preserve">, </w:t>
+            </w:r>
+            <w:proofErr w:type="spellStart"/>
+            <w:r>
+              <w:rPr>
+                <w:rFonts w:ascii="Arial" w:hAnsi="Arial" w:cs="Arial"/>
+                <w:lang w:val="pt-PT"/>
+              </w:rPr>
+              <w:t>Emerson</w:t>
+            </w:r>
+            <w:proofErr w:type="spellEnd"/>
+          </w:p>
+        </w:tc>
+        <w:tc>
+          <w:tcPr>
+            <w:tcW w:w="2832" w:type="dxa"/>
+          </w:tcPr>
+          <w:p>
+            <w:pPr>
+              <w:cnfStyle w:val="000000100000" w:firstRow="0" w:lastRow="0" w:firstColumn="0" w:lastColumn="0" w:oddVBand="0" w:evenVBand="0" w:oddHBand="1" w:evenHBand="0" w:firstRowFirstColumn="0" w:firstRowLastColumn="0" w:lastRowFirstColumn="0" w:lastRowLastColumn="0"/>
+              <w:rPr>
+                <w:rFonts w:ascii="Arial" w:hAnsi="Arial" w:cs="Arial"/>
+                <w:lang w:val="pt-PT"/>
+              </w:rPr>
+            </w:pPr>
+            <w:r>
+              <w:rPr>
+                <w:rFonts w:ascii="Arial" w:hAnsi="Arial" w:cs="Arial"/>
+                <w:lang w:val="pt-PT"/>
+              </w:rPr>
+              <w:t xml:space="preserve">Cadastro de uma criança que esta sendo procurada pelos parentes. </w:t>
             </w:r>
           </w:p>
         </w:tc>
@@ -1243,7 +1332,7 @@
         <w:tc>
           <w:tcPr>
             <w:cnfStyle w:val="000010000000" w:firstRow="0" w:lastRow="0" w:firstColumn="0" w:lastColumn="0" w:oddVBand="1" w:evenVBand="0" w:oddHBand="0" w:evenHBand="0" w:firstRowFirstColumn="0" w:firstRowLastColumn="0" w:lastRowFirstColumn="0" w:lastRowLastColumn="0"/>
-            <w:tcW w:w="3964" w:type="dxa"/>
+            <w:tcW w:w="3247" w:type="dxa"/>
           </w:tcPr>
           <w:p>
             <w:pPr>
@@ -1266,7 +1355,7 @@
         </w:tc>
         <w:tc>
           <w:tcPr>
-            <w:tcW w:w="1204" w:type="dxa"/>
+            <w:tcW w:w="1770" w:type="dxa"/>
           </w:tcPr>
           <w:p>
             <w:pPr>
@@ -1291,7 +1380,7 @@
         <w:tc>
           <w:tcPr>
             <w:cnfStyle w:val="000010000000" w:firstRow="0" w:lastRow="0" w:firstColumn="0" w:lastColumn="0" w:oddVBand="1" w:evenVBand="0" w:oddHBand="0" w:evenHBand="0" w:firstRowFirstColumn="0" w:firstRowLastColumn="0" w:lastRowFirstColumn="0" w:lastRowLastColumn="0"/>
-            <w:tcW w:w="923" w:type="dxa"/>
+            <w:tcW w:w="1378" w:type="dxa"/>
           </w:tcPr>
           <w:p>
             <w:pPr>
@@ -1314,7 +1403,7 @@
         </w:tc>
         <w:tc>
           <w:tcPr>
-            <w:tcW w:w="2551" w:type="dxa"/>
+            <w:tcW w:w="2247" w:type="dxa"/>
           </w:tcPr>
           <w:p>
             <w:pPr>
@@ -1342,7 +1431,7 @@
         <w:tc>
           <w:tcPr>
             <w:cnfStyle w:val="000010000000" w:firstRow="0" w:lastRow="0" w:firstColumn="0" w:lastColumn="0" w:oddVBand="1" w:evenVBand="0" w:oddHBand="0" w:evenHBand="0" w:firstRowFirstColumn="0" w:firstRowLastColumn="0" w:lastRowFirstColumn="0" w:lastRowLastColumn="0"/>
-            <w:tcW w:w="3964" w:type="dxa"/>
+            <w:tcW w:w="3247" w:type="dxa"/>
           </w:tcPr>
           <w:p>
             <w:pPr>
@@ -1365,7 +1454,7 @@
         </w:tc>
         <w:tc>
           <w:tcPr>
-            <w:tcW w:w="1204" w:type="dxa"/>
+            <w:tcW w:w="1770" w:type="dxa"/>
           </w:tcPr>
           <w:p>
             <w:pPr>
@@ -1390,7 +1479,7 @@
         <w:tc>
           <w:tcPr>
             <w:cnfStyle w:val="000010000000" w:firstRow="0" w:lastRow="0" w:firstColumn="0" w:lastColumn="0" w:oddVBand="1" w:evenVBand="0" w:oddHBand="0" w:evenHBand="0" w:firstRowFirstColumn="0" w:firstRowLastColumn="0" w:lastRowFirstColumn="0" w:lastRowLastColumn="0"/>
-            <w:tcW w:w="923" w:type="dxa"/>
+            <w:tcW w:w="1378" w:type="dxa"/>
           </w:tcPr>
           <w:p>
             <w:pPr>
@@ -1437,7 +1526,7 @@
         </w:tc>
         <w:tc>
           <w:tcPr>
-            <w:tcW w:w="2551" w:type="dxa"/>
+            <w:tcW w:w="2247" w:type="dxa"/>
           </w:tcPr>
           <w:p>
             <w:pPr>
@@ -1472,7 +1561,7 @@
         <w:tc>
           <w:tcPr>
             <w:cnfStyle w:val="000010000000" w:firstRow="0" w:lastRow="0" w:firstColumn="0" w:lastColumn="0" w:oddVBand="1" w:evenVBand="0" w:oddHBand="0" w:evenHBand="0" w:firstRowFirstColumn="0" w:firstRowLastColumn="0" w:lastRowFirstColumn="0" w:lastRowLastColumn="0"/>
-            <w:tcW w:w="3964" w:type="dxa"/>
+            <w:tcW w:w="3247" w:type="dxa"/>
           </w:tcPr>
           <w:p>
             <w:pPr>
@@ -1495,7 +1584,7 @@
         </w:tc>
         <w:tc>
           <w:tcPr>
-            <w:tcW w:w="1204" w:type="dxa"/>
+            <w:tcW w:w="1770" w:type="dxa"/>
           </w:tcPr>
           <w:p>
             <w:pPr>
@@ -1520,7 +1609,7 @@
         <w:tc>
           <w:tcPr>
             <w:cnfStyle w:val="000010000000" w:firstRow="0" w:lastRow="0" w:firstColumn="0" w:lastColumn="0" w:oddVBand="1" w:evenVBand="0" w:oddHBand="0" w:evenHBand="0" w:firstRowFirstColumn="0" w:firstRowLastColumn="0" w:lastRowFirstColumn="0" w:lastRowLastColumn="0"/>
-            <w:tcW w:w="923" w:type="dxa"/>
+            <w:tcW w:w="1378" w:type="dxa"/>
           </w:tcPr>
           <w:p>
             <w:pPr>
@@ -1567,7 +1656,7 @@
         </w:tc>
         <w:tc>
           <w:tcPr>
-            <w:tcW w:w="2551" w:type="dxa"/>
+            <w:tcW w:w="2247" w:type="dxa"/>
           </w:tcPr>
           <w:p>
             <w:pPr>
@@ -1592,7 +1681,7 @@
         <w:tc>
           <w:tcPr>
             <w:cnfStyle w:val="000010000000" w:firstRow="0" w:lastRow="0" w:firstColumn="0" w:lastColumn="0" w:oddVBand="1" w:evenVBand="0" w:oddHBand="0" w:evenHBand="0" w:firstRowFirstColumn="0" w:firstRowLastColumn="0" w:lastRowFirstColumn="0" w:lastRowLastColumn="0"/>
-            <w:tcW w:w="3964" w:type="dxa"/>
+            <w:tcW w:w="3247" w:type="dxa"/>
           </w:tcPr>
           <w:p>
             <w:pPr>
@@ -1615,7 +1704,7 @@
         </w:tc>
         <w:tc>
           <w:tcPr>
-            <w:tcW w:w="1204" w:type="dxa"/>
+            <w:tcW w:w="1770" w:type="dxa"/>
           </w:tcPr>
           <w:p>
             <w:pPr>
@@ -1640,7 +1729,7 @@
         <w:tc>
           <w:tcPr>
             <w:cnfStyle w:val="000010000000" w:firstRow="0" w:lastRow="0" w:firstColumn="0" w:lastColumn="0" w:oddVBand="1" w:evenVBand="0" w:oddHBand="0" w:evenHBand="0" w:firstRowFirstColumn="0" w:firstRowLastColumn="0" w:lastRowFirstColumn="0" w:lastRowLastColumn="0"/>
-            <w:tcW w:w="923" w:type="dxa"/>
+            <w:tcW w:w="1378" w:type="dxa"/>
           </w:tcPr>
           <w:p>
             <w:pPr>
@@ -1687,7 +1776,7 @@
         </w:tc>
         <w:tc>
           <w:tcPr>
-            <w:tcW w:w="2551" w:type="dxa"/>
+            <w:tcW w:w="2247" w:type="dxa"/>
           </w:tcPr>
           <w:p>
             <w:pPr>
@@ -1715,7 +1804,7 @@
         <w:tc>
           <w:tcPr>
             <w:cnfStyle w:val="000010000000" w:firstRow="0" w:lastRow="0" w:firstColumn="0" w:lastColumn="0" w:oddVBand="1" w:evenVBand="0" w:oddHBand="0" w:evenHBand="0" w:firstRowFirstColumn="0" w:firstRowLastColumn="0" w:lastRowFirstColumn="0" w:lastRowLastColumn="0"/>
-            <w:tcW w:w="3964" w:type="dxa"/>
+            <w:tcW w:w="3247" w:type="dxa"/>
           </w:tcPr>
           <w:p>
             <w:pPr>
@@ -1732,13 +1821,13 @@
                 <w:szCs w:val="22"/>
                 <w:lang w:val="pt-PT"/>
               </w:rPr>
-              <w:t>Submeter pedido de procura de criança</w:t>
-            </w:r>
-          </w:p>
-        </w:tc>
-        <w:tc>
-          <w:tcPr>
-            <w:tcW w:w="1204" w:type="dxa"/>
+              <w:t>Solicitar Relatórios</w:t>
+            </w:r>
+          </w:p>
+        </w:tc>
+        <w:tc>
+          <w:tcPr>
+            <w:tcW w:w="1770" w:type="dxa"/>
           </w:tcPr>
           <w:p>
             <w:pPr>
@@ -1763,7 +1852,7 @@
         <w:tc>
           <w:tcPr>
             <w:cnfStyle w:val="000010000000" w:firstRow="0" w:lastRow="0" w:firstColumn="0" w:lastColumn="0" w:oddVBand="1" w:evenVBand="0" w:oddHBand="0" w:evenHBand="0" w:firstRowFirstColumn="0" w:firstRowLastColumn="0" w:lastRowFirstColumn="0" w:lastRowLastColumn="0"/>
-            <w:tcW w:w="923" w:type="dxa"/>
+            <w:tcW w:w="1378" w:type="dxa"/>
           </w:tcPr>
           <w:p>
             <w:pPr>
@@ -1810,7 +1899,7 @@
         </w:tc>
         <w:tc>
           <w:tcPr>
-            <w:tcW w:w="2551" w:type="dxa"/>
+            <w:tcW w:w="2247" w:type="dxa"/>
           </w:tcPr>
           <w:p>
             <w:pPr>
@@ -1835,7 +1924,7 @@
         <w:tc>
           <w:tcPr>
             <w:cnfStyle w:val="000010000000" w:firstRow="0" w:lastRow="0" w:firstColumn="0" w:lastColumn="0" w:oddVBand="1" w:evenVBand="0" w:oddHBand="0" w:evenHBand="0" w:firstRowFirstColumn="0" w:firstRowLastColumn="0" w:lastRowFirstColumn="0" w:lastRowLastColumn="0"/>
-            <w:tcW w:w="3964" w:type="dxa"/>
+            <w:tcW w:w="3247" w:type="dxa"/>
           </w:tcPr>
           <w:p>
             <w:pPr>
@@ -1852,13 +1941,13 @@
                 <w:szCs w:val="22"/>
                 <w:lang w:val="pt-PT"/>
               </w:rPr>
-              <w:t>Actualizar criança</w:t>
-            </w:r>
-          </w:p>
-        </w:tc>
-        <w:tc>
-          <w:tcPr>
-            <w:tcW w:w="1204" w:type="dxa"/>
+              <w:t>Controle de permissões</w:t>
+            </w:r>
+          </w:p>
+        </w:tc>
+        <w:tc>
+          <w:tcPr>
+            <w:tcW w:w="1770" w:type="dxa"/>
           </w:tcPr>
           <w:p>
             <w:pPr>
@@ -1883,7 +1972,7 @@
         <w:tc>
           <w:tcPr>
             <w:cnfStyle w:val="000010000000" w:firstRow="0" w:lastRow="0" w:firstColumn="0" w:lastColumn="0" w:oddVBand="1" w:evenVBand="0" w:oddHBand="0" w:evenHBand="0" w:firstRowFirstColumn="0" w:firstRowLastColumn="0" w:lastRowFirstColumn="0" w:lastRowLastColumn="0"/>
-            <w:tcW w:w="923" w:type="dxa"/>
+            <w:tcW w:w="1378" w:type="dxa"/>
           </w:tcPr>
           <w:p>
             <w:pPr>
@@ -1930,7 +2019,7 @@
         </w:tc>
         <w:tc>
           <w:tcPr>
-            <w:tcW w:w="2551" w:type="dxa"/>
+            <w:tcW w:w="2247" w:type="dxa"/>
           </w:tcPr>
           <w:p>
             <w:pPr>
@@ -1946,260 +2035,6 @@
                 <w:rFonts w:ascii="Arial" w:hAnsi="Arial" w:cs="Arial"/>
                 <w:lang w:val="pt-PT"/>
               </w:rPr>
-              <w:t>Solicita-se uma a expansão do contracto para um a data a ser negociada.</w:t>
-            </w:r>
-          </w:p>
-        </w:tc>
-      </w:tr>
-      <w:tr>
-        <w:trPr>
-          <w:cnfStyle w:val="000000100000" w:firstRow="0" w:lastRow="0" w:firstColumn="0" w:lastColumn="0" w:oddVBand="0" w:evenVBand="0" w:oddHBand="1" w:evenHBand="0" w:firstRowFirstColumn="0" w:firstRowLastColumn="0" w:lastRowFirstColumn="0" w:lastRowLastColumn="0"/>
-        </w:trPr>
-        <w:tc>
-          <w:tcPr>
-            <w:cnfStyle w:val="000010000000" w:firstRow="0" w:lastRow="0" w:firstColumn="0" w:lastColumn="0" w:oddVBand="1" w:evenVBand="0" w:oddHBand="0" w:evenHBand="0" w:firstRowFirstColumn="0" w:firstRowLastColumn="0" w:lastRowFirstColumn="0" w:lastRowLastColumn="0"/>
-            <w:tcW w:w="3964" w:type="dxa"/>
-          </w:tcPr>
-          <w:p>
-            <w:pPr>
-              <w:pStyle w:val="Tabela"/>
-              <w:rPr>
-                <w:rFonts w:ascii="Arial" w:hAnsi="Arial" w:cs="Arial"/>
-                <w:szCs w:val="22"/>
-                <w:lang w:val="pt-PT"/>
-              </w:rPr>
-            </w:pPr>
-            <w:r>
-              <w:rPr>
-                <w:rFonts w:ascii="Arial" w:hAnsi="Arial" w:cs="Arial"/>
-                <w:szCs w:val="22"/>
-                <w:lang w:val="pt-PT"/>
-              </w:rPr>
-              <w:t>Solicitar Relatórios</w:t>
-            </w:r>
-          </w:p>
-        </w:tc>
-        <w:tc>
-          <w:tcPr>
-            <w:tcW w:w="1204" w:type="dxa"/>
-          </w:tcPr>
-          <w:p>
-            <w:pPr>
-              <w:pStyle w:val="Tabela"/>
-              <w:cnfStyle w:val="000000100000" w:firstRow="0" w:lastRow="0" w:firstColumn="0" w:lastColumn="0" w:oddVBand="0" w:evenVBand="0" w:oddHBand="1" w:evenHBand="0" w:firstRowFirstColumn="0" w:firstRowLastColumn="0" w:lastRowFirstColumn="0" w:lastRowLastColumn="0"/>
-              <w:rPr>
-                <w:rFonts w:ascii="Arial" w:hAnsi="Arial" w:cs="Arial"/>
-                <w:szCs w:val="22"/>
-                <w:lang w:val="pt-PT"/>
-              </w:rPr>
-            </w:pPr>
-            <w:r>
-              <w:rPr>
-                <w:rFonts w:ascii="Arial" w:hAnsi="Arial" w:cs="Arial"/>
-                <w:szCs w:val="22"/>
-                <w:lang w:val="pt-PT"/>
-              </w:rPr>
-              <w:t>Toda equipe desenvolvedora</w:t>
-            </w:r>
-          </w:p>
-        </w:tc>
-        <w:tc>
-          <w:tcPr>
-            <w:cnfStyle w:val="000010000000" w:firstRow="0" w:lastRow="0" w:firstColumn="0" w:lastColumn="0" w:oddVBand="1" w:evenVBand="0" w:oddHBand="0" w:evenHBand="0" w:firstRowFirstColumn="0" w:firstRowLastColumn="0" w:lastRowFirstColumn="0" w:lastRowLastColumn="0"/>
-            <w:tcW w:w="923" w:type="dxa"/>
-          </w:tcPr>
-          <w:p>
-            <w:pPr>
-              <w:pStyle w:val="Tabela"/>
-              <w:rPr>
-                <w:rFonts w:ascii="Arial" w:hAnsi="Arial" w:cs="Arial"/>
-                <w:szCs w:val="22"/>
-                <w:lang w:val="pt-PT"/>
-              </w:rPr>
-            </w:pPr>
-            <w:r>
-              <w:rPr>
-                <w:rFonts w:ascii="Arial" w:hAnsi="Arial" w:cs="Arial"/>
-                <w:szCs w:val="22"/>
-                <w:lang w:val="pt-PT"/>
-              </w:rPr>
-              <w:t xml:space="preserve">Novos prazos a serem </w:t>
-            </w:r>
-            <w:r>
-              <w:rPr>
-                <w:rFonts w:ascii="Arial" w:hAnsi="Arial" w:cs="Arial"/>
-                <w:szCs w:val="22"/>
-                <w:lang w:val="pt-PT"/>
-              </w:rPr>
-              <w:t>redefinidos</w:t>
-            </w:r>
-            <w:r>
-              <w:rPr>
-                <w:rFonts w:ascii="Arial" w:hAnsi="Arial" w:cs="Arial"/>
-                <w:szCs w:val="22"/>
-                <w:lang w:val="pt-PT"/>
-              </w:rPr>
-              <w:t xml:space="preserve"> com a contratante</w:t>
-            </w:r>
-            <w:r>
-              <w:rPr>
-                <w:rFonts w:ascii="Arial" w:hAnsi="Arial" w:cs="Arial"/>
-                <w:szCs w:val="22"/>
-                <w:lang w:val="pt-PT"/>
-              </w:rPr>
-              <w:t>.</w:t>
-            </w:r>
-          </w:p>
-        </w:tc>
-        <w:tc>
-          <w:tcPr>
-            <w:tcW w:w="2551" w:type="dxa"/>
-          </w:tcPr>
-          <w:p>
-            <w:pPr>
-              <w:jc w:val="both"/>
-              <w:cnfStyle w:val="000000100000" w:firstRow="0" w:lastRow="0" w:firstColumn="0" w:lastColumn="0" w:oddVBand="0" w:evenVBand="0" w:oddHBand="1" w:evenHBand="0" w:firstRowFirstColumn="0" w:firstRowLastColumn="0" w:lastRowFirstColumn="0" w:lastRowLastColumn="0"/>
-              <w:rPr>
-                <w:rFonts w:ascii="Arial" w:hAnsi="Arial" w:cs="Arial"/>
-                <w:lang w:val="pt-PT"/>
-              </w:rPr>
-            </w:pPr>
-            <w:r>
-              <w:rPr>
-                <w:rFonts w:ascii="Arial" w:hAnsi="Arial" w:cs="Arial"/>
-                <w:lang w:val="pt-PT"/>
-              </w:rPr>
-              <w:t>Solicita-se uma a expansão do contracto para um a data a ser negociada.</w:t>
-            </w:r>
-          </w:p>
-        </w:tc>
-      </w:tr>
-      <w:bookmarkEnd w:id="1"/>
-      <w:tr>
-        <w:tc>
-          <w:tcPr>
-            <w:cnfStyle w:val="000010000000" w:firstRow="0" w:lastRow="0" w:firstColumn="0" w:lastColumn="0" w:oddVBand="1" w:evenVBand="0" w:oddHBand="0" w:evenHBand="0" w:firstRowFirstColumn="0" w:firstRowLastColumn="0" w:lastRowFirstColumn="0" w:lastRowLastColumn="0"/>
-            <w:tcW w:w="3964" w:type="dxa"/>
-          </w:tcPr>
-          <w:p>
-            <w:pPr>
-              <w:pStyle w:val="Tabela"/>
-              <w:rPr>
-                <w:rFonts w:ascii="Arial" w:hAnsi="Arial" w:cs="Arial"/>
-                <w:szCs w:val="22"/>
-                <w:lang w:val="pt-PT"/>
-              </w:rPr>
-            </w:pPr>
-            <w:r>
-              <w:rPr>
-                <w:rFonts w:ascii="Arial" w:hAnsi="Arial" w:cs="Arial"/>
-                <w:szCs w:val="22"/>
-                <w:lang w:val="pt-PT"/>
-              </w:rPr>
-              <w:t>Controle de permissões</w:t>
-            </w:r>
-          </w:p>
-        </w:tc>
-        <w:tc>
-          <w:tcPr>
-            <w:tcW w:w="1204" w:type="dxa"/>
-          </w:tcPr>
-          <w:p>
-            <w:pPr>
-              <w:pStyle w:val="Tabela"/>
-              <w:cnfStyle w:val="000000000000" w:firstRow="0" w:lastRow="0" w:firstColumn="0" w:lastColumn="0" w:oddVBand="0" w:evenVBand="0" w:oddHBand="0" w:evenHBand="0" w:firstRowFirstColumn="0" w:firstRowLastColumn="0" w:lastRowFirstColumn="0" w:lastRowLastColumn="0"/>
-              <w:rPr>
-                <w:rFonts w:ascii="Arial" w:hAnsi="Arial" w:cs="Arial"/>
-                <w:szCs w:val="22"/>
-                <w:lang w:val="pt-PT"/>
-              </w:rPr>
-            </w:pPr>
-            <w:r>
-              <w:rPr>
-                <w:rFonts w:ascii="Arial" w:hAnsi="Arial" w:cs="Arial"/>
-                <w:szCs w:val="22"/>
-                <w:lang w:val="pt-PT"/>
-              </w:rPr>
-              <w:t>Toda equipe desenvolvedora</w:t>
-            </w:r>
-          </w:p>
-        </w:tc>
-        <w:tc>
-          <w:tcPr>
-            <w:cnfStyle w:val="000010000000" w:firstRow="0" w:lastRow="0" w:firstColumn="0" w:lastColumn="0" w:oddVBand="1" w:evenVBand="0" w:oddHBand="0" w:evenHBand="0" w:firstRowFirstColumn="0" w:firstRowLastColumn="0" w:lastRowFirstColumn="0" w:lastRowLastColumn="0"/>
-            <w:tcW w:w="923" w:type="dxa"/>
-          </w:tcPr>
-          <w:p>
-            <w:pPr>
-              <w:pStyle w:val="Tabela"/>
-              <w:rPr>
-                <w:rFonts w:ascii="Arial" w:hAnsi="Arial" w:cs="Arial"/>
-                <w:szCs w:val="22"/>
-                <w:lang w:val="pt-PT"/>
-              </w:rPr>
-            </w:pPr>
-            <w:r>
-              <w:rPr>
-                <w:rFonts w:ascii="Arial" w:hAnsi="Arial" w:cs="Arial"/>
-                <w:szCs w:val="22"/>
-                <w:lang w:val="pt-PT"/>
-              </w:rPr>
-              <w:t xml:space="preserve">Novos prazos a serem </w:t>
-            </w:r>
-            <w:r>
-              <w:rPr>
-                <w:rFonts w:ascii="Arial" w:hAnsi="Arial" w:cs="Arial"/>
-                <w:szCs w:val="22"/>
-                <w:lang w:val="pt-PT"/>
-              </w:rPr>
-              <w:t>redefinidos</w:t>
-            </w:r>
-            <w:r>
-              <w:rPr>
-                <w:rFonts w:ascii="Arial" w:hAnsi="Arial" w:cs="Arial"/>
-                <w:szCs w:val="22"/>
-                <w:lang w:val="pt-PT"/>
-              </w:rPr>
-              <w:t xml:space="preserve"> </w:t>
-            </w:r>
-            <w:r>
-              <w:rPr>
-                <w:rFonts w:ascii="Arial" w:hAnsi="Arial" w:cs="Arial"/>
-                <w:szCs w:val="22"/>
-                <w:lang w:val="pt-PT"/>
-              </w:rPr>
-              <w:lastRenderedPageBreak/>
-              <w:t>com a contratante</w:t>
-            </w:r>
-            <w:r>
-              <w:rPr>
-                <w:rFonts w:ascii="Arial" w:hAnsi="Arial" w:cs="Arial"/>
-                <w:szCs w:val="22"/>
-                <w:lang w:val="pt-PT"/>
-              </w:rPr>
-              <w:t>.</w:t>
-            </w:r>
-          </w:p>
-        </w:tc>
-        <w:tc>
-          <w:tcPr>
-            <w:tcW w:w="2551" w:type="dxa"/>
-          </w:tcPr>
-          <w:p>
-            <w:pPr>
-              <w:jc w:val="both"/>
-              <w:cnfStyle w:val="000000000000" w:firstRow="0" w:lastRow="0" w:firstColumn="0" w:lastColumn="0" w:oddVBand="0" w:evenVBand="0" w:oddHBand="0" w:evenHBand="0" w:firstRowFirstColumn="0" w:firstRowLastColumn="0" w:lastRowFirstColumn="0" w:lastRowLastColumn="0"/>
-              <w:rPr>
-                <w:rFonts w:ascii="Arial" w:hAnsi="Arial" w:cs="Arial"/>
-                <w:lang w:val="pt-PT"/>
-              </w:rPr>
-            </w:pPr>
-            <w:r>
-              <w:rPr>
-                <w:rFonts w:ascii="Arial" w:hAnsi="Arial" w:cs="Arial"/>
-                <w:lang w:val="pt-PT"/>
-              </w:rPr>
-              <w:lastRenderedPageBreak/>
               <w:t>Solicita-se uma a expansão do contracto para um a data a ser negociada.</w:t>
             </w:r>
           </w:p>
@@ -2219,13 +2054,8 @@
           <w:lang w:val="pt-PT"/>
         </w:rPr>
       </w:pPr>
-    </w:p>
-    <w:p>
-      <w:pPr>
-        <w:rPr>
-          <w:lang w:val="pt-PT"/>
-        </w:rPr>
-      </w:pPr>
+      <w:bookmarkStart w:id="1" w:name="_GoBack"/>
+      <w:bookmarkEnd w:id="1"/>
     </w:p>
     <w:p>
       <w:pPr>
@@ -2708,7 +2538,7 @@
 </file>
 
 <file path=word/endnotes.xml><?xml version="1.0" encoding="utf-8"?>
-<w:endnotes xmlns:wpc="http://schemas.microsoft.com/office/word/2010/wordprocessingCanvas" xmlns:mc="http://schemas.openxmlformats.org/markup-compatibility/2006" xmlns:o="urn:schemas-microsoft-com:office:office" xmlns:r="http://schemas.openxmlformats.org/officeDocument/2006/relationships" xmlns:m="http://schemas.openxmlformats.org/officeDocument/2006/math" xmlns:v="urn:schemas-microsoft-com:vml" xmlns:wp14="http://schemas.microsoft.com/office/word/2010/wordprocessingDrawing" xmlns:wp="http://schemas.openxmlformats.org/drawingml/2006/wordprocessingDrawing" xmlns:w10="urn:schemas-microsoft-com:office:word" xmlns:w="http://schemas.openxmlformats.org/wordprocessingml/2006/main" xmlns:w14="http://schemas.microsoft.com/office/word/2010/wordml" xmlns:w15="http://schemas.microsoft.com/office/word/2012/wordml" xmlns:wpg="http://schemas.microsoft.com/office/word/2010/wordprocessingGroup" xmlns:wpi="http://schemas.microsoft.com/office/word/2010/wordprocessingInk" xmlns:wne="http://schemas.microsoft.com/office/word/2006/wordml" xmlns:wps="http://schemas.microsoft.com/office/word/2010/wordprocessingShape" mc:Ignorable="w14 w15 wp14">
+<w:endnotes xmlns:wpc="http://schemas.microsoft.com/office/word/2010/wordprocessingCanvas" xmlns:cx="http://schemas.microsoft.com/office/drawing/2014/chartex" xmlns:cx1="http://schemas.microsoft.com/office/drawing/2015/9/8/chartex" xmlns:cx2="http://schemas.microsoft.com/office/drawing/2015/10/21/chartex" xmlns:cx3="http://schemas.microsoft.com/office/drawing/2016/5/9/chartex" xmlns:cx4="http://schemas.microsoft.com/office/drawing/2016/5/10/chartex" xmlns:cx5="http://schemas.microsoft.com/office/drawing/2016/5/11/chartex" xmlns:cx6="http://schemas.microsoft.com/office/drawing/2016/5/12/chartex" xmlns:cx7="http://schemas.microsoft.com/office/drawing/2016/5/13/chartex" xmlns:cx8="http://schemas.microsoft.com/office/drawing/2016/5/14/chartex" xmlns:mc="http://schemas.openxmlformats.org/markup-compatibility/2006" xmlns:aink="http://schemas.microsoft.com/office/drawing/2016/ink" xmlns:am3d="http://schemas.microsoft.com/office/drawing/2017/model3d" xmlns:o="urn:schemas-microsoft-com:office:office" xmlns:r="http://schemas.openxmlformats.org/officeDocument/2006/relationships" xmlns:m="http://schemas.openxmlformats.org/officeDocument/2006/math" xmlns:v="urn:schemas-microsoft-com:vml" xmlns:wp14="http://schemas.microsoft.com/office/word/2010/wordprocessingDrawing" xmlns:wp="http://schemas.openxmlformats.org/drawingml/2006/wordprocessingDrawing" xmlns:w10="urn:schemas-microsoft-com:office:word" xmlns:w="http://schemas.openxmlformats.org/wordprocessingml/2006/main" xmlns:w14="http://schemas.microsoft.com/office/word/2010/wordml" xmlns:w15="http://schemas.microsoft.com/office/word/2012/wordml" xmlns:w16cid="http://schemas.microsoft.com/office/word/2016/wordml/cid" xmlns:w16se="http://schemas.microsoft.com/office/word/2015/wordml/symex" xmlns:wpg="http://schemas.microsoft.com/office/word/2010/wordprocessingGroup" xmlns:wpi="http://schemas.microsoft.com/office/word/2010/wordprocessingInk" xmlns:wne="http://schemas.microsoft.com/office/word/2006/wordml" xmlns:wps="http://schemas.microsoft.com/office/word/2010/wordprocessingShape" mc:Ignorable="w14 w15 w16se w16cid wp14">
   <w:endnote w:type="separator" w:id="-1">
     <w:p>
       <w:r>
@@ -2727,7 +2557,7 @@
 </file>
 
 <file path=word/footer1.xml><?xml version="1.0" encoding="utf-8"?>
-<w:ftr xmlns:wpc="http://schemas.microsoft.com/office/word/2010/wordprocessingCanvas" xmlns:mc="http://schemas.openxmlformats.org/markup-compatibility/2006" xmlns:o="urn:schemas-microsoft-com:office:office" xmlns:r="http://schemas.openxmlformats.org/officeDocument/2006/relationships" xmlns:m="http://schemas.openxmlformats.org/officeDocument/2006/math" xmlns:v="urn:schemas-microsoft-com:vml" xmlns:wp14="http://schemas.microsoft.com/office/word/2010/wordprocessingDrawing" xmlns:wp="http://schemas.openxmlformats.org/drawingml/2006/wordprocessingDrawing" xmlns:w10="urn:schemas-microsoft-com:office:word" xmlns:w="http://schemas.openxmlformats.org/wordprocessingml/2006/main" xmlns:w14="http://schemas.microsoft.com/office/word/2010/wordml" xmlns:w15="http://schemas.microsoft.com/office/word/2012/wordml" xmlns:wpg="http://schemas.microsoft.com/office/word/2010/wordprocessingGroup" xmlns:wpi="http://schemas.microsoft.com/office/word/2010/wordprocessingInk" xmlns:wne="http://schemas.microsoft.com/office/word/2006/wordml" xmlns:wps="http://schemas.microsoft.com/office/word/2010/wordprocessingShape" mc:Ignorable="w14 w15 wp14">
+<w:ftr xmlns:wpc="http://schemas.microsoft.com/office/word/2010/wordprocessingCanvas" xmlns:cx="http://schemas.microsoft.com/office/drawing/2014/chartex" xmlns:cx1="http://schemas.microsoft.com/office/drawing/2015/9/8/chartex" xmlns:cx2="http://schemas.microsoft.com/office/drawing/2015/10/21/chartex" xmlns:cx3="http://schemas.microsoft.com/office/drawing/2016/5/9/chartex" xmlns:cx4="http://schemas.microsoft.com/office/drawing/2016/5/10/chartex" xmlns:cx5="http://schemas.microsoft.com/office/drawing/2016/5/11/chartex" xmlns:cx6="http://schemas.microsoft.com/office/drawing/2016/5/12/chartex" xmlns:cx7="http://schemas.microsoft.com/office/drawing/2016/5/13/chartex" xmlns:cx8="http://schemas.microsoft.com/office/drawing/2016/5/14/chartex" xmlns:mc="http://schemas.openxmlformats.org/markup-compatibility/2006" xmlns:aink="http://schemas.microsoft.com/office/drawing/2016/ink" xmlns:am3d="http://schemas.microsoft.com/office/drawing/2017/model3d" xmlns:o="urn:schemas-microsoft-com:office:office" xmlns:r="http://schemas.openxmlformats.org/officeDocument/2006/relationships" xmlns:m="http://schemas.openxmlformats.org/officeDocument/2006/math" xmlns:v="urn:schemas-microsoft-com:vml" xmlns:wp14="http://schemas.microsoft.com/office/word/2010/wordprocessingDrawing" xmlns:wp="http://schemas.openxmlformats.org/drawingml/2006/wordprocessingDrawing" xmlns:w10="urn:schemas-microsoft-com:office:word" xmlns:w="http://schemas.openxmlformats.org/wordprocessingml/2006/main" xmlns:w14="http://schemas.microsoft.com/office/word/2010/wordml" xmlns:w15="http://schemas.microsoft.com/office/word/2012/wordml" xmlns:w16cid="http://schemas.microsoft.com/office/word/2016/wordml/cid" xmlns:w16se="http://schemas.microsoft.com/office/word/2015/wordml/symex" xmlns:wpg="http://schemas.microsoft.com/office/word/2010/wordprocessingGroup" xmlns:wpi="http://schemas.microsoft.com/office/word/2010/wordprocessingInk" xmlns:wne="http://schemas.microsoft.com/office/word/2006/wordml" xmlns:wps="http://schemas.microsoft.com/office/word/2010/wordprocessingShape" mc:Ignorable="w14 w15 w16se w16cid wp14">
   <w:tbl>
     <w:tblPr>
       <w:tblW w:w="8294" w:type="dxa"/>
@@ -2960,7 +2790,7 @@
 </file>
 
 <file path=word/footnotes.xml><?xml version="1.0" encoding="utf-8"?>
-<w:footnotes xmlns:wpc="http://schemas.microsoft.com/office/word/2010/wordprocessingCanvas" xmlns:mc="http://schemas.openxmlformats.org/markup-compatibility/2006" xmlns:o="urn:schemas-microsoft-com:office:office" xmlns:r="http://schemas.openxmlformats.org/officeDocument/2006/relationships" xmlns:m="http://schemas.openxmlformats.org/officeDocument/2006/math" xmlns:v="urn:schemas-microsoft-com:vml" xmlns:wp14="http://schemas.microsoft.com/office/word/2010/wordprocessingDrawing" xmlns:wp="http://schemas.openxmlformats.org/drawingml/2006/wordprocessingDrawing" xmlns:w10="urn:schemas-microsoft-com:office:word" xmlns:w="http://schemas.openxmlformats.org/wordprocessingml/2006/main" xmlns:w14="http://schemas.microsoft.com/office/word/2010/wordml" xmlns:w15="http://schemas.microsoft.com/office/word/2012/wordml" xmlns:wpg="http://schemas.microsoft.com/office/word/2010/wordprocessingGroup" xmlns:wpi="http://schemas.microsoft.com/office/word/2010/wordprocessingInk" xmlns:wne="http://schemas.microsoft.com/office/word/2006/wordml" xmlns:wps="http://schemas.microsoft.com/office/word/2010/wordprocessingShape" mc:Ignorable="w14 w15 wp14">
+<w:footnotes xmlns:wpc="http://schemas.microsoft.com/office/word/2010/wordprocessingCanvas" xmlns:cx="http://schemas.microsoft.com/office/drawing/2014/chartex" xmlns:cx1="http://schemas.microsoft.com/office/drawing/2015/9/8/chartex" xmlns:cx2="http://schemas.microsoft.com/office/drawing/2015/10/21/chartex" xmlns:cx3="http://schemas.microsoft.com/office/drawing/2016/5/9/chartex" xmlns:cx4="http://schemas.microsoft.com/office/drawing/2016/5/10/chartex" xmlns:cx5="http://schemas.microsoft.com/office/drawing/2016/5/11/chartex" xmlns:cx6="http://schemas.microsoft.com/office/drawing/2016/5/12/chartex" xmlns:cx7="http://schemas.microsoft.com/office/drawing/2016/5/13/chartex" xmlns:cx8="http://schemas.microsoft.com/office/drawing/2016/5/14/chartex" xmlns:mc="http://schemas.openxmlformats.org/markup-compatibility/2006" xmlns:aink="http://schemas.microsoft.com/office/drawing/2016/ink" xmlns:am3d="http://schemas.microsoft.com/office/drawing/2017/model3d" xmlns:o="urn:schemas-microsoft-com:office:office" xmlns:r="http://schemas.openxmlformats.org/officeDocument/2006/relationships" xmlns:m="http://schemas.openxmlformats.org/officeDocument/2006/math" xmlns:v="urn:schemas-microsoft-com:vml" xmlns:wp14="http://schemas.microsoft.com/office/word/2010/wordprocessingDrawing" xmlns:wp="http://schemas.openxmlformats.org/drawingml/2006/wordprocessingDrawing" xmlns:w10="urn:schemas-microsoft-com:office:word" xmlns:w="http://schemas.openxmlformats.org/wordprocessingml/2006/main" xmlns:w14="http://schemas.microsoft.com/office/word/2010/wordml" xmlns:w15="http://schemas.microsoft.com/office/word/2012/wordml" xmlns:w16cid="http://schemas.microsoft.com/office/word/2016/wordml/cid" xmlns:w16se="http://schemas.microsoft.com/office/word/2015/wordml/symex" xmlns:wpg="http://schemas.microsoft.com/office/word/2010/wordprocessingGroup" xmlns:wpi="http://schemas.microsoft.com/office/word/2010/wordprocessingInk" xmlns:wne="http://schemas.microsoft.com/office/word/2006/wordml" xmlns:wps="http://schemas.microsoft.com/office/word/2010/wordprocessingShape" mc:Ignorable="w14 w15 w16se w16cid wp14">
   <w:footnote w:type="separator" w:id="-1">
     <w:p>
       <w:r>
@@ -2979,7 +2809,7 @@
 </file>
 
 <file path=word/header1.xml><?xml version="1.0" encoding="utf-8"?>
-<w:hdr xmlns:wpc="http://schemas.microsoft.com/office/word/2010/wordprocessingCanvas" xmlns:mc="http://schemas.openxmlformats.org/markup-compatibility/2006" xmlns:o="urn:schemas-microsoft-com:office:office" xmlns:r="http://schemas.openxmlformats.org/officeDocument/2006/relationships" xmlns:m="http://schemas.openxmlformats.org/officeDocument/2006/math" xmlns:v="urn:schemas-microsoft-com:vml" xmlns:wp14="http://schemas.microsoft.com/office/word/2010/wordprocessingDrawing" xmlns:wp="http://schemas.openxmlformats.org/drawingml/2006/wordprocessingDrawing" xmlns:w10="urn:schemas-microsoft-com:office:word" xmlns:w="http://schemas.openxmlformats.org/wordprocessingml/2006/main" xmlns:w14="http://schemas.microsoft.com/office/word/2010/wordml" xmlns:w15="http://schemas.microsoft.com/office/word/2012/wordml" xmlns:wpg="http://schemas.microsoft.com/office/word/2010/wordprocessingGroup" xmlns:wpi="http://schemas.microsoft.com/office/word/2010/wordprocessingInk" xmlns:wne="http://schemas.microsoft.com/office/word/2006/wordml" xmlns:wps="http://schemas.microsoft.com/office/word/2010/wordprocessingShape" mc:Ignorable="w14 w15 wp14">
+<w:hdr xmlns:wpc="http://schemas.microsoft.com/office/word/2010/wordprocessingCanvas" xmlns:cx="http://schemas.microsoft.com/office/drawing/2014/chartex" xmlns:cx1="http://schemas.microsoft.com/office/drawing/2015/9/8/chartex" xmlns:cx2="http://schemas.microsoft.com/office/drawing/2015/10/21/chartex" xmlns:cx3="http://schemas.microsoft.com/office/drawing/2016/5/9/chartex" xmlns:cx4="http://schemas.microsoft.com/office/drawing/2016/5/10/chartex" xmlns:cx5="http://schemas.microsoft.com/office/drawing/2016/5/11/chartex" xmlns:cx6="http://schemas.microsoft.com/office/drawing/2016/5/12/chartex" xmlns:cx7="http://schemas.microsoft.com/office/drawing/2016/5/13/chartex" xmlns:cx8="http://schemas.microsoft.com/office/drawing/2016/5/14/chartex" xmlns:mc="http://schemas.openxmlformats.org/markup-compatibility/2006" xmlns:aink="http://schemas.microsoft.com/office/drawing/2016/ink" xmlns:am3d="http://schemas.microsoft.com/office/drawing/2017/model3d" xmlns:o="urn:schemas-microsoft-com:office:office" xmlns:r="http://schemas.openxmlformats.org/officeDocument/2006/relationships" xmlns:m="http://schemas.openxmlformats.org/officeDocument/2006/math" xmlns:v="urn:schemas-microsoft-com:vml" xmlns:wp14="http://schemas.microsoft.com/office/word/2010/wordprocessingDrawing" xmlns:wp="http://schemas.openxmlformats.org/drawingml/2006/wordprocessingDrawing" xmlns:w10="urn:schemas-microsoft-com:office:word" xmlns:w="http://schemas.openxmlformats.org/wordprocessingml/2006/main" xmlns:w14="http://schemas.microsoft.com/office/word/2010/wordml" xmlns:w15="http://schemas.microsoft.com/office/word/2012/wordml" xmlns:w16cid="http://schemas.microsoft.com/office/word/2016/wordml/cid" xmlns:w16se="http://schemas.microsoft.com/office/word/2015/wordml/symex" xmlns:wpg="http://schemas.microsoft.com/office/word/2010/wordprocessingGroup" xmlns:wpi="http://schemas.microsoft.com/office/word/2010/wordprocessingInk" xmlns:wne="http://schemas.microsoft.com/office/word/2006/wordml" xmlns:wps="http://schemas.microsoft.com/office/word/2010/wordprocessingShape" mc:Ignorable="w14 w15 w16se w16cid wp14">
   <w:tbl>
     <w:tblPr>
       <w:tblStyle w:val="TableGrid"/>
@@ -3006,11 +2836,21 @@
           <w:pPr>
             <w:pStyle w:val="Comments"/>
           </w:pPr>
-          <w:fldSimple w:instr=" TITLE   \* MERGEFORMAT ">
-            <w:r>
-              <w:t>Relatório de encerramento do contrato</w:t>
-            </w:r>
-          </w:fldSimple>
+          <w:r>
+            <w:fldChar w:fldCharType="begin"/>
+          </w:r>
+          <w:r>
+            <w:instrText xml:space="preserve"> TITLE   \* MERGEFORMAT </w:instrText>
+          </w:r>
+          <w:r>
+            <w:fldChar w:fldCharType="separate"/>
+          </w:r>
+          <w:r>
+            <w:t>Relatório de encerramento do contrato</w:t>
+          </w:r>
+          <w:r>
+            <w:fldChar w:fldCharType="end"/>
+          </w:r>
         </w:p>
       </w:tc>
       <w:tc>
@@ -3092,6 +2932,18 @@
           <w:r>
             <w:t>SIGEO</w:t>
           </w:r>
+          <w:r>
+            <w:t xml:space="preserve"> – Sistema de </w:t>
+          </w:r>
+          <w:r>
+            <w:rPr>
+              <w:lang w:val="pt-PT"/>
+            </w:rPr>
+            <w:t>Gestão</w:t>
+          </w:r>
+          <w:r>
+            <w:t xml:space="preserve"> de Orfanato </w:t>
+          </w:r>
         </w:p>
       </w:tc>
       <w:tc>
@@ -3120,7 +2972,7 @@
 </file>
 
 <file path=word/styles.xml><?xml version="1.0" encoding="utf-8"?>
-<w:styles xmlns:mc="http://schemas.openxmlformats.org/markup-compatibility/2006" xmlns:r="http://schemas.openxmlformats.org/officeDocument/2006/relationships" xmlns:w="http://schemas.openxmlformats.org/wordprocessingml/2006/main" xmlns:w14="http://schemas.microsoft.com/office/word/2010/wordml" xmlns:w15="http://schemas.microsoft.com/office/word/2012/wordml" mc:Ignorable="w14 w15">
+<w:styles xmlns:mc="http://schemas.openxmlformats.org/markup-compatibility/2006" xmlns:r="http://schemas.openxmlformats.org/officeDocument/2006/relationships" xmlns:w="http://schemas.openxmlformats.org/wordprocessingml/2006/main" xmlns:w14="http://schemas.microsoft.com/office/word/2010/wordml" xmlns:w15="http://schemas.microsoft.com/office/word/2012/wordml" xmlns:w16cid="http://schemas.microsoft.com/office/word/2016/wordml/cid" xmlns:w16se="http://schemas.microsoft.com/office/word/2015/wordml/symex" mc:Ignorable="w14 w15 w16se w16cid">
   <w:docDefaults>
     <w:rPrDefault>
       <w:rPr>
@@ -3136,7 +2988,7 @@
       </w:pPr>
     </w:pPrDefault>
   </w:docDefaults>
-  <w:latentStyles w:defLockedState="0" w:defUIPriority="99" w:defSemiHidden="0" w:defUnhideWhenUsed="0" w:defQFormat="0" w:count="371">
+  <w:latentStyles w:defLockedState="0" w:defUIPriority="99" w:defSemiHidden="0" w:defUnhideWhenUsed="0" w:defQFormat="0" w:count="375">
     <w:lsdException w:name="Normal" w:uiPriority="0" w:qFormat="1"/>
     <w:lsdException w:name="heading 1" w:uiPriority="0" w:qFormat="1"/>
     <w:lsdException w:name="heading 2" w:semiHidden="1" w:uiPriority="9" w:unhideWhenUsed="1" w:qFormat="1"/>
@@ -3242,7 +3094,6 @@
     <w:lsdException w:name="HTML Sample" w:semiHidden="1" w:unhideWhenUsed="1"/>
     <w:lsdException w:name="HTML Typewriter" w:semiHidden="1" w:unhideWhenUsed="1"/>
     <w:lsdException w:name="HTML Variable" w:semiHidden="1" w:unhideWhenUsed="1"/>
-    <w:lsdException w:name="Normal Table" w:semiHidden="1" w:unhideWhenUsed="1"/>
     <w:lsdException w:name="annotation subject" w:semiHidden="1" w:unhideWhenUsed="1"/>
     <w:lsdException w:name="No List" w:semiHidden="1" w:unhideWhenUsed="1"/>
     <w:lsdException w:name="Outline List 1" w:semiHidden="1" w:unhideWhenUsed="1"/>
@@ -3286,10 +3137,8 @@
     <w:lsdException w:name="Table Elegant" w:semiHidden="1" w:unhideWhenUsed="1"/>
     <w:lsdException w:name="Table Professional" w:semiHidden="1" w:unhideWhenUsed="1"/>
     <w:lsdException w:name="Table Subtle 1" w:semiHidden="1" w:unhideWhenUsed="1"/>
-    <w:lsdException w:name="Table Subtle 2" w:semiHidden="1" w:unhideWhenUsed="1"/>
     <w:lsdException w:name="Table Web 1" w:semiHidden="1" w:unhideWhenUsed="1"/>
     <w:lsdException w:name="Table Web 2" w:semiHidden="1" w:unhideWhenUsed="1"/>
-    <w:lsdException w:name="Table Web 3" w:semiHidden="1" w:unhideWhenUsed="1"/>
     <w:lsdException w:name="Balloon Text" w:semiHidden="1" w:unhideWhenUsed="1"/>
     <w:lsdException w:name="Table Grid" w:uiPriority="0"/>
     <w:lsdException w:name="Table Theme" w:semiHidden="1" w:unhideWhenUsed="1"/>
@@ -3508,6 +3357,10 @@
     <w:lsdException w:name="List Table 5 Dark Accent 6" w:uiPriority="50"/>
     <w:lsdException w:name="List Table 6 Colorful Accent 6" w:uiPriority="51"/>
     <w:lsdException w:name="List Table 7 Colorful Accent 6" w:uiPriority="52"/>
+    <w:lsdException w:name="Mention" w:semiHidden="1" w:unhideWhenUsed="1"/>
+    <w:lsdException w:name="Smart Hyperlink" w:semiHidden="1" w:unhideWhenUsed="1"/>
+    <w:lsdException w:name="Hashtag" w:semiHidden="1" w:unhideWhenUsed="1"/>
+    <w:lsdException w:name="Unresolved Mention" w:semiHidden="1" w:unhideWhenUsed="1"/>
   </w:latentStyles>
   <w:style w:type="paragraph" w:default="1" w:styleId="Normal">
     <w:name w:val="Normal"/>
@@ -4353,7 +4206,7 @@
 </file>
 
 <file path=word/glossary/document.xml><?xml version="1.0" encoding="utf-8"?>
-<w:glossaryDocument xmlns:wpc="http://schemas.microsoft.com/office/word/2010/wordprocessingCanvas" xmlns:mc="http://schemas.openxmlformats.org/markup-compatibility/2006" xmlns:o="urn:schemas-microsoft-com:office:office" xmlns:r="http://schemas.openxmlformats.org/officeDocument/2006/relationships" xmlns:m="http://schemas.openxmlformats.org/officeDocument/2006/math" xmlns:v="urn:schemas-microsoft-com:vml" xmlns:wp14="http://schemas.microsoft.com/office/word/2010/wordprocessingDrawing" xmlns:wp="http://schemas.openxmlformats.org/drawingml/2006/wordprocessingDrawing" xmlns:w10="urn:schemas-microsoft-com:office:word" xmlns:w="http://schemas.openxmlformats.org/wordprocessingml/2006/main" xmlns:w14="http://schemas.microsoft.com/office/word/2010/wordml" xmlns:w15="http://schemas.microsoft.com/office/word/2012/wordml" xmlns:wpg="http://schemas.microsoft.com/office/word/2010/wordprocessingGroup" xmlns:wpi="http://schemas.microsoft.com/office/word/2010/wordprocessingInk" xmlns:wne="http://schemas.microsoft.com/office/word/2006/wordml" xmlns:wps="http://schemas.microsoft.com/office/word/2010/wordprocessingShape" mc:Ignorable="w14 w15 wp14">
+<w:glossaryDocument xmlns:wpc="http://schemas.microsoft.com/office/word/2010/wordprocessingCanvas" xmlns:cx="http://schemas.microsoft.com/office/drawing/2014/chartex" xmlns:cx1="http://schemas.microsoft.com/office/drawing/2015/9/8/chartex" xmlns:cx2="http://schemas.microsoft.com/office/drawing/2015/10/21/chartex" xmlns:cx3="http://schemas.microsoft.com/office/drawing/2016/5/9/chartex" xmlns:cx4="http://schemas.microsoft.com/office/drawing/2016/5/10/chartex" xmlns:cx5="http://schemas.microsoft.com/office/drawing/2016/5/11/chartex" xmlns:cx6="http://schemas.microsoft.com/office/drawing/2016/5/12/chartex" xmlns:cx7="http://schemas.microsoft.com/office/drawing/2016/5/13/chartex" xmlns:cx8="http://schemas.microsoft.com/office/drawing/2016/5/14/chartex" xmlns:mc="http://schemas.openxmlformats.org/markup-compatibility/2006" xmlns:aink="http://schemas.microsoft.com/office/drawing/2016/ink" xmlns:am3d="http://schemas.microsoft.com/office/drawing/2017/model3d" xmlns:o="urn:schemas-microsoft-com:office:office" xmlns:r="http://schemas.openxmlformats.org/officeDocument/2006/relationships" xmlns:m="http://schemas.openxmlformats.org/officeDocument/2006/math" xmlns:v="urn:schemas-microsoft-com:vml" xmlns:wp14="http://schemas.microsoft.com/office/word/2010/wordprocessingDrawing" xmlns:wp="http://schemas.openxmlformats.org/drawingml/2006/wordprocessingDrawing" xmlns:w10="urn:schemas-microsoft-com:office:word" xmlns:w="http://schemas.openxmlformats.org/wordprocessingml/2006/main" xmlns:w14="http://schemas.microsoft.com/office/word/2010/wordml" xmlns:w15="http://schemas.microsoft.com/office/word/2012/wordml" xmlns:w16cid="http://schemas.microsoft.com/office/word/2016/wordml/cid" xmlns:w16se="http://schemas.microsoft.com/office/word/2015/wordml/symex" xmlns:wpg="http://schemas.microsoft.com/office/word/2010/wordprocessingGroup" xmlns:wpi="http://schemas.microsoft.com/office/word/2010/wordprocessingInk" xmlns:wne="http://schemas.microsoft.com/office/word/2006/wordml" xmlns:wps="http://schemas.microsoft.com/office/word/2010/wordprocessingShape" mc:Ignorable="w14 w15 w16se w16cid wp14">
   <w:docParts>
     <w:docPart>
       <w:docPartPr>
@@ -4386,7 +4239,7 @@
 </file>
 
 <file path=word/glossary/fontTable.xml><?xml version="1.0" encoding="utf-8"?>
-<w:fonts xmlns:mc="http://schemas.openxmlformats.org/markup-compatibility/2006" xmlns:r="http://schemas.openxmlformats.org/officeDocument/2006/relationships" xmlns:w="http://schemas.openxmlformats.org/wordprocessingml/2006/main" xmlns:w14="http://schemas.microsoft.com/office/word/2010/wordml" xmlns:w15="http://schemas.microsoft.com/office/word/2012/wordml" mc:Ignorable="w14 w15">
+<w:fonts xmlns:mc="http://schemas.openxmlformats.org/markup-compatibility/2006" xmlns:r="http://schemas.openxmlformats.org/officeDocument/2006/relationships" xmlns:w="http://schemas.openxmlformats.org/wordprocessingml/2006/main" xmlns:w14="http://schemas.microsoft.com/office/word/2010/wordml" xmlns:w15="http://schemas.microsoft.com/office/word/2012/wordml" xmlns:w16cid="http://schemas.microsoft.com/office/word/2016/wordml/cid" xmlns:w16se="http://schemas.microsoft.com/office/word/2015/wordml/symex" mc:Ignorable="w14 w15 w16se w16cid">
   <w:font w:name="Calibri">
     <w:panose1 w:val="020F0502020204030204"/>
     <w:charset w:val="00"/>
@@ -4406,14 +4259,14 @@
     <w:charset w:val="00"/>
     <w:family w:val="swiss"/>
     <w:pitch w:val="variable"/>
-    <w:sig w:usb0="E0002EFF" w:usb1="C0007843" w:usb2="00000009" w:usb3="00000000" w:csb0="000001FF" w:csb1="00000000"/>
+    <w:sig w:usb0="E0002EFF" w:usb1="C000785B" w:usb2="00000009" w:usb3="00000000" w:csb0="000001FF" w:csb1="00000000"/>
   </w:font>
   <w:font w:name="Cambria">
     <w:panose1 w:val="02040503050406030204"/>
     <w:charset w:val="00"/>
     <w:family w:val="roman"/>
     <w:pitch w:val="variable"/>
-    <w:sig w:usb0="E00006FF" w:usb1="400004FF" w:usb2="00000000" w:usb3="00000000" w:csb0="0000019F" w:csb1="00000000"/>
+    <w:sig w:usb0="E00006FF" w:usb1="420024FF" w:usb2="02000000" w:usb3="00000000" w:csb0="0000019F" w:csb1="00000000"/>
   </w:font>
   <w:font w:name="Times">
     <w:panose1 w:val="02020603050405020304"/>
@@ -4440,7 +4293,7 @@
 </file>
 
 <file path=word/glossary/settings.xml><?xml version="1.0" encoding="utf-8"?>
-<w:settings xmlns:mc="http://schemas.openxmlformats.org/markup-compatibility/2006" xmlns:o="urn:schemas-microsoft-com:office:office" xmlns:r="http://schemas.openxmlformats.org/officeDocument/2006/relationships" xmlns:m="http://schemas.openxmlformats.org/officeDocument/2006/math" xmlns:v="urn:schemas-microsoft-com:vml" xmlns:w10="urn:schemas-microsoft-com:office:word" xmlns:w="http://schemas.openxmlformats.org/wordprocessingml/2006/main" xmlns:w14="http://schemas.microsoft.com/office/word/2010/wordml" xmlns:w15="http://schemas.microsoft.com/office/word/2012/wordml" xmlns:sl="http://schemas.openxmlformats.org/schemaLibrary/2006/main" mc:Ignorable="w14 w15">
+<w:settings xmlns:mc="http://schemas.openxmlformats.org/markup-compatibility/2006" xmlns:o="urn:schemas-microsoft-com:office:office" xmlns:r="http://schemas.openxmlformats.org/officeDocument/2006/relationships" xmlns:m="http://schemas.openxmlformats.org/officeDocument/2006/math" xmlns:v="urn:schemas-microsoft-com:vml" xmlns:w10="urn:schemas-microsoft-com:office:word" xmlns:w="http://schemas.openxmlformats.org/wordprocessingml/2006/main" xmlns:w14="http://schemas.microsoft.com/office/word/2010/wordml" xmlns:w15="http://schemas.microsoft.com/office/word/2012/wordml" xmlns:w16cid="http://schemas.microsoft.com/office/word/2016/wordml/cid" xmlns:w16se="http://schemas.microsoft.com/office/word/2015/wordml/symex" xmlns:sl="http://schemas.openxmlformats.org/schemaLibrary/2006/main" mc:Ignorable="w14 w15 w16se w16cid">
   <w:view w:val="normal"/>
   <w:defaultTabStop w:val="708"/>
   <w:hyphenationZone w:val="425"/>
@@ -4452,6 +4305,7 @@
     <w:compatSetting w:name="enableOpenTypeFeatures" w:uri="http://schemas.microsoft.com/office/word" w:val="1"/>
     <w:compatSetting w:name="doNotFlipMirrorIndents" w:uri="http://schemas.microsoft.com/office/word" w:val="1"/>
     <w:compatSetting w:name="differentiateMultirowTableHeaders" w:uri="http://schemas.microsoft.com/office/word" w:val="1"/>
+    <w:compatSetting w:name="useWord2013TrackBottomHyphenation" w:uri="http://schemas.microsoft.com/office/word" w:val="1"/>
   </w:compat>
   <w:rsids>
     <w:rsidRoot w:val="00F32082"/>
@@ -4462,6 +4316,7 @@
     <w:rsid w:val="00A13D99"/>
     <w:rsid w:val="00A3166D"/>
     <w:rsid w:val="00D955AA"/>
+    <w:rsid w:val="00DC1302"/>
     <w:rsid w:val="00F26ED2"/>
     <w:rsid w:val="00F32082"/>
   </w:rsids>
@@ -4487,7 +4342,7 @@
 </file>
 
 <file path=word/glossary/styles.xml><?xml version="1.0" encoding="utf-8"?>
-<w:styles xmlns:mc="http://schemas.openxmlformats.org/markup-compatibility/2006" xmlns:r="http://schemas.openxmlformats.org/officeDocument/2006/relationships" xmlns:w="http://schemas.openxmlformats.org/wordprocessingml/2006/main" xmlns:w14="http://schemas.microsoft.com/office/word/2010/wordml" xmlns:w15="http://schemas.microsoft.com/office/word/2012/wordml" mc:Ignorable="w14 w15">
+<w:styles xmlns:mc="http://schemas.openxmlformats.org/markup-compatibility/2006" xmlns:r="http://schemas.openxmlformats.org/officeDocument/2006/relationships" xmlns:w="http://schemas.openxmlformats.org/wordprocessingml/2006/main" xmlns:w14="http://schemas.microsoft.com/office/word/2010/wordml" xmlns:w15="http://schemas.microsoft.com/office/word/2012/wordml" xmlns:w16cid="http://schemas.microsoft.com/office/word/2016/wordml/cid" xmlns:w16se="http://schemas.microsoft.com/office/word/2015/wordml/symex" mc:Ignorable="w14 w15 w16se w16cid">
   <w:docDefaults>
     <w:rPrDefault>
       <w:rPr>
@@ -4503,7 +4358,7 @@
       </w:pPr>
     </w:pPrDefault>
   </w:docDefaults>
-  <w:latentStyles w:defLockedState="0" w:defUIPriority="99" w:defSemiHidden="0" w:defUnhideWhenUsed="0" w:defQFormat="0" w:count="371">
+  <w:latentStyles w:defLockedState="0" w:defUIPriority="99" w:defSemiHidden="0" w:defUnhideWhenUsed="0" w:defQFormat="0" w:count="375">
     <w:lsdException w:name="Normal" w:uiPriority="0" w:qFormat="1"/>
     <w:lsdException w:name="heading 1" w:uiPriority="9" w:qFormat="1"/>
     <w:lsdException w:name="heading 2" w:semiHidden="1" w:uiPriority="9" w:unhideWhenUsed="1" w:qFormat="1"/>
@@ -4609,7 +4464,6 @@
     <w:lsdException w:name="HTML Sample" w:semiHidden="1" w:unhideWhenUsed="1"/>
     <w:lsdException w:name="HTML Typewriter" w:semiHidden="1" w:unhideWhenUsed="1"/>
     <w:lsdException w:name="HTML Variable" w:semiHidden="1" w:unhideWhenUsed="1"/>
-    <w:lsdException w:name="Normal Table" w:semiHidden="1" w:unhideWhenUsed="1"/>
     <w:lsdException w:name="annotation subject" w:semiHidden="1" w:unhideWhenUsed="1"/>
     <w:lsdException w:name="No List" w:semiHidden="1" w:unhideWhenUsed="1"/>
     <w:lsdException w:name="Outline List 1" w:semiHidden="1" w:unhideWhenUsed="1"/>
@@ -4653,10 +4507,8 @@
     <w:lsdException w:name="Table Elegant" w:semiHidden="1" w:unhideWhenUsed="1"/>
     <w:lsdException w:name="Table Professional" w:semiHidden="1" w:unhideWhenUsed="1"/>
     <w:lsdException w:name="Table Subtle 1" w:semiHidden="1" w:unhideWhenUsed="1"/>
-    <w:lsdException w:name="Table Subtle 2" w:semiHidden="1" w:unhideWhenUsed="1"/>
     <w:lsdException w:name="Table Web 1" w:semiHidden="1" w:unhideWhenUsed="1"/>
     <w:lsdException w:name="Table Web 2" w:semiHidden="1" w:unhideWhenUsed="1"/>
-    <w:lsdException w:name="Table Web 3" w:semiHidden="1" w:unhideWhenUsed="1"/>
     <w:lsdException w:name="Balloon Text" w:semiHidden="1" w:unhideWhenUsed="1"/>
     <w:lsdException w:name="Table Grid" w:uiPriority="39"/>
     <w:lsdException w:name="Table Theme" w:semiHidden="1" w:unhideWhenUsed="1"/>
@@ -4875,6 +4727,10 @@
     <w:lsdException w:name="List Table 5 Dark Accent 6" w:uiPriority="50"/>
     <w:lsdException w:name="List Table 6 Colorful Accent 6" w:uiPriority="51"/>
     <w:lsdException w:name="List Table 7 Colorful Accent 6" w:uiPriority="52"/>
+    <w:lsdException w:name="Mention" w:semiHidden="1" w:unhideWhenUsed="1"/>
+    <w:lsdException w:name="Smart Hyperlink" w:semiHidden="1" w:unhideWhenUsed="1"/>
+    <w:lsdException w:name="Hashtag" w:semiHidden="1" w:unhideWhenUsed="1"/>
+    <w:lsdException w:name="Unresolved Mention" w:semiHidden="1" w:unhideWhenUsed="1"/>
   </w:latentStyles>
   <w:style w:type="paragraph" w:default="1" w:styleId="Normal">
     <w:name w:val="Normal"/>
@@ -4927,7 +4783,7 @@
 </file>
 
 <file path=word/glossary/webSettings.xml><?xml version="1.0" encoding="utf-8"?>
-<w:webSettings xmlns:mc="http://schemas.openxmlformats.org/markup-compatibility/2006" xmlns:r="http://schemas.openxmlformats.org/officeDocument/2006/relationships" xmlns:w="http://schemas.openxmlformats.org/wordprocessingml/2006/main" xmlns:w14="http://schemas.microsoft.com/office/word/2010/wordml" xmlns:w15="http://schemas.microsoft.com/office/word/2012/wordml" mc:Ignorable="w14 w15">
+<w:webSettings xmlns:mc="http://schemas.openxmlformats.org/markup-compatibility/2006" xmlns:r="http://schemas.openxmlformats.org/officeDocument/2006/relationships" xmlns:w="http://schemas.openxmlformats.org/wordprocessingml/2006/main" xmlns:w14="http://schemas.microsoft.com/office/word/2010/wordml" xmlns:w15="http://schemas.microsoft.com/office/word/2012/wordml" xmlns:w16cid="http://schemas.microsoft.com/office/word/2016/wordml/cid" xmlns:w16se="http://schemas.microsoft.com/office/word/2015/wordml/symex" mc:Ignorable="w14 w15 w16se w16cid">
   <w:optimizeForBrowser/>
   <w:allowPNG/>
 </w:webSettings>

</xml_diff>